<commit_message>
Ajout de la partie Leap Motion dans le rapport.
</commit_message>
<xml_diff>
--- a/Rapport final.docx
+++ b/Rapport final.docx
@@ -1,10 +1,12 @@
 
 <file path=word/document.xml><?xml version="1.0" encoding="utf-8"?>
-<w:document xmlns:wpc="http://schemas.microsoft.com/office/word/2010/wordprocessingCanvas" xmlns:mc="http://schemas.openxmlformats.org/markup-compatibility/2006" xmlns:o="urn:schemas-microsoft-com:office:office" xmlns:r="http://schemas.openxmlformats.org/officeDocument/2006/relationships" xmlns:m="http://schemas.openxmlformats.org/officeDocument/2006/math" xmlns:v="urn:schemas-microsoft-com:vml" xmlns:wp14="http://schemas.microsoft.com/office/word/2010/wordprocessingDrawing" xmlns:wp="http://schemas.openxmlformats.org/drawingml/2006/wordprocessingDrawing" xmlns:w10="urn:schemas-microsoft-com:office:word" xmlns:w="http://schemas.openxmlformats.org/wordprocessingml/2006/main" xmlns:w14="http://schemas.microsoft.com/office/word/2010/wordml" xmlns:wpg="http://schemas.microsoft.com/office/word/2010/wordprocessingGroup" xmlns:wpi="http://schemas.microsoft.com/office/word/2010/wordprocessingInk" xmlns:wne="http://schemas.microsoft.com/office/word/2006/wordml" xmlns:wps="http://schemas.microsoft.com/office/word/2010/wordprocessingShape" mc:Ignorable="w14 wp14">
+<w:document xmlns:wpc="http://schemas.microsoft.com/office/word/2010/wordprocessingCanvas" xmlns:mc="http://schemas.openxmlformats.org/markup-compatibility/2006" xmlns:o="urn:schemas-microsoft-com:office:office" xmlns:r="http://schemas.openxmlformats.org/officeDocument/2006/relationships" xmlns:m="http://schemas.openxmlformats.org/officeDocument/2006/math" xmlns:v="urn:schemas-microsoft-com:vml" xmlns:wp14="http://schemas.microsoft.com/office/word/2010/wordprocessingDrawing" xmlns:wp="http://schemas.openxmlformats.org/drawingml/2006/wordprocessingDrawing" xmlns:w10="urn:schemas-microsoft-com:office:word" xmlns:w="http://schemas.openxmlformats.org/wordprocessingml/2006/main" xmlns:w14="http://schemas.microsoft.com/office/word/2010/wordml" xmlns:w15="http://schemas.microsoft.com/office/word/2012/wordml" xmlns:wpg="http://schemas.microsoft.com/office/word/2010/wordprocessingGroup" xmlns:wpi="http://schemas.microsoft.com/office/word/2010/wordprocessingInk" xmlns:wne="http://schemas.microsoft.com/office/word/2006/wordml" xmlns:wps="http://schemas.microsoft.com/office/word/2010/wordprocessingShape" mc:Ignorable="w14 w15 wp14">
   <w:body>
     <w:sdt>
       <w:sdtPr>
         <w:rPr>
+          <w:rFonts w:ascii="Times New Roman" w:hAnsi="Times New Roman"/>
+          <w:color w:val="000000" w:themeColor="text1" w:themeShade="BF"/>
           <w:sz w:val="24"/>
           <w:szCs w:val="24"/>
         </w:rPr>
@@ -14,12 +16,7 @@
           <w:docPartUnique/>
         </w:docPartObj>
       </w:sdtPr>
-      <w:sdtEndPr>
-        <w:rPr>
-          <w:rFonts w:ascii="Times New Roman" w:hAnsi="Times New Roman"/>
-          <w:color w:val="000000" w:themeColor="text1" w:themeShade="BF"/>
-        </w:rPr>
-      </w:sdtEndPr>
+      <w:sdtEndPr/>
       <w:sdtContent>
         <w:p>
           <w:pPr>
@@ -30,12 +27,11 @@
           <w:r>
             <w:rPr>
               <w:noProof/>
-              <w:lang w:eastAsia="ja-JP"/>
             </w:rPr>
             <mc:AlternateContent>
               <mc:Choice Requires="wpg">
                 <w:drawing>
-                  <wp:anchor distT="0" distB="0" distL="114300" distR="114300" simplePos="0" relativeHeight="251662848" behindDoc="1" locked="0" layoutInCell="1" allowOverlap="1" wp14:anchorId="49612327" wp14:editId="2E8E7A51">
+                  <wp:anchor distT="0" distB="0" distL="114300" distR="114300" simplePos="0" relativeHeight="251606016" behindDoc="1" locked="0" layoutInCell="1" allowOverlap="1" wp14:anchorId="18E350B2" wp14:editId="639B7C6D">
                     <wp:simplePos x="0" y="0"/>
                     <mc:AlternateContent>
                       <mc:Choice Requires="wp14">
@@ -154,13 +150,14 @@
                                     <w:tag w:val=""/>
                                     <w:id w:val="-650599894"/>
                                     <w:dataBinding w:prefixMappings="xmlns:ns0='http://schemas.microsoft.com/office/2006/coverPageProps' " w:xpath="/ns0:CoverPageProperties[1]/ns0:PublishDate[1]" w:storeItemID="{55AF091B-3C7A-41E3-B477-F2FDAA23CFDA}"/>
-                                    <w:date w:fullDate="2015-06-18T00:00:00Z">
+                                    <w:date w:fullDate="2015-06-20T00:00:00Z">
                                       <w:dateFormat w:val="dd/MM/yyyy"/>
                                       <w:lid w:val="fr-FR"/>
                                       <w:storeMappedDataAs w:val="dateTime"/>
                                       <w:calendar w:val="gregorian"/>
                                     </w:date>
                                   </w:sdtPr>
+                                  <w:sdtEndPr/>
                                   <w:sdtContent>
                                     <w:p>
                                       <w:pPr>
@@ -178,7 +175,7 @@
                                           <w:sz w:val="28"/>
                                           <w:szCs w:val="28"/>
                                         </w:rPr>
-                                        <w:t>18/06/2015</w:t>
+                                        <w:t>20/06/2015</w:t>
                                       </w:r>
                                     </w:p>
                                   </w:sdtContent>
@@ -3439,7 +3436,7 @@
               </mc:Choice>
               <mc:Fallback>
                 <w:pict>
-                  <v:group id="Groupe 3" o:spid="_x0000_s1026" style="position:absolute;left:0;text-align:left;margin-left:0;margin-top:0;width:172.8pt;height:718.55pt;z-index:-251653632;mso-width-percent:330;mso-height-percent:950;mso-left-percent:40;mso-position-horizontal-relative:page;mso-position-vertical:center;mso-position-vertical-relative:page;mso-width-percent:330;mso-height-percent:950;mso-left-percent:40" coordsize="21945,91257" o:gfxdata="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">
+                  <v:group w14:anchorId="18E350B2" id="Groupe 3" o:spid="_x0000_s1026" style="position:absolute;left:0;text-align:left;margin-left:0;margin-top:0;width:172.8pt;height:718.55pt;z-index:-251710464;mso-width-percent:330;mso-height-percent:950;mso-left-percent:40;mso-position-horizontal-relative:page;mso-position-vertical:center;mso-position-vertical-relative:page;mso-width-percent:330;mso-height-percent:950;mso-left-percent:40" coordsize="21945,91257" o:gfxdata="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">
                     <v:rect id="Rectangle 5" o:spid="_x0000_s1027" style="position:absolute;width:1945;height:91257;visibility:visible;mso-wrap-style:square;v-text-anchor:middle" o:gfxdata="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" fillcolor="#1f2123 [3215]" stroked="f" strokeweight="1.5pt"/>
                     <v:shapetype id="_x0000_t15" coordsize="21600,21600" o:spt="15" adj="16200" path="m@0,l,,,21600@0,21600,21600,10800xe">
                       <v:stroke joinstyle="miter"/>
@@ -3466,13 +3463,14 @@
                               <w:tag w:val=""/>
                               <w:id w:val="-650599894"/>
                               <w:dataBinding w:prefixMappings="xmlns:ns0='http://schemas.microsoft.com/office/2006/coverPageProps' " w:xpath="/ns0:CoverPageProperties[1]/ns0:PublishDate[1]" w:storeItemID="{55AF091B-3C7A-41E3-B477-F2FDAA23CFDA}"/>
-                              <w:date w:fullDate="2015-06-18T00:00:00Z">
+                              <w:date w:fullDate="2015-06-20T00:00:00Z">
                                 <w:dateFormat w:val="dd/MM/yyyy"/>
                                 <w:lid w:val="fr-FR"/>
                                 <w:storeMappedDataAs w:val="dateTime"/>
                                 <w:calendar w:val="gregorian"/>
                               </w:date>
                             </w:sdtPr>
+                            <w:sdtEndPr/>
                             <w:sdtContent>
                               <w:p>
                                 <w:pPr>
@@ -3490,7 +3488,7 @@
                                     <w:sz w:val="28"/>
                                     <w:szCs w:val="28"/>
                                   </w:rPr>
-                                  <w:t>18/06/2015</w:t>
+                                  <w:t>20/06/2015</w:t>
                                 </w:r>
                               </w:p>
                             </w:sdtContent>
@@ -3606,12 +3604,11 @@
           <w:r>
             <w:rPr>
               <w:noProof/>
-              <w:lang w:eastAsia="ja-JP"/>
             </w:rPr>
             <mc:AlternateContent>
               <mc:Choice Requires="wps">
                 <w:drawing>
-                  <wp:anchor distT="0" distB="0" distL="114300" distR="114300" simplePos="0" relativeHeight="251664896" behindDoc="0" locked="0" layoutInCell="1" allowOverlap="1" wp14:anchorId="2AF74587" wp14:editId="6B33062F">
+                  <wp:anchor distT="0" distB="0" distL="114300" distR="114300" simplePos="0" relativeHeight="251610112" behindDoc="0" locked="0" layoutInCell="1" allowOverlap="1" wp14:anchorId="5F01518A" wp14:editId="50A20335">
                     <wp:simplePos x="0" y="0"/>
                     <mc:AlternateContent>
                       <mc:Choice Requires="wp14">
@@ -3699,6 +3696,7 @@
                                     <w:dataBinding w:prefixMappings="xmlns:ns0='http://purl.org/dc/elements/1.1/' xmlns:ns1='http://schemas.openxmlformats.org/package/2006/metadata/core-properties' " w:xpath="/ns1:coreProperties[1]/ns0:title[1]" w:storeItemID="{6C3C8BC8-F283-45AE-878A-BAB7291924A1}"/>
                                     <w:text/>
                                   </w:sdtPr>
+                                  <w:sdtEndPr/>
                                   <w:sdtContent>
                                     <w:r>
                                       <w:rPr>
@@ -3734,6 +3732,7 @@
                                     <w:dataBinding w:prefixMappings="xmlns:ns0='http://purl.org/dc/elements/1.1/' xmlns:ns1='http://schemas.openxmlformats.org/package/2006/metadata/core-properties' " w:xpath="/ns1:coreProperties[1]/ns0:subject[1]" w:storeItemID="{6C3C8BC8-F283-45AE-878A-BAB7291924A1}"/>
                                     <w:text/>
                                   </w:sdtPr>
+                                  <w:sdtEndPr/>
                                   <w:sdtContent>
                                     <w:r>
                                       <w:rPr>
@@ -3768,11 +3767,11 @@
               </mc:Choice>
               <mc:Fallback>
                 <w:pict>
-                  <v:shapetype id="_x0000_t202" coordsize="21600,21600" o:spt="202" path="m,l,21600r21600,l21600,xe">
+                  <v:shapetype w14:anchorId="5F01518A" id="_x0000_t202" coordsize="21600,21600" o:spt="202" path="m,l,21600r21600,l21600,xe">
                     <v:stroke joinstyle="miter"/>
                     <v:path gradientshapeok="t" o:connecttype="rect"/>
                   </v:shapetype>
-                  <v:shape id="Zone de texte 34" o:spid="_x0000_s1055" type="#_x0000_t202" style="position:absolute;left:0;text-align:left;margin-left:0;margin-top:0;width:4in;height:84.25pt;z-index:251664896;visibility:visible;mso-wrap-style:square;mso-width-percent:450;mso-height-percent:0;mso-left-percent:420;mso-top-percent:175;mso-wrap-distance-left:9pt;mso-wrap-distance-top:0;mso-wrap-distance-right:9pt;mso-wrap-distance-bottom:0;mso-position-horizontal-relative:page;mso-position-vertical-relative:page;mso-width-percent:450;mso-height-percent:0;mso-left-percent:420;mso-top-percent:175;mso-width-relative:page;mso-height-relative:margin;v-text-anchor:top" o:gfxdata="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" filled="f" stroked="f" strokeweight=".5pt">
+                  <v:shape id="Zone de texte 34" o:spid="_x0000_s1055" type="#_x0000_t202" style="position:absolute;left:0;text-align:left;margin-left:0;margin-top:0;width:4in;height:84.25pt;z-index:251610112;visibility:visible;mso-wrap-style:square;mso-width-percent:450;mso-height-percent:0;mso-left-percent:420;mso-top-percent:175;mso-wrap-distance-left:9pt;mso-wrap-distance-top:0;mso-wrap-distance-right:9pt;mso-wrap-distance-bottom:0;mso-position-horizontal-relative:page;mso-position-vertical-relative:page;mso-width-percent:450;mso-height-percent:0;mso-left-percent:420;mso-top-percent:175;mso-width-relative:page;mso-height-relative:margin;v-text-anchor:top" o:gfxdata="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" filled="f" stroked="f" strokeweight=".5pt">
                     <v:textbox style="mso-fit-shape-to-text:t" inset="0,0,0,0">
                       <w:txbxContent>
                         <w:p>
@@ -3798,6 +3797,7 @@
                               <w:dataBinding w:prefixMappings="xmlns:ns0='http://purl.org/dc/elements/1.1/' xmlns:ns1='http://schemas.openxmlformats.org/package/2006/metadata/core-properties' " w:xpath="/ns1:coreProperties[1]/ns0:title[1]" w:storeItemID="{6C3C8BC8-F283-45AE-878A-BAB7291924A1}"/>
                               <w:text/>
                             </w:sdtPr>
+                            <w:sdtEndPr/>
                             <w:sdtContent>
                               <w:r>
                                 <w:rPr>
@@ -3833,6 +3833,7 @@
                               <w:dataBinding w:prefixMappings="xmlns:ns0='http://purl.org/dc/elements/1.1/' xmlns:ns1='http://schemas.openxmlformats.org/package/2006/metadata/core-properties' " w:xpath="/ns1:coreProperties[1]/ns0:subject[1]" w:storeItemID="{6C3C8BC8-F283-45AE-878A-BAB7291924A1}"/>
                               <w:text/>
                             </w:sdtPr>
+                            <w:sdtEndPr/>
                             <w:sdtContent>
                               <w:r>
                                 <w:rPr>
@@ -3870,161 +3871,74 @@
       <w:r>
         <w:rPr>
           <w:noProof/>
-          <w:lang w:eastAsia="ja-JP"/>
+        </w:rPr>
+        <w:drawing>
+          <wp:anchor distT="0" distB="0" distL="114300" distR="114300" simplePos="0" relativeHeight="251653120" behindDoc="0" locked="0" layoutInCell="1" allowOverlap="1" wp14:anchorId="14DF5580" wp14:editId="56DFD70E">
+            <wp:simplePos x="0" y="0"/>
+            <wp:positionH relativeFrom="column">
+              <wp:posOffset>4248150</wp:posOffset>
+            </wp:positionH>
+            <wp:positionV relativeFrom="paragraph">
+              <wp:posOffset>5834380</wp:posOffset>
+            </wp:positionV>
+            <wp:extent cx="2438400" cy="2438400"/>
+            <wp:effectExtent l="0" t="0" r="0" b="0"/>
+            <wp:wrapNone/>
+            <wp:docPr id="35" name="Image 35"/>
+            <wp:cNvGraphicFramePr>
+              <a:graphicFrameLocks xmlns:a="http://schemas.openxmlformats.org/drawingml/2006/main" noChangeAspect="1"/>
+            </wp:cNvGraphicFramePr>
+            <a:graphic xmlns:a="http://schemas.openxmlformats.org/drawingml/2006/main">
+              <a:graphicData uri="http://schemas.openxmlformats.org/drawingml/2006/picture">
+                <pic:pic xmlns:pic="http://schemas.openxmlformats.org/drawingml/2006/picture">
+                  <pic:nvPicPr>
+                    <pic:cNvPr id="35" name="Death-Star-icon.png"/>
+                    <pic:cNvPicPr/>
+                  </pic:nvPicPr>
+                  <pic:blipFill>
+                    <a:blip r:embed="rId10">
+                      <a:extLst>
+                        <a:ext uri="{28A0092B-C50C-407E-A947-70E740481C1C}">
+                          <a14:useLocalDpi xmlns:a14="http://schemas.microsoft.com/office/drawing/2010/main" val="0"/>
+                        </a:ext>
+                      </a:extLst>
+                    </a:blip>
+                    <a:stretch>
+                      <a:fillRect/>
+                    </a:stretch>
+                  </pic:blipFill>
+                  <pic:spPr>
+                    <a:xfrm>
+                      <a:off x="0" y="0"/>
+                      <a:ext cx="2438400" cy="2438400"/>
+                    </a:xfrm>
+                    <a:prstGeom prst="rect">
+                      <a:avLst/>
+                    </a:prstGeom>
+                  </pic:spPr>
+                </pic:pic>
+              </a:graphicData>
+            </a:graphic>
+          </wp:anchor>
+        </w:drawing>
+      </w:r>
+      <w:r>
+        <w:rPr>
+          <w:noProof/>
         </w:rPr>
         <mc:AlternateContent>
           <mc:Choice Requires="wps">
             <w:drawing>
-              <wp:anchor distT="0" distB="0" distL="114300" distR="114300" simplePos="0" relativeHeight="251676160" behindDoc="0" locked="0" layoutInCell="1" allowOverlap="1" wp14:anchorId="1F81377B" wp14:editId="3B3A2DA5">
+              <wp:anchor distT="0" distB="0" distL="114300" distR="114300" simplePos="0" relativeHeight="251629568" behindDoc="0" locked="0" layoutInCell="1" allowOverlap="1" wp14:anchorId="43D91869" wp14:editId="7A8A40B8">
                 <wp:simplePos x="0" y="0"/>
                 <wp:positionH relativeFrom="column">
-                  <wp:posOffset>1800225</wp:posOffset>
+                  <wp:posOffset>2181225</wp:posOffset>
                 </wp:positionH>
                 <wp:positionV relativeFrom="paragraph">
-                  <wp:posOffset>4215130</wp:posOffset>
+                  <wp:posOffset>8407300</wp:posOffset>
                 </wp:positionV>
-                <wp:extent cx="3723475" cy="704493"/>
-                <wp:effectExtent l="0" t="0" r="0" b="635"/>
-                <wp:wrapNone/>
-                <wp:docPr id="39" name="Zone de texte 39"/>
-                <wp:cNvGraphicFramePr/>
-                <a:graphic xmlns:a="http://schemas.openxmlformats.org/drawingml/2006/main">
-                  <a:graphicData uri="http://schemas.microsoft.com/office/word/2010/wordprocessingShape">
-                    <wps:wsp>
-                      <wps:cNvSpPr txBox="1"/>
-                      <wps:spPr>
-                        <a:xfrm>
-                          <a:off x="0" y="0"/>
-                          <a:ext cx="3723475" cy="704493"/>
-                        </a:xfrm>
-                        <a:prstGeom prst="rect">
-                          <a:avLst/>
-                        </a:prstGeom>
-                        <a:noFill/>
-                        <a:ln w="6350">
-                          <a:noFill/>
-                        </a:ln>
-                        <a:effectLst/>
-                      </wps:spPr>
-                      <wps:style>
-                        <a:lnRef idx="0">
-                          <a:schemeClr val="accent1"/>
-                        </a:lnRef>
-                        <a:fillRef idx="0">
-                          <a:schemeClr val="accent1"/>
-                        </a:fillRef>
-                        <a:effectRef idx="0">
-                          <a:schemeClr val="accent1"/>
-                        </a:effectRef>
-                        <a:fontRef idx="minor">
-                          <a:schemeClr val="dk1"/>
-                        </a:fontRef>
-                      </wps:style>
-                      <wps:txbx>
-                        <w:txbxContent>
-                          <w:p>
-                            <w:pPr>
-                              <w:jc w:val="center"/>
-                              <w:rPr>
-                                <w:color w:val="808080" w:themeColor="background1" w:themeShade="80"/>
-                              </w:rPr>
-                            </w:pPr>
-                            <w:r>
-                              <w:rPr>
-                                <w:color w:val="808080" w:themeColor="background1" w:themeShade="80"/>
-                              </w:rPr>
-                              <w:t>Université de Technologie de Belfort-Montbéliard</w:t>
-                            </w:r>
-                          </w:p>
-                          <w:p>
-                            <w:pPr>
-                              <w:jc w:val="center"/>
-                              <w:rPr>
-                                <w:color w:val="808080" w:themeColor="background1" w:themeShade="80"/>
-                              </w:rPr>
-                            </w:pPr>
-                            <w:r>
-                              <w:rPr>
-                                <w:color w:val="808080" w:themeColor="background1" w:themeShade="80"/>
-                              </w:rPr>
-                              <w:t>Département Informatique</w:t>
-                            </w:r>
-                          </w:p>
-                        </w:txbxContent>
-                      </wps:txbx>
-                      <wps:bodyPr rot="0" spcFirstLastPara="0" vertOverflow="overflow" horzOverflow="overflow" vert="horz" wrap="square" lIns="91440" tIns="45720" rIns="91440" bIns="45720" numCol="1" spcCol="0" rtlCol="0" fromWordArt="0" anchor="t" anchorCtr="0" forceAA="0" compatLnSpc="1">
-                        <a:prstTxWarp prst="textNoShape">
-                          <a:avLst/>
-                        </a:prstTxWarp>
-                        <a:noAutofit/>
-                      </wps:bodyPr>
-                    </wps:wsp>
-                  </a:graphicData>
-                </a:graphic>
-                <wp14:sizeRelV relativeFrom="margin">
-                  <wp14:pctHeight>0</wp14:pctHeight>
-                </wp14:sizeRelV>
-              </wp:anchor>
-            </w:drawing>
-          </mc:Choice>
-          <mc:Fallback>
-            <w:pict>
-              <v:shape id="Zone de texte 39" o:spid="_x0000_s1056" type="#_x0000_t202" style="position:absolute;left:0;text-align:left;margin-left:141.75pt;margin-top:331.9pt;width:293.2pt;height:55.45pt;z-index:251676160;visibility:visible;mso-wrap-style:square;mso-height-percent:0;mso-wrap-distance-left:9pt;mso-wrap-distance-top:0;mso-wrap-distance-right:9pt;mso-wrap-distance-bottom:0;mso-position-horizontal:absolute;mso-position-horizontal-relative:text;mso-position-vertical:absolute;mso-position-vertical-relative:text;mso-height-percent:0;mso-height-relative:margin;v-text-anchor:top" o:gfxdata="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" filled="f" stroked="f" strokeweight=".5pt">
-                <v:textbox>
-                  <w:txbxContent>
-                    <w:p>
-                      <w:pPr>
-                        <w:jc w:val="center"/>
-                        <w:rPr>
-                          <w:color w:val="808080" w:themeColor="background1" w:themeShade="80"/>
-                        </w:rPr>
-                      </w:pPr>
-                      <w:r>
-                        <w:rPr>
-                          <w:color w:val="808080" w:themeColor="background1" w:themeShade="80"/>
-                        </w:rPr>
-                        <w:t>Université de Technologie de Belfort-Montbéliard</w:t>
-                      </w:r>
-                    </w:p>
-                    <w:p>
-                      <w:pPr>
-                        <w:jc w:val="center"/>
-                        <w:rPr>
-                          <w:color w:val="808080" w:themeColor="background1" w:themeShade="80"/>
-                        </w:rPr>
-                      </w:pPr>
-                      <w:r>
-                        <w:rPr>
-                          <w:color w:val="808080" w:themeColor="background1" w:themeShade="80"/>
-                        </w:rPr>
-                        <w:t>Département Informatique</w:t>
-                      </w:r>
-                    </w:p>
-                  </w:txbxContent>
-                </v:textbox>
-              </v:shape>
-            </w:pict>
-          </mc:Fallback>
-        </mc:AlternateContent>
-      </w:r>
-      <w:r>
-        <w:rPr>
-          <w:noProof/>
-          <w:lang w:eastAsia="ja-JP"/>
-        </w:rPr>
-        <mc:AlternateContent>
-          <mc:Choice Requires="wps">
-            <w:drawing>
-              <wp:anchor distT="0" distB="0" distL="114300" distR="114300" simplePos="0" relativeHeight="251667968" behindDoc="0" locked="0" layoutInCell="1" allowOverlap="1" wp14:anchorId="41F5E31D" wp14:editId="1116B704">
-                <wp:simplePos x="0" y="0"/>
-                <wp:positionH relativeFrom="column">
-                  <wp:posOffset>3505200</wp:posOffset>
-                </wp:positionH>
-                <wp:positionV relativeFrom="paragraph">
-                  <wp:posOffset>7360920</wp:posOffset>
-                </wp:positionV>
-                <wp:extent cx="3057525" cy="908719"/>
-                <wp:effectExtent l="38100" t="38100" r="104775" b="120015"/>
+                <wp:extent cx="3057525" cy="704850"/>
+                <wp:effectExtent l="38100" t="38100" r="104775" b="114300"/>
                 <wp:wrapNone/>
                 <wp:docPr id="4" name="Zone de texte 4"/>
                 <wp:cNvGraphicFramePr/>
@@ -4035,7 +3949,7 @@
                       <wps:spPr>
                         <a:xfrm>
                           <a:off x="0" y="0"/>
-                          <a:ext cx="3057525" cy="908719"/>
+                          <a:ext cx="3057525" cy="704850"/>
                         </a:xfrm>
                         <a:prstGeom prst="rect">
                           <a:avLst/>
@@ -4133,12 +4047,15 @@
                     </wps:wsp>
                   </a:graphicData>
                 </a:graphic>
+                <wp14:sizeRelV relativeFrom="margin">
+                  <wp14:pctHeight>0</wp14:pctHeight>
+                </wp14:sizeRelV>
               </wp:anchor>
             </w:drawing>
           </mc:Choice>
           <mc:Fallback>
             <w:pict>
-              <v:shape id="Zone de texte 4" o:spid="_x0000_s1057" type="#_x0000_t202" style="position:absolute;left:0;text-align:left;margin-left:276pt;margin-top:579.6pt;width:240.75pt;height:71.55pt;z-index:251667968;visibility:visible;mso-wrap-style:square;mso-wrap-distance-left:9pt;mso-wrap-distance-top:0;mso-wrap-distance-right:9pt;mso-wrap-distance-bottom:0;mso-position-horizontal:absolute;mso-position-horizontal-relative:text;mso-position-vertical:absolute;mso-position-vertical-relative:text;v-text-anchor:top" o:gfxdata="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" fillcolor="white [3201]" strokecolor="#67787b [3208]" strokeweight="1.5pt">
+              <v:shape w14:anchorId="43D91869" id="Zone de texte 4" o:spid="_x0000_s1056" type="#_x0000_t202" style="position:absolute;left:0;text-align:left;margin-left:171.75pt;margin-top:662pt;width:240.75pt;height:55.5pt;z-index:251629568;visibility:visible;mso-wrap-style:square;mso-height-percent:0;mso-wrap-distance-left:9pt;mso-wrap-distance-top:0;mso-wrap-distance-right:9pt;mso-wrap-distance-bottom:0;mso-position-horizontal:absolute;mso-position-horizontal-relative:text;mso-position-vertical:absolute;mso-position-vertical-relative:text;mso-height-percent:0;mso-height-relative:margin;v-text-anchor:top" o:gfxdata="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" fillcolor="white [3201]" strokecolor="#67787b [3208]" strokeweight="1.5pt">
                 <v:stroke dashstyle="1 1"/>
                 <v:shadow on="t" color="black" opacity="26214f" origin="-.5,-.5" offset=".74836mm,.74836mm"/>
                 <v:textbox>
@@ -4208,18 +4125,17 @@
       <w:r>
         <w:rPr>
           <w:noProof/>
-          <w:lang w:eastAsia="ja-JP"/>
         </w:rPr>
         <mc:AlternateContent>
           <mc:Choice Requires="wps">
             <w:drawing>
-              <wp:anchor distT="0" distB="0" distL="114300" distR="114300" simplePos="0" relativeHeight="251666944" behindDoc="0" locked="0" layoutInCell="1" allowOverlap="1" wp14:anchorId="2F77C203" wp14:editId="205AB15A">
+              <wp:anchor distT="0" distB="0" distL="114300" distR="114300" simplePos="0" relativeHeight="251619328" behindDoc="0" locked="0" layoutInCell="1" allowOverlap="1" wp14:anchorId="24E1C51D" wp14:editId="04539D2A">
                 <wp:simplePos x="0" y="0"/>
                 <wp:positionH relativeFrom="page">
-                  <wp:posOffset>1807845</wp:posOffset>
+                  <wp:posOffset>1767840</wp:posOffset>
                 </wp:positionH>
                 <wp:positionV relativeFrom="page">
-                  <wp:posOffset>4048125</wp:posOffset>
+                  <wp:posOffset>4867275</wp:posOffset>
                 </wp:positionV>
                 <wp:extent cx="4772025" cy="365760"/>
                 <wp:effectExtent l="57150" t="19050" r="85725" b="121285"/>
@@ -4363,7 +4279,7 @@
           </mc:Choice>
           <mc:Fallback>
             <w:pict>
-              <v:shape id="Zone de texte 33" o:spid="_x0000_s1058" type="#_x0000_t202" style="position:absolute;left:0;text-align:left;margin-left:142.35pt;margin-top:318.75pt;width:375.75pt;height:28.8pt;z-index:251666944;visibility:visible;mso-wrap-style:square;mso-width-percent:0;mso-height-percent:0;mso-wrap-distance-left:9pt;mso-wrap-distance-top:0;mso-wrap-distance-right:9pt;mso-wrap-distance-bottom:0;mso-position-horizontal:absolute;mso-position-horizontal-relative:page;mso-position-vertical:absolute;mso-position-vertical-relative:page;mso-width-percent:0;mso-height-percent:0;mso-width-relative:page;mso-height-relative:margin;v-text-anchor:bottom" o:gfxdata="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" fillcolor="white [3201]" strokecolor="#67787b [3208]" strokeweight="1.5pt">
+              <v:shape w14:anchorId="24E1C51D" id="Zone de texte 33" o:spid="_x0000_s1057" type="#_x0000_t202" style="position:absolute;left:0;text-align:left;margin-left:139.2pt;margin-top:383.25pt;width:375.75pt;height:28.8pt;z-index:251619328;visibility:visible;mso-wrap-style:square;mso-width-percent:0;mso-height-percent:0;mso-wrap-distance-left:9pt;mso-wrap-distance-top:0;mso-wrap-distance-right:9pt;mso-wrap-distance-bottom:0;mso-position-horizontal:absolute;mso-position-horizontal-relative:page;mso-position-vertical:absolute;mso-position-vertical-relative:page;mso-width-percent:0;mso-height-percent:0;mso-width-relative:page;mso-height-relative:margin;v-text-anchor:bottom" o:gfxdata="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" fillcolor="white [3201]" strokecolor="#67787b [3208]" strokeweight="1.5pt">
                 <v:stroke dashstyle="1 1"/>
                 <v:shadow on="t" color="black" opacity="26214f" origin=",-.5" offset="0,3pt"/>
                 <v:textbox style="mso-fit-shape-to-text:t" inset="0,0,0,0">
@@ -4453,33 +4369,267 @@
         </mc:AlternateContent>
       </w:r>
       <w:r>
-        <w:br w:type="page"/>
-      </w:r>
-    </w:p>
-    <w:p>
-      <w:pPr>
-        <w:spacing w:line="276" w:lineRule="auto"/>
-        <w:jc w:val="both"/>
         <w:rPr>
-          <w:rStyle w:val="Titre1Car"/>
-          <w:sz w:val="40"/>
+          <w:noProof/>
         </w:rPr>
-      </w:pPr>
-    </w:p>
-    <w:p>
-      <w:pPr>
-        <w:spacing w:line="276" w:lineRule="auto"/>
-        <w:jc w:val="both"/>
+        <mc:AlternateContent>
+          <mc:Choice Requires="wps">
+            <w:drawing>
+              <wp:anchor distT="0" distB="0" distL="114300" distR="114300" simplePos="0" relativeHeight="251644928" behindDoc="0" locked="0" layoutInCell="1" allowOverlap="1" wp14:anchorId="16C10D82" wp14:editId="072FDF04">
+                <wp:simplePos x="0" y="0"/>
+                <wp:positionH relativeFrom="column">
+                  <wp:posOffset>481003</wp:posOffset>
+                </wp:positionH>
+                <wp:positionV relativeFrom="paragraph">
+                  <wp:posOffset>2214880</wp:posOffset>
+                </wp:positionV>
+                <wp:extent cx="6429375" cy="1209675"/>
+                <wp:effectExtent l="0" t="0" r="0" b="0"/>
+                <wp:wrapNone/>
+                <wp:docPr id="2" name="Zone de texte 2"/>
+                <wp:cNvGraphicFramePr/>
+                <a:graphic xmlns:a="http://schemas.openxmlformats.org/drawingml/2006/main">
+                  <a:graphicData uri="http://schemas.microsoft.com/office/word/2010/wordprocessingShape">
+                    <wps:wsp>
+                      <wps:cNvSpPr txBox="1"/>
+                      <wps:spPr>
+                        <a:xfrm>
+                          <a:off x="0" y="0"/>
+                          <a:ext cx="6429375" cy="1209675"/>
+                        </a:xfrm>
+                        <a:prstGeom prst="rect">
+                          <a:avLst/>
+                        </a:prstGeom>
+                        <a:noFill/>
+                        <a:ln w="6350">
+                          <a:noFill/>
+                        </a:ln>
+                        <a:effectLst/>
+                      </wps:spPr>
+                      <wps:style>
+                        <a:lnRef idx="0">
+                          <a:schemeClr val="accent1"/>
+                        </a:lnRef>
+                        <a:fillRef idx="0">
+                          <a:schemeClr val="accent1"/>
+                        </a:fillRef>
+                        <a:effectRef idx="0">
+                          <a:schemeClr val="accent1"/>
+                        </a:effectRef>
+                        <a:fontRef idx="minor">
+                          <a:schemeClr val="dk1"/>
+                        </a:fontRef>
+                      </wps:style>
+                      <wps:txbx>
+                        <w:txbxContent>
+                          <w:p>
+                            <w:pPr>
+                              <w:jc w:val="center"/>
+                              <w:rPr>
+                                <w:color w:val="808080" w:themeColor="background1" w:themeShade="80"/>
+                                <w:sz w:val="72"/>
+                                <w:lang w:val="en-US"/>
+                              </w:rPr>
+                            </w:pPr>
+                            <w:r>
+                              <w:rPr>
+                                <w:color w:val="808080" w:themeColor="background1" w:themeShade="80"/>
+                                <w:sz w:val="72"/>
+                                <w:lang w:val="en-US"/>
+                              </w:rPr>
+                              <w:t>Viewer to LEAP infinity and beyond MOTION</w:t>
+                            </w:r>
+                          </w:p>
+                        </w:txbxContent>
+                      </wps:txbx>
+                      <wps:bodyPr rot="0" spcFirstLastPara="0" vertOverflow="overflow" horzOverflow="overflow" vert="horz" wrap="square" lIns="91440" tIns="45720" rIns="91440" bIns="45720" numCol="1" spcCol="0" rtlCol="0" fromWordArt="0" anchor="t" anchorCtr="0" forceAA="0" compatLnSpc="1">
+                        <a:prstTxWarp prst="textNoShape">
+                          <a:avLst/>
+                        </a:prstTxWarp>
+                        <a:noAutofit/>
+                      </wps:bodyPr>
+                    </wps:wsp>
+                  </a:graphicData>
+                </a:graphic>
+                <wp14:sizeRelH relativeFrom="margin">
+                  <wp14:pctWidth>0</wp14:pctWidth>
+                </wp14:sizeRelH>
+                <wp14:sizeRelV relativeFrom="margin">
+                  <wp14:pctHeight>0</wp14:pctHeight>
+                </wp14:sizeRelV>
+              </wp:anchor>
+            </w:drawing>
+          </mc:Choice>
+          <mc:Fallback>
+            <w:pict>
+              <v:shape w14:anchorId="16C10D82" id="Zone de texte 2" o:spid="_x0000_s1058" type="#_x0000_t202" style="position:absolute;left:0;text-align:left;margin-left:37.85pt;margin-top:174.4pt;width:506.25pt;height:95.25pt;z-index:251644928;visibility:visible;mso-wrap-style:square;mso-width-percent:0;mso-height-percent:0;mso-wrap-distance-left:9pt;mso-wrap-distance-top:0;mso-wrap-distance-right:9pt;mso-wrap-distance-bottom:0;mso-position-horizontal:absolute;mso-position-horizontal-relative:text;mso-position-vertical:absolute;mso-position-vertical-relative:text;mso-width-percent:0;mso-height-percent:0;mso-width-relative:margin;mso-height-relative:margin;v-text-anchor:top" o:gfxdata="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" filled="f" stroked="f" strokeweight=".5pt">
+                <v:textbox>
+                  <w:txbxContent>
+                    <w:p>
+                      <w:pPr>
+                        <w:jc w:val="center"/>
+                        <w:rPr>
+                          <w:color w:val="808080" w:themeColor="background1" w:themeShade="80"/>
+                          <w:sz w:val="72"/>
+                          <w:lang w:val="en-US"/>
+                        </w:rPr>
+                      </w:pPr>
+                      <w:r>
+                        <w:rPr>
+                          <w:color w:val="808080" w:themeColor="background1" w:themeShade="80"/>
+                          <w:sz w:val="72"/>
+                          <w:lang w:val="en-US"/>
+                        </w:rPr>
+                        <w:t>Viewer to LEAP infinity and beyond MOTION</w:t>
+                      </w:r>
+                    </w:p>
+                  </w:txbxContent>
+                </v:textbox>
+              </v:shape>
+            </w:pict>
+          </mc:Fallback>
+        </mc:AlternateContent>
+      </w:r>
+      <w:r>
         <w:rPr>
-          <w:rStyle w:val="Titre1Car"/>
-          <w:sz w:val="40"/>
+          <w:noProof/>
         </w:rPr>
-      </w:pPr>
-      <w:r>
-        <w:rPr>
-          <w:rStyle w:val="Titre1Car"/>
-          <w:sz w:val="40"/>
-        </w:rPr>
+        <mc:AlternateContent>
+          <mc:Choice Requires="wps">
+            <w:drawing>
+              <wp:anchor distT="0" distB="0" distL="114300" distR="114300" simplePos="0" relativeHeight="251636736" behindDoc="0" locked="0" layoutInCell="1" allowOverlap="1" wp14:anchorId="5C3EFE3E" wp14:editId="77AC7F57">
+                <wp:simplePos x="0" y="0"/>
+                <wp:positionH relativeFrom="column">
+                  <wp:posOffset>1800225</wp:posOffset>
+                </wp:positionH>
+                <wp:positionV relativeFrom="paragraph">
+                  <wp:posOffset>5081905</wp:posOffset>
+                </wp:positionV>
+                <wp:extent cx="3723475" cy="704493"/>
+                <wp:effectExtent l="0" t="0" r="0" b="635"/>
+                <wp:wrapNone/>
+                <wp:docPr id="39" name="Zone de texte 39"/>
+                <wp:cNvGraphicFramePr/>
+                <a:graphic xmlns:a="http://schemas.openxmlformats.org/drawingml/2006/main">
+                  <a:graphicData uri="http://schemas.microsoft.com/office/word/2010/wordprocessingShape">
+                    <wps:wsp>
+                      <wps:cNvSpPr txBox="1"/>
+                      <wps:spPr>
+                        <a:xfrm>
+                          <a:off x="0" y="0"/>
+                          <a:ext cx="3723475" cy="704493"/>
+                        </a:xfrm>
+                        <a:prstGeom prst="rect">
+                          <a:avLst/>
+                        </a:prstGeom>
+                        <a:noFill/>
+                        <a:ln w="6350">
+                          <a:noFill/>
+                        </a:ln>
+                        <a:effectLst/>
+                      </wps:spPr>
+                      <wps:style>
+                        <a:lnRef idx="0">
+                          <a:schemeClr val="accent1"/>
+                        </a:lnRef>
+                        <a:fillRef idx="0">
+                          <a:schemeClr val="accent1"/>
+                        </a:fillRef>
+                        <a:effectRef idx="0">
+                          <a:schemeClr val="accent1"/>
+                        </a:effectRef>
+                        <a:fontRef idx="minor">
+                          <a:schemeClr val="dk1"/>
+                        </a:fontRef>
+                      </wps:style>
+                      <wps:txbx>
+                        <w:txbxContent>
+                          <w:p>
+                            <w:pPr>
+                              <w:jc w:val="center"/>
+                              <w:rPr>
+                                <w:color w:val="808080" w:themeColor="background1" w:themeShade="80"/>
+                              </w:rPr>
+                            </w:pPr>
+                            <w:r>
+                              <w:rPr>
+                                <w:color w:val="808080" w:themeColor="background1" w:themeShade="80"/>
+                              </w:rPr>
+                              <w:t>Université de Technologie de Belfort-Montbéliard</w:t>
+                            </w:r>
+                          </w:p>
+                          <w:p>
+                            <w:pPr>
+                              <w:jc w:val="center"/>
+                              <w:rPr>
+                                <w:color w:val="808080" w:themeColor="background1" w:themeShade="80"/>
+                              </w:rPr>
+                            </w:pPr>
+                            <w:r>
+                              <w:rPr>
+                                <w:color w:val="808080" w:themeColor="background1" w:themeShade="80"/>
+                              </w:rPr>
+                              <w:t>Département Informatique</w:t>
+                            </w:r>
+                          </w:p>
+                        </w:txbxContent>
+                      </wps:txbx>
+                      <wps:bodyPr rot="0" spcFirstLastPara="0" vertOverflow="overflow" horzOverflow="overflow" vert="horz" wrap="square" lIns="91440" tIns="45720" rIns="91440" bIns="45720" numCol="1" spcCol="0" rtlCol="0" fromWordArt="0" anchor="t" anchorCtr="0" forceAA="0" compatLnSpc="1">
+                        <a:prstTxWarp prst="textNoShape">
+                          <a:avLst/>
+                        </a:prstTxWarp>
+                        <a:noAutofit/>
+                      </wps:bodyPr>
+                    </wps:wsp>
+                  </a:graphicData>
+                </a:graphic>
+                <wp14:sizeRelV relativeFrom="margin">
+                  <wp14:pctHeight>0</wp14:pctHeight>
+                </wp14:sizeRelV>
+              </wp:anchor>
+            </w:drawing>
+          </mc:Choice>
+          <mc:Fallback>
+            <w:pict>
+              <v:shape w14:anchorId="5C3EFE3E" id="Zone de texte 39" o:spid="_x0000_s1059" type="#_x0000_t202" style="position:absolute;left:0;text-align:left;margin-left:141.75pt;margin-top:400.15pt;width:293.2pt;height:55.45pt;z-index:251636736;visibility:visible;mso-wrap-style:square;mso-height-percent:0;mso-wrap-distance-left:9pt;mso-wrap-distance-top:0;mso-wrap-distance-right:9pt;mso-wrap-distance-bottom:0;mso-position-horizontal:absolute;mso-position-horizontal-relative:text;mso-position-vertical:absolute;mso-position-vertical-relative:text;mso-height-percent:0;mso-height-relative:margin;v-text-anchor:top" o:gfxdata="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" filled="f" stroked="f" strokeweight=".5pt">
+                <v:textbox>
+                  <w:txbxContent>
+                    <w:p>
+                      <w:pPr>
+                        <w:jc w:val="center"/>
+                        <w:rPr>
+                          <w:color w:val="808080" w:themeColor="background1" w:themeShade="80"/>
+                        </w:rPr>
+                      </w:pPr>
+                      <w:r>
+                        <w:rPr>
+                          <w:color w:val="808080" w:themeColor="background1" w:themeShade="80"/>
+                        </w:rPr>
+                        <w:t>Université de Technologie de Belfort-Montbéliard</w:t>
+                      </w:r>
+                    </w:p>
+                    <w:p>
+                      <w:pPr>
+                        <w:jc w:val="center"/>
+                        <w:rPr>
+                          <w:color w:val="808080" w:themeColor="background1" w:themeShade="80"/>
+                        </w:rPr>
+                      </w:pPr>
+                      <w:r>
+                        <w:rPr>
+                          <w:color w:val="808080" w:themeColor="background1" w:themeShade="80"/>
+                        </w:rPr>
+                        <w:t>Département Informatique</w:t>
+                      </w:r>
+                    </w:p>
+                  </w:txbxContent>
+                </v:textbox>
+              </v:shape>
+            </w:pict>
+          </mc:Fallback>
+        </mc:AlternateContent>
+      </w:r>
+      <w:r>
         <w:br w:type="page"/>
       </w:r>
     </w:p>
@@ -4718,8 +4868,6 @@
           <w:cols w:space="720"/>
         </w:sectPr>
       </w:pPr>
-      <w:bookmarkStart w:id="1" w:name="_GoBack"/>
-      <w:bookmarkEnd w:id="1"/>
     </w:p>
     <w:sdt>
       <w:sdtPr>
@@ -6940,12 +7088,12 @@
         <w:spacing w:line="276" w:lineRule="auto"/>
         <w:jc w:val="both"/>
       </w:pPr>
-      <w:bookmarkStart w:id="2" w:name="_Toc422534899"/>
+      <w:bookmarkStart w:id="1" w:name="_Toc422534899"/>
       <w:r>
         <w:lastRenderedPageBreak/>
         <w:t>Etude et conception</w:t>
       </w:r>
-      <w:bookmarkEnd w:id="2"/>
+      <w:bookmarkEnd w:id="1"/>
     </w:p>
     <w:p>
       <w:pPr>
@@ -6963,11 +7111,11 @@
         <w:spacing w:line="276" w:lineRule="auto"/>
         <w:jc w:val="both"/>
       </w:pPr>
-      <w:bookmarkStart w:id="3" w:name="_Toc422534900"/>
+      <w:bookmarkStart w:id="2" w:name="_Toc422534900"/>
       <w:r>
         <w:t>Analyse de la solution existante</w:t>
       </w:r>
-      <w:bookmarkEnd w:id="3"/>
+      <w:bookmarkEnd w:id="2"/>
     </w:p>
     <w:p>
       <w:pPr>
@@ -7025,10 +7173,9 @@
       </w:pPr>
     </w:p>
     <w:p>
-      <w:pPr>
-        <w:spacing w:line="276" w:lineRule="auto"/>
-        <w:jc w:val="both"/>
-      </w:pPr>
+      <w:r>
+        <w:br w:type="page"/>
+      </w:r>
     </w:p>
     <w:p>
       <w:pPr>
@@ -7040,11 +7187,12 @@
         <w:spacing w:line="276" w:lineRule="auto"/>
         <w:jc w:val="both"/>
       </w:pPr>
-      <w:bookmarkStart w:id="4" w:name="_Toc422534901"/>
-      <w:r>
+      <w:bookmarkStart w:id="3" w:name="_Toc422534901"/>
+      <w:r>
+        <w:lastRenderedPageBreak/>
         <w:t>Nouvelle solution proposée</w:t>
       </w:r>
-      <w:bookmarkEnd w:id="4"/>
+      <w:bookmarkEnd w:id="3"/>
     </w:p>
     <w:p>
       <w:pPr>
@@ -7062,11 +7210,11 @@
         <w:spacing w:line="276" w:lineRule="auto"/>
         <w:jc w:val="both"/>
       </w:pPr>
-      <w:bookmarkStart w:id="5" w:name="_Toc422534902"/>
+      <w:bookmarkStart w:id="4" w:name="_Toc422534902"/>
       <w:r>
         <w:t>Amélioration de l’interface graphique</w:t>
       </w:r>
-      <w:bookmarkEnd w:id="5"/>
+      <w:bookmarkEnd w:id="4"/>
     </w:p>
     <w:p>
       <w:pPr>
@@ -7106,12 +7254,11 @@
       <w:r>
         <w:rPr>
           <w:noProof/>
-          <w:lang w:eastAsia="ja-JP"/>
         </w:rPr>
         <mc:AlternateContent>
           <mc:Choice Requires="wps">
             <w:drawing>
-              <wp:anchor distT="0" distB="0" distL="114300" distR="114300" simplePos="0" relativeHeight="251674112" behindDoc="0" locked="0" layoutInCell="1" allowOverlap="1" wp14:anchorId="52528F61" wp14:editId="4453533B">
+              <wp:anchor distT="0" distB="0" distL="114300" distR="114300" simplePos="0" relativeHeight="251661312" behindDoc="0" locked="0" layoutInCell="1" allowOverlap="1" wp14:anchorId="52528F61" wp14:editId="4453533B">
                 <wp:simplePos x="0" y="0"/>
                 <wp:positionH relativeFrom="column">
                   <wp:posOffset>5777230</wp:posOffset>
@@ -7199,7 +7346,7 @@
           </mc:Choice>
           <mc:Fallback>
             <w:pict>
-              <v:shape id="Zone de texte 43" o:spid="_x0000_s1059" type="#_x0000_t202" style="position:absolute;left:0;text-align:left;margin-left:454.9pt;margin-top:11.2pt;width:1in;height:153.75pt;z-index:251674112;visibility:visible;mso-wrap-style:none;mso-height-percent:0;mso-wrap-distance-left:9pt;mso-wrap-distance-top:0;mso-wrap-distance-right:9pt;mso-wrap-distance-bottom:0;mso-position-horizontal:absolute;mso-position-horizontal-relative:text;mso-position-vertical:absolute;mso-position-vertical-relative:text;mso-height-percent:0;mso-height-relative:margin;v-text-anchor:top" o:gfxdata="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" filled="f" stroked="f" strokeweight=".5pt">
+              <v:shape w14:anchorId="52528F61" id="Zone de texte 43" o:spid="_x0000_s1060" type="#_x0000_t202" style="position:absolute;left:0;text-align:left;margin-left:454.9pt;margin-top:11.2pt;width:1in;height:153.75pt;z-index:251661312;visibility:visible;mso-wrap-style:none;mso-height-percent:0;mso-wrap-distance-left:9pt;mso-wrap-distance-top:0;mso-wrap-distance-right:9pt;mso-wrap-distance-bottom:0;mso-position-horizontal:absolute;mso-position-horizontal-relative:text;mso-position-vertical:absolute;mso-position-vertical-relative:text;mso-height-percent:0;mso-height-relative:margin;v-text-anchor:top" o:gfxdata="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" filled="f" stroked="f" strokeweight=".5pt">
                 <v:textbox>
                   <w:txbxContent>
                     <w:p/>
@@ -7243,12 +7390,11 @@
       <w:r>
         <w:rPr>
           <w:noProof/>
-          <w:lang w:eastAsia="ja-JP"/>
         </w:rPr>
         <mc:AlternateContent>
           <mc:Choice Requires="wps">
             <w:drawing>
-              <wp:anchor distT="0" distB="0" distL="114300" distR="114300" simplePos="0" relativeHeight="251673088" behindDoc="0" locked="0" layoutInCell="1" allowOverlap="1" wp14:anchorId="4BACD3DA" wp14:editId="40482EBB">
+              <wp:anchor distT="0" distB="0" distL="114300" distR="114300" simplePos="0" relativeHeight="251660288" behindDoc="0" locked="0" layoutInCell="1" allowOverlap="1" wp14:anchorId="4BACD3DA" wp14:editId="40482EBB">
                 <wp:simplePos x="0" y="0"/>
                 <wp:positionH relativeFrom="column">
                   <wp:posOffset>2672080</wp:posOffset>
@@ -7300,11 +7446,11 @@
           </mc:Choice>
           <mc:Fallback>
             <w:pict>
-              <v:shapetype id="_x0000_t32" coordsize="21600,21600" o:spt="32" o:oned="t" path="m,l21600,21600e" filled="f">
+              <v:shapetype w14:anchorId="18A398B4" id="_x0000_t32" coordsize="21600,21600" o:spt="32" o:oned="t" path="m,l21600,21600e" filled="f">
                 <v:path arrowok="t" fillok="f" o:connecttype="none"/>
                 <o:lock v:ext="edit" shapetype="t"/>
               </v:shapetype>
-              <v:shape id="Connecteur droit avec flèche 42" o:spid="_x0000_s1026" type="#_x0000_t32" style="position:absolute;margin-left:210.4pt;margin-top:7.8pt;width:249pt;height:0;flip:x;z-index:251673088;visibility:visible;mso-wrap-style:square;mso-wrap-distance-left:9pt;mso-wrap-distance-top:0;mso-wrap-distance-right:9pt;mso-wrap-distance-bottom:0;mso-position-horizontal:absolute;mso-position-horizontal-relative:text;mso-position-vertical:absolute;mso-position-vertical-relative:text" o:gfxdata="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" strokecolor="#7e97ad [3204]" strokeweight="1.5pt">
+              <v:shape id="Connecteur droit avec flèche 42" o:spid="_x0000_s1026" type="#_x0000_t32" style="position:absolute;margin-left:210.4pt;margin-top:7.8pt;width:249pt;height:0;flip:x;z-index:251660288;visibility:visible;mso-wrap-style:square;mso-wrap-distance-left:9pt;mso-wrap-distance-top:0;mso-wrap-distance-right:9pt;mso-wrap-distance-bottom:0;mso-position-horizontal:absolute;mso-position-horizontal-relative:text;mso-position-vertical:absolute;mso-position-vertical-relative:text" o:gfxdata="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" strokecolor="#7e97ad [3204]" strokeweight="1.5pt">
                 <v:stroke endarrow="open"/>
                 <v:shadow on="t" type="perspective" color="black" opacity="20971f" origin=",.5" offset="0,1pt" matrix="66847f,,,66847f"/>
               </v:shape>
@@ -7315,10 +7461,9 @@
       <w:r>
         <w:rPr>
           <w:noProof/>
-          <w:lang w:eastAsia="ja-JP"/>
         </w:rPr>
         <w:drawing>
-          <wp:anchor distT="0" distB="0" distL="114300" distR="114300" simplePos="0" relativeHeight="251668992" behindDoc="1" locked="0" layoutInCell="1" allowOverlap="1" wp14:anchorId="2C35A24A" wp14:editId="209FA902">
+          <wp:anchor distT="0" distB="0" distL="114300" distR="114300" simplePos="0" relativeHeight="251655168" behindDoc="1" locked="0" layoutInCell="1" allowOverlap="1" wp14:anchorId="2C35A24A" wp14:editId="209FA902">
             <wp:simplePos x="0" y="0"/>
             <wp:positionH relativeFrom="column">
               <wp:posOffset>709930</wp:posOffset>
@@ -7410,12 +7555,11 @@
       <w:r>
         <w:rPr>
           <w:noProof/>
-          <w:lang w:eastAsia="ja-JP"/>
         </w:rPr>
         <mc:AlternateContent>
           <mc:Choice Requires="wps">
             <w:drawing>
-              <wp:anchor distT="0" distB="0" distL="114300" distR="114300" simplePos="0" relativeHeight="251675136" behindDoc="0" locked="0" layoutInCell="1" allowOverlap="1" wp14:anchorId="28236714" wp14:editId="71362A54">
+              <wp:anchor distT="0" distB="0" distL="114300" distR="114300" simplePos="0" relativeHeight="251662336" behindDoc="0" locked="0" layoutInCell="1" allowOverlap="1" wp14:anchorId="28236714" wp14:editId="71362A54">
                 <wp:simplePos x="0" y="0"/>
                 <wp:positionH relativeFrom="column">
                   <wp:posOffset>-71120</wp:posOffset>
@@ -7489,7 +7633,7 @@
           </mc:Choice>
           <mc:Fallback>
             <w:pict>
-              <v:shape id="Zone de texte 44" o:spid="_x0000_s1060" type="#_x0000_t202" style="position:absolute;left:0;text-align:left;margin-left:-5.6pt;margin-top:20.75pt;width:18.75pt;height:49.5pt;z-index:251675136;visibility:visible;mso-wrap-style:square;mso-width-percent:0;mso-height-percent:0;mso-wrap-distance-left:9pt;mso-wrap-distance-top:0;mso-wrap-distance-right:9pt;mso-wrap-distance-bottom:0;mso-position-horizontal:absolute;mso-position-horizontal-relative:text;mso-position-vertical:absolute;mso-position-vertical-relative:text;mso-width-percent:0;mso-height-percent:0;mso-width-relative:margin;mso-height-relative:margin;v-text-anchor:top" o:gfxdata="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" filled="f" stroked="f" strokeweight=".5pt">
+              <v:shape w14:anchorId="28236714" id="Zone de texte 44" o:spid="_x0000_s1061" type="#_x0000_t202" style="position:absolute;left:0;text-align:left;margin-left:-5.6pt;margin-top:20.75pt;width:18.75pt;height:49.5pt;z-index:251662336;visibility:visible;mso-wrap-style:square;mso-width-percent:0;mso-height-percent:0;mso-wrap-distance-left:9pt;mso-wrap-distance-top:0;mso-wrap-distance-right:9pt;mso-wrap-distance-bottom:0;mso-position-horizontal:absolute;mso-position-horizontal-relative:text;mso-position-vertical:absolute;mso-position-vertical-relative:text;mso-width-percent:0;mso-height-percent:0;mso-width-relative:margin;mso-height-relative:margin;v-text-anchor:top" o:gfxdata="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" filled="f" stroked="f" strokeweight=".5pt">
                 <v:textbox>
                   <w:txbxContent>
                     <w:p>
@@ -7507,12 +7651,11 @@
       <w:r>
         <w:rPr>
           <w:noProof/>
-          <w:lang w:eastAsia="ja-JP"/>
         </w:rPr>
         <mc:AlternateContent>
           <mc:Choice Requires="wps">
             <w:drawing>
-              <wp:anchor distT="0" distB="0" distL="114300" distR="114300" simplePos="0" relativeHeight="251671040" behindDoc="0" locked="0" layoutInCell="1" allowOverlap="1" wp14:anchorId="4602BDF8" wp14:editId="723EAAD5">
+              <wp:anchor distT="0" distB="0" distL="114300" distR="114300" simplePos="0" relativeHeight="251658240" behindDoc="0" locked="0" layoutInCell="1" allowOverlap="1" wp14:anchorId="4602BDF8" wp14:editId="723EAAD5">
                 <wp:simplePos x="0" y="0"/>
                 <wp:positionH relativeFrom="column">
                   <wp:posOffset>4586605</wp:posOffset>
@@ -7564,7 +7707,7 @@
           </mc:Choice>
           <mc:Fallback>
             <w:pict>
-              <v:shape id="Connecteur droit avec flèche 40" o:spid="_x0000_s1026" type="#_x0000_t32" style="position:absolute;margin-left:361.15pt;margin-top:107pt;width:98.25pt;height:.75pt;flip:x y;z-index:251671040;visibility:visible;mso-wrap-style:square;mso-wrap-distance-left:9pt;mso-wrap-distance-top:0;mso-wrap-distance-right:9pt;mso-wrap-distance-bottom:0;mso-position-horizontal:absolute;mso-position-horizontal-relative:text;mso-position-vertical:absolute;mso-position-vertical-relative:text" o:gfxdata="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" strokecolor="#7e97ad [3204]" strokeweight="1.5pt">
+              <v:shape w14:anchorId="47E785FD" id="Connecteur droit avec flèche 40" o:spid="_x0000_s1026" type="#_x0000_t32" style="position:absolute;margin-left:361.15pt;margin-top:107pt;width:98.25pt;height:.75pt;flip:x y;z-index:251658240;visibility:visible;mso-wrap-style:square;mso-wrap-distance-left:9pt;mso-wrap-distance-top:0;mso-wrap-distance-right:9pt;mso-wrap-distance-bottom:0;mso-position-horizontal:absolute;mso-position-horizontal-relative:text;mso-position-vertical:absolute;mso-position-vertical-relative:text" o:gfxdata="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" strokecolor="#7e97ad [3204]" strokeweight="1.5pt">
                 <v:stroke endarrow="open"/>
                 <v:shadow on="t" type="perspective" color="black" opacity="20971f" origin=",.5" offset="0,1pt" matrix="66847f,,,66847f"/>
               </v:shape>
@@ -7575,12 +7718,11 @@
       <w:r>
         <w:rPr>
           <w:noProof/>
-          <w:lang w:eastAsia="ja-JP"/>
         </w:rPr>
         <mc:AlternateContent>
           <mc:Choice Requires="wps">
             <w:drawing>
-              <wp:anchor distT="0" distB="0" distL="114300" distR="114300" simplePos="0" relativeHeight="251672064" behindDoc="0" locked="0" layoutInCell="1" allowOverlap="1" wp14:anchorId="692CA21D" wp14:editId="705432BC">
+              <wp:anchor distT="0" distB="0" distL="114300" distR="114300" simplePos="0" relativeHeight="251659264" behindDoc="0" locked="0" layoutInCell="1" allowOverlap="1" wp14:anchorId="692CA21D" wp14:editId="705432BC">
                 <wp:simplePos x="0" y="0"/>
                 <wp:positionH relativeFrom="column">
                   <wp:posOffset>3872230</wp:posOffset>
@@ -7632,7 +7774,7 @@
           </mc:Choice>
           <mc:Fallback>
             <w:pict>
-              <v:shape id="Connecteur droit avec flèche 41" o:spid="_x0000_s1026" type="#_x0000_t32" style="position:absolute;margin-left:304.9pt;margin-top:7.25pt;width:154.5pt;height:0;flip:x;z-index:251672064;visibility:visible;mso-wrap-style:square;mso-wrap-distance-left:9pt;mso-wrap-distance-top:0;mso-wrap-distance-right:9pt;mso-wrap-distance-bottom:0;mso-position-horizontal:absolute;mso-position-horizontal-relative:text;mso-position-vertical:absolute;mso-position-vertical-relative:text" o:gfxdata="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" strokecolor="#7e97ad [3204]" strokeweight="1.5pt">
+              <v:shape w14:anchorId="2AA80D3C" id="Connecteur droit avec flèche 41" o:spid="_x0000_s1026" type="#_x0000_t32" style="position:absolute;margin-left:304.9pt;margin-top:7.25pt;width:154.5pt;height:0;flip:x;z-index:251659264;visibility:visible;mso-wrap-style:square;mso-wrap-distance-left:9pt;mso-wrap-distance-top:0;mso-wrap-distance-right:9pt;mso-wrap-distance-bottom:0;mso-position-horizontal:absolute;mso-position-horizontal-relative:text;mso-position-vertical:absolute;mso-position-vertical-relative:text" o:gfxdata="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" strokecolor="#7e97ad [3204]" strokeweight="1.5pt">
                 <v:stroke endarrow="open"/>
                 <v:shadow on="t" type="perspective" color="black" opacity="20971f" origin=",.5" offset="0,1pt" matrix="66847f,,,66847f"/>
               </v:shape>
@@ -7643,12 +7785,11 @@
       <w:r>
         <w:rPr>
           <w:noProof/>
-          <w:lang w:eastAsia="ja-JP"/>
         </w:rPr>
         <mc:AlternateContent>
           <mc:Choice Requires="wps">
             <w:drawing>
-              <wp:anchor distT="0" distB="0" distL="114300" distR="114300" simplePos="0" relativeHeight="251670016" behindDoc="0" locked="0" layoutInCell="1" allowOverlap="1" wp14:anchorId="692B4E54" wp14:editId="3D68EC6B">
+              <wp:anchor distT="0" distB="0" distL="114300" distR="114300" simplePos="0" relativeHeight="251657216" behindDoc="0" locked="0" layoutInCell="1" allowOverlap="1" wp14:anchorId="692B4E54" wp14:editId="3D68EC6B">
                 <wp:simplePos x="0" y="0"/>
                 <wp:positionH relativeFrom="column">
                   <wp:posOffset>224155</wp:posOffset>
@@ -7700,7 +7841,7 @@
           </mc:Choice>
           <mc:Fallback>
             <w:pict>
-              <v:shape id="Connecteur droit avec flèche 38" o:spid="_x0000_s1026" type="#_x0000_t32" style="position:absolute;margin-left:17.65pt;margin-top:32.75pt;width:42.75pt;height:.75pt;flip:y;z-index:251670016;visibility:visible;mso-wrap-style:square;mso-wrap-distance-left:9pt;mso-wrap-distance-top:0;mso-wrap-distance-right:9pt;mso-wrap-distance-bottom:0;mso-position-horizontal:absolute;mso-position-horizontal-relative:text;mso-position-vertical:absolute;mso-position-vertical-relative:text" o:gfxdata="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" strokecolor="#7e97ad [3204]" strokeweight="1.5pt">
+              <v:shape w14:anchorId="116E90E0" id="Connecteur droit avec flèche 38" o:spid="_x0000_s1026" type="#_x0000_t32" style="position:absolute;margin-left:17.65pt;margin-top:32.75pt;width:42.75pt;height:.75pt;flip:y;z-index:251657216;visibility:visible;mso-wrap-style:square;mso-wrap-distance-left:9pt;mso-wrap-distance-top:0;mso-wrap-distance-right:9pt;mso-wrap-distance-bottom:0;mso-position-horizontal:absolute;mso-position-horizontal-relative:text;mso-position-vertical:absolute;mso-position-vertical-relative:text" o:gfxdata="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" strokecolor="#7e97ad [3204]" strokeweight="1.5pt">
                 <v:stroke endarrow="open"/>
                 <v:shadow on="t" type="perspective" color="black" opacity="20971f" origin=",.5" offset="0,1pt" matrix="66847f,,,66847f"/>
               </v:shape>
@@ -7919,6 +8060,7 @@
         <w:jc w:val="both"/>
       </w:pPr>
       <w:r>
+        <w:lastRenderedPageBreak/>
         <w:t>Les paramètres de notre affichage. La zone comporte différentes options, la couleur, la dimension et le type d’affichage</w:t>
       </w:r>
       <w:r>
@@ -8005,84 +8147,6 @@
         <w:tab/>
         <w:t>En plus de l’interface graphique nous souhaitons également ajouter et améliorer des fonctionnalités.</w:t>
       </w:r>
-    </w:p>
-    <w:p>
-      <w:pPr>
-        <w:spacing w:line="276" w:lineRule="auto"/>
-        <w:jc w:val="both"/>
-      </w:pPr>
-    </w:p>
-    <w:p>
-      <w:pPr>
-        <w:spacing w:line="276" w:lineRule="auto"/>
-        <w:jc w:val="both"/>
-      </w:pPr>
-    </w:p>
-    <w:p>
-      <w:pPr>
-        <w:spacing w:line="276" w:lineRule="auto"/>
-        <w:jc w:val="both"/>
-      </w:pPr>
-    </w:p>
-    <w:p>
-      <w:pPr>
-        <w:spacing w:line="276" w:lineRule="auto"/>
-        <w:jc w:val="both"/>
-      </w:pPr>
-    </w:p>
-    <w:p>
-      <w:pPr>
-        <w:spacing w:line="276" w:lineRule="auto"/>
-        <w:jc w:val="both"/>
-      </w:pPr>
-    </w:p>
-    <w:p>
-      <w:pPr>
-        <w:spacing w:line="276" w:lineRule="auto"/>
-        <w:jc w:val="both"/>
-      </w:pPr>
-    </w:p>
-    <w:p>
-      <w:pPr>
-        <w:spacing w:line="276" w:lineRule="auto"/>
-        <w:jc w:val="both"/>
-      </w:pPr>
-    </w:p>
-    <w:p>
-      <w:pPr>
-        <w:spacing w:line="276" w:lineRule="auto"/>
-        <w:jc w:val="both"/>
-      </w:pPr>
-    </w:p>
-    <w:p>
-      <w:pPr>
-        <w:spacing w:line="276" w:lineRule="auto"/>
-        <w:jc w:val="both"/>
-      </w:pPr>
-    </w:p>
-    <w:p>
-      <w:pPr>
-        <w:spacing w:line="276" w:lineRule="auto"/>
-        <w:jc w:val="both"/>
-      </w:pPr>
-    </w:p>
-    <w:p>
-      <w:pPr>
-        <w:spacing w:line="276" w:lineRule="auto"/>
-        <w:jc w:val="both"/>
-      </w:pPr>
-    </w:p>
-    <w:p>
-      <w:pPr>
-        <w:spacing w:line="276" w:lineRule="auto"/>
-        <w:jc w:val="both"/>
-      </w:pPr>
-    </w:p>
-    <w:p>
-      <w:pPr>
-        <w:spacing w:line="276" w:lineRule="auto"/>
-        <w:jc w:val="both"/>
-      </w:pPr>
     </w:p>
     <w:p>
       <w:pPr>
@@ -8106,11 +8170,11 @@
         <w:spacing w:line="276" w:lineRule="auto"/>
         <w:jc w:val="both"/>
       </w:pPr>
-      <w:bookmarkStart w:id="6" w:name="_Toc422534903"/>
+      <w:bookmarkStart w:id="5" w:name="_Toc422534903"/>
       <w:r>
         <w:t>Amélioration des fonctionnalités</w:t>
       </w:r>
-      <w:bookmarkEnd w:id="6"/>
+      <w:bookmarkEnd w:id="5"/>
     </w:p>
     <w:p>
       <w:pPr>
@@ -8122,11 +8186,11 @@
         <w:spacing w:line="276" w:lineRule="auto"/>
         <w:jc w:val="both"/>
       </w:pPr>
-      <w:bookmarkStart w:id="7" w:name="_Toc422534904"/>
+      <w:bookmarkStart w:id="6" w:name="_Toc422534904"/>
       <w:r>
         <w:t>Un nouveau périphérique, le LEAP MOTION</w:t>
       </w:r>
-      <w:bookmarkEnd w:id="7"/>
+      <w:bookmarkEnd w:id="6"/>
     </w:p>
     <w:p>
       <w:pPr>
@@ -8142,7 +8206,6 @@
       <w:r>
         <w:rPr>
           <w:noProof/>
-          <w:lang w:eastAsia="ja-JP"/>
         </w:rPr>
         <w:drawing>
           <wp:inline distT="0" distB="0" distL="0" distR="0" wp14:anchorId="7D42A108" wp14:editId="002899C9">
@@ -8368,6 +8431,98 @@
     </w:p>
     <w:p>
       <w:pPr>
+        <w:spacing w:line="276" w:lineRule="auto"/>
+        <w:jc w:val="both"/>
+      </w:pPr>
+      <w:r>
+        <w:rPr>
+          <w:noProof/>
+        </w:rPr>
+        <w:drawing>
+          <wp:inline distT="0" distB="0" distL="0" distR="0">
+            <wp:extent cx="5715000" cy="2857500"/>
+            <wp:effectExtent l="0" t="0" r="0" b="0"/>
+            <wp:docPr id="51" name="Image 51" descr="http://files.tested.com/photos/2012/03/16/55-6432-minorityreport_600.jpg"/>
+            <wp:cNvGraphicFramePr>
+              <a:graphicFrameLocks xmlns:a="http://schemas.openxmlformats.org/drawingml/2006/main" noChangeAspect="1"/>
+            </wp:cNvGraphicFramePr>
+            <a:graphic xmlns:a="http://schemas.openxmlformats.org/drawingml/2006/main">
+              <a:graphicData uri="http://schemas.openxmlformats.org/drawingml/2006/picture">
+                <pic:pic xmlns:pic="http://schemas.openxmlformats.org/drawingml/2006/picture">
+                  <pic:nvPicPr>
+                    <pic:cNvPr id="0" name="Picture 5" descr="http://files.tested.com/photos/2012/03/16/55-6432-minorityreport_600.jpg"/>
+                    <pic:cNvPicPr>
+                      <a:picLocks noChangeAspect="1" noChangeArrowheads="1"/>
+                    </pic:cNvPicPr>
+                  </pic:nvPicPr>
+                  <pic:blipFill>
+                    <a:blip r:embed="rId22">
+                      <a:extLst>
+                        <a:ext uri="{28A0092B-C50C-407E-A947-70E740481C1C}">
+                          <a14:useLocalDpi xmlns:a14="http://schemas.microsoft.com/office/drawing/2010/main" val="0"/>
+                        </a:ext>
+                      </a:extLst>
+                    </a:blip>
+                    <a:srcRect/>
+                    <a:stretch>
+                      <a:fillRect/>
+                    </a:stretch>
+                  </pic:blipFill>
+                  <pic:spPr bwMode="auto">
+                    <a:xfrm>
+                      <a:off x="0" y="0"/>
+                      <a:ext cx="5715000" cy="2857500"/>
+                    </a:xfrm>
+                    <a:prstGeom prst="rect">
+                      <a:avLst/>
+                    </a:prstGeom>
+                    <a:noFill/>
+                    <a:ln>
+                      <a:noFill/>
+                    </a:ln>
+                  </pic:spPr>
+                </pic:pic>
+              </a:graphicData>
+            </a:graphic>
+          </wp:inline>
+        </w:drawing>
+      </w:r>
+    </w:p>
+    <w:p>
+      <w:pPr>
+        <w:spacing w:line="276" w:lineRule="auto"/>
+        <w:jc w:val="center"/>
+        <w:rPr>
+          <w:i/>
+          <w:sz w:val="20"/>
+        </w:rPr>
+      </w:pPr>
+      <w:proofErr w:type="spellStart"/>
+      <w:r>
+        <w:rPr>
+          <w:i/>
+          <w:sz w:val="20"/>
+        </w:rPr>
+        <w:t>Minority</w:t>
+      </w:r>
+      <w:proofErr w:type="spellEnd"/>
+      <w:r>
+        <w:rPr>
+          <w:i/>
+          <w:sz w:val="20"/>
+        </w:rPr>
+        <w:t xml:space="preserve"> Report</w:t>
+      </w:r>
+      <w:r>
+        <w:rPr>
+          <w:i/>
+          <w:sz w:val="20"/>
+        </w:rPr>
+        <w:t xml:space="preserve"> 2002</w:t>
+      </w:r>
+    </w:p>
+    <w:p>
+      <w:pPr>
         <w:pStyle w:val="Titre3"/>
         <w:numPr>
           <w:ilvl w:val="0"/>
@@ -8376,11 +8531,11 @@
         <w:spacing w:line="276" w:lineRule="auto"/>
         <w:jc w:val="both"/>
       </w:pPr>
-      <w:bookmarkStart w:id="8" w:name="_Toc422534905"/>
+      <w:bookmarkStart w:id="7" w:name="_Toc422534905"/>
       <w:r>
         <w:t>Ajout de Threads</w:t>
       </w:r>
-      <w:bookmarkEnd w:id="8"/>
+      <w:bookmarkEnd w:id="7"/>
     </w:p>
     <w:p>
       <w:pPr>
@@ -8452,6 +8607,7 @@
         <w:jc w:val="both"/>
       </w:pPr>
       <w:r>
+        <w:lastRenderedPageBreak/>
         <w:tab/>
         <w:t>C’est pourquoi nous avons implémenté des threads pour pouvoir effectuer des actions simultanées.</w:t>
       </w:r>
@@ -8478,11 +8634,11 @@
         <w:spacing w:line="276" w:lineRule="auto"/>
         <w:jc w:val="both"/>
       </w:pPr>
-      <w:bookmarkStart w:id="9" w:name="_Toc422534906"/>
+      <w:bookmarkStart w:id="8" w:name="_Toc422534906"/>
       <w:r>
         <w:t>Réglages de la caméra</w:t>
       </w:r>
-      <w:bookmarkEnd w:id="9"/>
+      <w:bookmarkEnd w:id="8"/>
     </w:p>
     <w:p>
       <w:pPr>
@@ -8640,12 +8796,11 @@
         <w:spacing w:line="276" w:lineRule="auto"/>
         <w:jc w:val="both"/>
       </w:pPr>
-      <w:bookmarkStart w:id="10" w:name="_Toc422534907"/>
-      <w:r>
-        <w:lastRenderedPageBreak/>
+      <w:bookmarkStart w:id="9" w:name="_Toc422534907"/>
+      <w:r>
         <w:t>Etude technique de la nouvelle solution</w:t>
       </w:r>
-      <w:bookmarkEnd w:id="10"/>
+      <w:bookmarkEnd w:id="9"/>
     </w:p>
     <w:p>
       <w:pPr>
@@ -8682,6 +8837,13 @@
       <w:r>
         <w:t xml:space="preserve"> Motion.</w:t>
       </w:r>
+    </w:p>
+    <w:p>
+      <w:pPr>
+        <w:spacing w:line="276" w:lineRule="auto"/>
+        <w:ind w:firstLine="360"/>
+        <w:jc w:val="both"/>
+      </w:pPr>
     </w:p>
     <w:p>
       <w:pPr>
@@ -8700,11 +8862,11 @@
         <w:spacing w:line="276" w:lineRule="auto"/>
         <w:jc w:val="both"/>
       </w:pPr>
-      <w:bookmarkStart w:id="11" w:name="_Toc422534908"/>
+      <w:bookmarkStart w:id="10" w:name="_Toc422534908"/>
       <w:r>
         <w:t>Interface graphique</w:t>
       </w:r>
-      <w:bookmarkEnd w:id="11"/>
+      <w:bookmarkEnd w:id="10"/>
     </w:p>
     <w:p>
       <w:pPr>
@@ -8719,6 +8881,7 @@
         <w:jc w:val="both"/>
       </w:pPr>
       <w:r>
+        <w:lastRenderedPageBreak/>
         <w:t xml:space="preserve">La nouvelle interface graphique adopte une structure simple et efficace, </w:t>
       </w:r>
       <w:r>
@@ -8747,7 +8910,6 @@
       <w:r>
         <w:rPr>
           <w:noProof/>
-          <w:lang w:eastAsia="ja-JP"/>
         </w:rPr>
         <w:drawing>
           <wp:inline distT="0" distB="0" distL="0" distR="0" wp14:anchorId="30A05A76" wp14:editId="12BB1B51">
@@ -8765,7 +8927,7 @@
                     <pic:cNvPicPr/>
                   </pic:nvPicPr>
                   <pic:blipFill>
-                    <a:blip r:embed="rId22"/>
+                    <a:blip r:embed="rId23"/>
                     <a:stretch>
                       <a:fillRect/>
                     </a:stretch>
@@ -8864,15 +9026,14 @@
           <w:lang w:eastAsia="ja-JP"/>
         </w:rPr>
       </w:pPr>
-      <w:bookmarkStart w:id="12" w:name="_Toc422534909"/>
+      <w:bookmarkStart w:id="11" w:name="_Toc422534909"/>
       <w:r>
         <w:rPr>
           <w:lang w:eastAsia="ja-JP"/>
         </w:rPr>
-        <w:lastRenderedPageBreak/>
         <w:t>Coordonnées de la caméra</w:t>
       </w:r>
-      <w:bookmarkEnd w:id="12"/>
+      <w:bookmarkEnd w:id="11"/>
     </w:p>
     <w:p>
       <w:pPr>
@@ -8938,14 +9099,15 @@
           <w:lang w:eastAsia="ja-JP"/>
         </w:rPr>
       </w:pPr>
-      <w:bookmarkStart w:id="13" w:name="_Toc422534910"/>
+      <w:bookmarkStart w:id="12" w:name="_Toc422534910"/>
       <w:r>
         <w:rPr>
           <w:lang w:eastAsia="ja-JP"/>
         </w:rPr>
+        <w:lastRenderedPageBreak/>
         <w:t>Zoom</w:t>
       </w:r>
-      <w:bookmarkEnd w:id="13"/>
+      <w:bookmarkEnd w:id="12"/>
     </w:p>
     <w:p>
       <w:pPr>
@@ -8995,14 +9157,14 @@
           <w:lang w:eastAsia="ja-JP"/>
         </w:rPr>
       </w:pPr>
-      <w:bookmarkStart w:id="14" w:name="_Toc422534911"/>
+      <w:bookmarkStart w:id="13" w:name="_Toc422534911"/>
       <w:r>
         <w:rPr>
           <w:lang w:eastAsia="ja-JP"/>
         </w:rPr>
         <w:t>Couleur</w:t>
       </w:r>
-      <w:bookmarkEnd w:id="14"/>
+      <w:bookmarkEnd w:id="13"/>
     </w:p>
     <w:p>
       <w:pPr>
@@ -9094,14 +9256,14 @@
           <w:lang w:eastAsia="ja-JP"/>
         </w:rPr>
       </w:pPr>
-      <w:bookmarkStart w:id="15" w:name="_Toc422534912"/>
+      <w:bookmarkStart w:id="14" w:name="_Toc422534912"/>
       <w:r>
         <w:rPr>
           <w:lang w:eastAsia="ja-JP"/>
         </w:rPr>
         <w:t>Mode d’affichage</w:t>
       </w:r>
-      <w:bookmarkEnd w:id="15"/>
+      <w:bookmarkEnd w:id="14"/>
     </w:p>
     <w:p>
       <w:pPr>
@@ -9162,11 +9324,11 @@
         <w:spacing w:line="276" w:lineRule="auto"/>
         <w:jc w:val="both"/>
       </w:pPr>
-      <w:bookmarkStart w:id="16" w:name="_Toc422534913"/>
+      <w:bookmarkStart w:id="15" w:name="_Toc422534913"/>
       <w:r>
         <w:t>Fonctionnalités</w:t>
       </w:r>
-      <w:bookmarkEnd w:id="16"/>
+      <w:bookmarkEnd w:id="15"/>
     </w:p>
     <w:p>
       <w:pPr>
@@ -9184,7 +9346,7 @@
         <w:spacing w:line="276" w:lineRule="auto"/>
         <w:jc w:val="both"/>
       </w:pPr>
-      <w:bookmarkStart w:id="17" w:name="_Toc422534914"/>
+      <w:bookmarkStart w:id="16" w:name="_Toc422534914"/>
       <w:proofErr w:type="spellStart"/>
       <w:r>
         <w:t>Leap</w:t>
@@ -9193,14 +9355,639 @@
       <w:r>
         <w:t xml:space="preserve"> Motion</w:t>
       </w:r>
+      <w:bookmarkEnd w:id="16"/>
+    </w:p>
+    <w:p/>
+    <w:p>
+      <w:pPr>
+        <w:jc w:val="center"/>
+      </w:pPr>
+      <w:r>
+        <w:rPr>
+          <w:noProof/>
+        </w:rPr>
+        <w:drawing>
+          <wp:inline distT="0" distB="0" distL="0" distR="0" wp14:anchorId="013A16CF" wp14:editId="3FB75A00">
+            <wp:extent cx="1962150" cy="1933611"/>
+            <wp:effectExtent l="0" t="0" r="0" b="9525"/>
+            <wp:docPr id="54" name="Image 54"/>
+            <wp:cNvGraphicFramePr>
+              <a:graphicFrameLocks xmlns:a="http://schemas.openxmlformats.org/drawingml/2006/main" noChangeAspect="1"/>
+            </wp:cNvGraphicFramePr>
+            <a:graphic xmlns:a="http://schemas.openxmlformats.org/drawingml/2006/main">
+              <a:graphicData uri="http://schemas.openxmlformats.org/drawingml/2006/picture">
+                <pic:pic xmlns:pic="http://schemas.openxmlformats.org/drawingml/2006/picture">
+                  <pic:nvPicPr>
+                    <pic:cNvPr id="1" name=""/>
+                    <pic:cNvPicPr/>
+                  </pic:nvPicPr>
+                  <pic:blipFill rotWithShape="1">
+                    <a:blip r:embed="rId24"/>
+                    <a:srcRect b="3387"/>
+                    <a:stretch/>
+                  </pic:blipFill>
+                  <pic:spPr bwMode="auto">
+                    <a:xfrm>
+                      <a:off x="0" y="0"/>
+                      <a:ext cx="1971274" cy="1942602"/>
+                    </a:xfrm>
+                    <a:prstGeom prst="rect">
+                      <a:avLst/>
+                    </a:prstGeom>
+                    <a:ln>
+                      <a:noFill/>
+                    </a:ln>
+                    <a:extLst>
+                      <a:ext uri="{53640926-AAD7-44D8-BBD7-CCE9431645EC}">
+                        <a14:shadowObscured xmlns:a14="http://schemas.microsoft.com/office/drawing/2010/main"/>
+                      </a:ext>
+                    </a:extLst>
+                  </pic:spPr>
+                </pic:pic>
+              </a:graphicData>
+            </a:graphic>
+          </wp:inline>
+        </w:drawing>
+      </w:r>
+    </w:p>
+    <w:p/>
+    <w:p>
+      <w:pPr>
+        <w:ind w:firstLine="708"/>
+      </w:pPr>
+      <w:r>
+        <w:t xml:space="preserve">Afin de faire fonctionner le </w:t>
+      </w:r>
+      <w:proofErr w:type="spellStart"/>
+      <w:r>
+        <w:t>Leap</w:t>
+      </w:r>
+      <w:proofErr w:type="spellEnd"/>
+      <w:r>
+        <w:t xml:space="preserve"> M</w:t>
+      </w:r>
+      <w:r>
+        <w:t xml:space="preserve">otion avec l’application, il faut tout d’abord </w:t>
+      </w:r>
+      <w:r>
+        <w:t>télécharger le SDK (</w:t>
+      </w:r>
+      <w:hyperlink r:id="rId25" w:history="1">
+        <w:r>
+          <w:rPr>
+            <w:rStyle w:val="Lienhypertexte"/>
+          </w:rPr>
+          <w:t>https://developer.leapmotion.com/downloads</w:t>
+        </w:r>
+      </w:hyperlink>
+      <w:r>
+        <w:t>), puis inclure les chemins de la Library ainsi que du .dll dans le .pro du projet.</w:t>
+      </w:r>
+    </w:p>
+    <w:p/>
+    <w:p>
+      <w:r>
+        <w:t xml:space="preserve">Les fichiers </w:t>
+      </w:r>
+      <w:proofErr w:type="spellStart"/>
+      <w:r>
+        <w:t>leapmotion.h</w:t>
+      </w:r>
+      <w:proofErr w:type="spellEnd"/>
+      <w:r>
+        <w:t xml:space="preserve"> et leapmotion.cpp sont extrait d’un </w:t>
+      </w:r>
+      <w:r>
+        <w:t xml:space="preserve">code </w:t>
+      </w:r>
+      <w:r>
+        <w:t xml:space="preserve">source exemple du </w:t>
+      </w:r>
+      <w:proofErr w:type="spellStart"/>
+      <w:r>
+        <w:t>Leap</w:t>
+      </w:r>
+      <w:proofErr w:type="spellEnd"/>
+      <w:r>
+        <w:t xml:space="preserve"> Motion fourni avec le SDK.</w:t>
+      </w:r>
+    </w:p>
+    <w:p/>
+    <w:p>
+      <w:pPr>
+        <w:ind w:firstLine="708"/>
+        <w:jc w:val="both"/>
+      </w:pPr>
+      <w:r>
+        <w:lastRenderedPageBreak/>
+        <w:t>Une fois le</w:t>
+      </w:r>
+      <w:r>
+        <w:t xml:space="preserve"> </w:t>
+      </w:r>
+      <w:proofErr w:type="spellStart"/>
+      <w:r>
+        <w:t>controller</w:t>
+      </w:r>
+      <w:proofErr w:type="spellEnd"/>
+      <w:r>
+        <w:t xml:space="preserve"> du </w:t>
+      </w:r>
+      <w:proofErr w:type="spellStart"/>
+      <w:r>
+        <w:t>Leap</w:t>
+      </w:r>
+      <w:proofErr w:type="spellEnd"/>
+      <w:r>
+        <w:t xml:space="preserve"> Motion </w:t>
+      </w:r>
+      <w:r>
+        <w:t xml:space="preserve">déclaré </w:t>
+      </w:r>
+      <w:r>
+        <w:t xml:space="preserve">et sa fonction Frame </w:t>
+      </w:r>
+      <w:r>
+        <w:t>appelé</w:t>
+      </w:r>
+      <w:r>
+        <w:t>e</w:t>
+      </w:r>
+      <w:r>
+        <w:t xml:space="preserve"> </w:t>
+      </w:r>
+      <w:r>
+        <w:t xml:space="preserve">dans un thread </w:t>
+      </w:r>
+      <w:r>
+        <w:t>qui détectera tout mouvement à travers le rayon infrarouge, nous pouvons extraire les</w:t>
+      </w:r>
+      <w:r>
+        <w:t xml:space="preserve"> </w:t>
+      </w:r>
+      <w:r>
+        <w:t>différentes</w:t>
+      </w:r>
+      <w:r>
+        <w:t xml:space="preserve"> positions</w:t>
+      </w:r>
+      <w:r>
+        <w:t xml:space="preserve"> </w:t>
+      </w:r>
+      <w:r>
+        <w:t xml:space="preserve">de la main qui nous intéresse afin d’appeler les fonctions qui feront </w:t>
+      </w:r>
+      <w:bookmarkStart w:id="17" w:name="_GoBack"/>
       <w:bookmarkEnd w:id="17"/>
-    </w:p>
-    <w:p>
-      <w:pPr>
-        <w:spacing w:line="276" w:lineRule="auto"/>
-        <w:jc w:val="both"/>
-      </w:pPr>
-    </w:p>
+      <w:r>
+        <w:t xml:space="preserve">bouger la Caméra 3D de notre </w:t>
+      </w:r>
+      <w:proofErr w:type="spellStart"/>
+      <w:r>
+        <w:t>Viewer</w:t>
+      </w:r>
+      <w:proofErr w:type="spellEnd"/>
+      <w:r>
+        <w:t>.</w:t>
+      </w:r>
+    </w:p>
+    <w:p>
+      <w:pPr>
+        <w:ind w:firstLine="708"/>
+      </w:pPr>
+    </w:p>
+    <w:p>
+      <w:pPr>
+        <w:ind w:firstLine="708"/>
+      </w:pPr>
+      <w:r>
+        <w:t xml:space="preserve">Certaines gestuels de la main sont déjà géré par le SDK du </w:t>
+      </w:r>
+      <w:proofErr w:type="spellStart"/>
+      <w:r>
+        <w:t>Leap</w:t>
+      </w:r>
+      <w:proofErr w:type="spellEnd"/>
+      <w:r>
+        <w:t xml:space="preserve"> Motion, comme :</w:t>
+      </w:r>
+    </w:p>
+    <w:p>
+      <w:pPr>
+        <w:ind w:firstLine="708"/>
+      </w:pPr>
+    </w:p>
+    <w:p>
+      <w:pPr>
+        <w:pStyle w:val="Paragraphedeliste"/>
+      </w:pPr>
+      <w:r>
+        <w:rPr>
+          <w:noProof/>
+        </w:rPr>
+        <w:drawing>
+          <wp:anchor distT="0" distB="0" distL="114300" distR="114300" simplePos="0" relativeHeight="251715584" behindDoc="0" locked="0" layoutInCell="1" allowOverlap="1" wp14:anchorId="4985956E" wp14:editId="24C26CC3">
+            <wp:simplePos x="0" y="0"/>
+            <wp:positionH relativeFrom="margin">
+              <wp:posOffset>3928745</wp:posOffset>
+            </wp:positionH>
+            <wp:positionV relativeFrom="margin">
+              <wp:posOffset>1229995</wp:posOffset>
+            </wp:positionV>
+            <wp:extent cx="1781175" cy="1957070"/>
+            <wp:effectExtent l="0" t="0" r="9525" b="5080"/>
+            <wp:wrapSquare wrapText="bothSides"/>
+            <wp:docPr id="57" name="Image 57"/>
+            <wp:cNvGraphicFramePr>
+              <a:graphicFrameLocks xmlns:a="http://schemas.openxmlformats.org/drawingml/2006/main" noChangeAspect="1"/>
+            </wp:cNvGraphicFramePr>
+            <a:graphic xmlns:a="http://schemas.openxmlformats.org/drawingml/2006/main">
+              <a:graphicData uri="http://schemas.openxmlformats.org/drawingml/2006/picture">
+                <pic:pic xmlns:pic="http://schemas.openxmlformats.org/drawingml/2006/picture">
+                  <pic:nvPicPr>
+                    <pic:cNvPr id="57" name="Leap_Gesture_Swipe.png"/>
+                    <pic:cNvPicPr/>
+                  </pic:nvPicPr>
+                  <pic:blipFill>
+                    <a:blip r:embed="rId26">
+                      <a:extLst>
+                        <a:ext uri="{28A0092B-C50C-407E-A947-70E740481C1C}">
+                          <a14:useLocalDpi xmlns:a14="http://schemas.microsoft.com/office/drawing/2010/main" val="0"/>
+                        </a:ext>
+                      </a:extLst>
+                    </a:blip>
+                    <a:stretch>
+                      <a:fillRect/>
+                    </a:stretch>
+                  </pic:blipFill>
+                  <pic:spPr>
+                    <a:xfrm>
+                      <a:off x="0" y="0"/>
+                      <a:ext cx="1781175" cy="1957070"/>
+                    </a:xfrm>
+                    <a:prstGeom prst="rect">
+                      <a:avLst/>
+                    </a:prstGeom>
+                  </pic:spPr>
+                </pic:pic>
+              </a:graphicData>
+            </a:graphic>
+            <wp14:sizeRelH relativeFrom="margin">
+              <wp14:pctWidth>0</wp14:pctWidth>
+            </wp14:sizeRelH>
+            <wp14:sizeRelV relativeFrom="margin">
+              <wp14:pctHeight>0</wp14:pctHeight>
+            </wp14:sizeRelV>
+          </wp:anchor>
+        </w:drawing>
+      </w:r>
+    </w:p>
+    <w:p>
+      <w:pPr>
+        <w:pStyle w:val="Paragraphedeliste"/>
+        <w:numPr>
+          <w:ilvl w:val="0"/>
+          <w:numId w:val="18"/>
+        </w:numPr>
+      </w:pPr>
+      <w:r>
+        <w:t>Le « SWIPE »</w:t>
+      </w:r>
+      <w:r>
+        <w:rPr>
+          <w:noProof/>
+        </w:rPr>
+        <w:t xml:space="preserve"> </w:t>
+      </w:r>
+    </w:p>
+    <w:p/>
+    <w:p>
+      <w:pPr>
+        <w:ind w:firstLine="360"/>
+        <w:jc w:val="both"/>
+      </w:pPr>
+      <w:r>
+        <w:t xml:space="preserve">Nous avons choisi cette gestuel pour le Zoom in / Zoom out, c'est-à-dire, lorsque l’on </w:t>
+      </w:r>
+      <w:r>
+        <w:t>‘</w:t>
+      </w:r>
+      <w:proofErr w:type="spellStart"/>
+      <w:r>
+        <w:t>swipe</w:t>
+      </w:r>
+      <w:proofErr w:type="spellEnd"/>
+      <w:r>
+        <w:t>’</w:t>
+      </w:r>
+      <w:r>
+        <w:t xml:space="preserve"> de gauche à droite nous </w:t>
+      </w:r>
+      <w:r>
+        <w:t>déclenchons</w:t>
+      </w:r>
+      <w:r>
+        <w:t xml:space="preserve"> le Zoom in de l’application qui zoom sur l’image. Effet inverse lorsque l’on ‘</w:t>
+      </w:r>
+      <w:proofErr w:type="spellStart"/>
+      <w:r>
+        <w:t>swipe</w:t>
+      </w:r>
+      <w:proofErr w:type="spellEnd"/>
+      <w:r>
+        <w:t xml:space="preserve">’ de droite à gauche, nous </w:t>
+      </w:r>
+      <w:r>
+        <w:t>déclenchons</w:t>
+      </w:r>
+      <w:r>
+        <w:t xml:space="preserve"> le Zoom out.</w:t>
+      </w:r>
+    </w:p>
+    <w:p>
+      <w:pPr>
+        <w:ind w:firstLine="360"/>
+        <w:jc w:val="both"/>
+      </w:pPr>
+    </w:p>
+    <w:p>
+      <w:pPr>
+        <w:ind w:firstLine="360"/>
+        <w:jc w:val="both"/>
+      </w:pPr>
+    </w:p>
+    <w:p>
+      <w:pPr>
+        <w:ind w:firstLine="360"/>
+        <w:jc w:val="both"/>
+      </w:pPr>
+    </w:p>
+    <w:p>
+      <w:pPr>
+        <w:ind w:firstLine="360"/>
+        <w:jc w:val="both"/>
+      </w:pPr>
+    </w:p>
+    <w:p>
+      <w:pPr>
+        <w:ind w:firstLine="360"/>
+        <w:jc w:val="both"/>
+      </w:pPr>
+    </w:p>
+    <w:p>
+      <w:pPr>
+        <w:pStyle w:val="Paragraphedeliste"/>
+        <w:numPr>
+          <w:ilvl w:val="0"/>
+          <w:numId w:val="18"/>
+        </w:numPr>
+        <w:jc w:val="both"/>
+      </w:pPr>
+      <w:r>
+        <w:t>Le « CIRCLE »</w:t>
+      </w:r>
+    </w:p>
+    <w:p>
+      <w:pPr>
+        <w:jc w:val="both"/>
+      </w:pPr>
+      <w:r>
+        <w:rPr>
+          <w:noProof/>
+        </w:rPr>
+        <w:drawing>
+          <wp:anchor distT="0" distB="0" distL="114300" distR="114300" simplePos="0" relativeHeight="251722752" behindDoc="0" locked="0" layoutInCell="1" allowOverlap="1" wp14:anchorId="12DBEA6E" wp14:editId="19BD4871">
+            <wp:simplePos x="0" y="0"/>
+            <wp:positionH relativeFrom="margin">
+              <wp:posOffset>3902710</wp:posOffset>
+            </wp:positionH>
+            <wp:positionV relativeFrom="margin">
+              <wp:posOffset>3338830</wp:posOffset>
+            </wp:positionV>
+            <wp:extent cx="2150110" cy="1628775"/>
+            <wp:effectExtent l="0" t="0" r="0" b="9525"/>
+            <wp:wrapSquare wrapText="bothSides"/>
+            <wp:docPr id="56" name="Image 56"/>
+            <wp:cNvGraphicFramePr>
+              <a:graphicFrameLocks xmlns:a="http://schemas.openxmlformats.org/drawingml/2006/main" noChangeAspect="1"/>
+            </wp:cNvGraphicFramePr>
+            <a:graphic xmlns:a="http://schemas.openxmlformats.org/drawingml/2006/main">
+              <a:graphicData uri="http://schemas.openxmlformats.org/drawingml/2006/picture">
+                <pic:pic xmlns:pic="http://schemas.openxmlformats.org/drawingml/2006/picture">
+                  <pic:nvPicPr>
+                    <pic:cNvPr id="56" name="Leap_Gesture_Circle.png"/>
+                    <pic:cNvPicPr/>
+                  </pic:nvPicPr>
+                  <pic:blipFill>
+                    <a:blip r:embed="rId27">
+                      <a:extLst>
+                        <a:ext uri="{28A0092B-C50C-407E-A947-70E740481C1C}">
+                          <a14:useLocalDpi xmlns:a14="http://schemas.microsoft.com/office/drawing/2010/main" val="0"/>
+                        </a:ext>
+                      </a:extLst>
+                    </a:blip>
+                    <a:stretch>
+                      <a:fillRect/>
+                    </a:stretch>
+                  </pic:blipFill>
+                  <pic:spPr>
+                    <a:xfrm>
+                      <a:off x="0" y="0"/>
+                      <a:ext cx="2150110" cy="1628775"/>
+                    </a:xfrm>
+                    <a:prstGeom prst="rect">
+                      <a:avLst/>
+                    </a:prstGeom>
+                  </pic:spPr>
+                </pic:pic>
+              </a:graphicData>
+            </a:graphic>
+            <wp14:sizeRelH relativeFrom="margin">
+              <wp14:pctWidth>0</wp14:pctWidth>
+            </wp14:sizeRelH>
+            <wp14:sizeRelV relativeFrom="margin">
+              <wp14:pctHeight>0</wp14:pctHeight>
+            </wp14:sizeRelV>
+          </wp:anchor>
+        </w:drawing>
+      </w:r>
+    </w:p>
+    <w:p>
+      <w:pPr>
+        <w:ind w:firstLine="360"/>
+        <w:jc w:val="both"/>
+      </w:pPr>
+      <w:r>
+        <w:t>Lorsque nous effectuons un mouvement circulaire de l’index dans le sens horaire des aiguilles d’une montre, nous déclenchons la rotation du même sens de l’image d’axe z. Idem dans un mouvement circulaire anti horaire de l’index.</w:t>
+      </w:r>
+    </w:p>
+    <w:p/>
+    <w:p/>
+    <w:p/>
+    <w:p/>
+    <w:p/>
+    <w:p>
+      <w:pPr>
+        <w:pStyle w:val="Paragraphedeliste"/>
+        <w:numPr>
+          <w:ilvl w:val="0"/>
+          <w:numId w:val="18"/>
+        </w:numPr>
+      </w:pPr>
+      <w:r>
+        <w:rPr>
+          <w:noProof/>
+        </w:rPr>
+        <w:drawing>
+          <wp:anchor distT="0" distB="0" distL="114300" distR="114300" simplePos="0" relativeHeight="251734016" behindDoc="0" locked="0" layoutInCell="1" allowOverlap="1" wp14:anchorId="59D0B835" wp14:editId="37379E73">
+            <wp:simplePos x="0" y="0"/>
+            <wp:positionH relativeFrom="margin">
+              <wp:posOffset>3814445</wp:posOffset>
+            </wp:positionH>
+            <wp:positionV relativeFrom="margin">
+              <wp:posOffset>5611495</wp:posOffset>
+            </wp:positionV>
+            <wp:extent cx="1933575" cy="1290320"/>
+            <wp:effectExtent l="0" t="0" r="9525" b="5080"/>
+            <wp:wrapSquare wrapText="bothSides"/>
+            <wp:docPr id="58" name="Image 58"/>
+            <wp:cNvGraphicFramePr>
+              <a:graphicFrameLocks xmlns:a="http://schemas.openxmlformats.org/drawingml/2006/main" noChangeAspect="1"/>
+            </wp:cNvGraphicFramePr>
+            <a:graphic xmlns:a="http://schemas.openxmlformats.org/drawingml/2006/main">
+              <a:graphicData uri="http://schemas.openxmlformats.org/drawingml/2006/picture">
+                <pic:pic xmlns:pic="http://schemas.openxmlformats.org/drawingml/2006/picture">
+                  <pic:nvPicPr>
+                    <pic:cNvPr id="58" name="Leap_Gesture_Tap.png"/>
+                    <pic:cNvPicPr/>
+                  </pic:nvPicPr>
+                  <pic:blipFill>
+                    <a:blip r:embed="rId28">
+                      <a:extLst>
+                        <a:ext uri="{28A0092B-C50C-407E-A947-70E740481C1C}">
+                          <a14:useLocalDpi xmlns:a14="http://schemas.microsoft.com/office/drawing/2010/main" val="0"/>
+                        </a:ext>
+                      </a:extLst>
+                    </a:blip>
+                    <a:stretch>
+                      <a:fillRect/>
+                    </a:stretch>
+                  </pic:blipFill>
+                  <pic:spPr>
+                    <a:xfrm>
+                      <a:off x="0" y="0"/>
+                      <a:ext cx="1933575" cy="1290320"/>
+                    </a:xfrm>
+                    <a:prstGeom prst="rect">
+                      <a:avLst/>
+                    </a:prstGeom>
+                  </pic:spPr>
+                </pic:pic>
+              </a:graphicData>
+            </a:graphic>
+          </wp:anchor>
+        </w:drawing>
+      </w:r>
+      <w:r>
+        <w:t>Le « KEY TAP DOWN »</w:t>
+      </w:r>
+    </w:p>
+    <w:p/>
+    <w:p>
+      <w:pPr>
+        <w:ind w:firstLine="360"/>
+        <w:jc w:val="both"/>
+      </w:pPr>
+      <w:r>
+        <w:t xml:space="preserve">Ce gestuel consiste à simuler un appuie de touche vers le </w:t>
+      </w:r>
+      <w:proofErr w:type="spellStart"/>
+      <w:r>
+        <w:t>Leap</w:t>
+      </w:r>
+      <w:proofErr w:type="spellEnd"/>
+      <w:r>
+        <w:t xml:space="preserve"> Motion. Cette fonctionnalité nous servira à réinitialiser l’image à sa position initiale.</w:t>
+      </w:r>
+    </w:p>
+    <w:p/>
+    <w:p/>
+    <w:p/>
+    <w:p/>
+    <w:p/>
+    <w:p>
+      <w:r>
+        <w:rPr>
+          <w:noProof/>
+        </w:rPr>
+        <w:drawing>
+          <wp:anchor distT="0" distB="0" distL="114300" distR="114300" simplePos="0" relativeHeight="251698176" behindDoc="0" locked="0" layoutInCell="1" allowOverlap="1" wp14:anchorId="33D436CA" wp14:editId="6F46C35D">
+            <wp:simplePos x="0" y="0"/>
+            <wp:positionH relativeFrom="margin">
+              <wp:posOffset>4100195</wp:posOffset>
+            </wp:positionH>
+            <wp:positionV relativeFrom="margin">
+              <wp:posOffset>7209155</wp:posOffset>
+            </wp:positionV>
+            <wp:extent cx="1647825" cy="1529080"/>
+            <wp:effectExtent l="0" t="0" r="9525" b="0"/>
+            <wp:wrapSquare wrapText="bothSides"/>
+            <wp:docPr id="55" name="Image 55"/>
+            <wp:cNvGraphicFramePr>
+              <a:graphicFrameLocks xmlns:a="http://schemas.openxmlformats.org/drawingml/2006/main" noChangeAspect="1"/>
+            </wp:cNvGraphicFramePr>
+            <a:graphic xmlns:a="http://schemas.openxmlformats.org/drawingml/2006/main">
+              <a:graphicData uri="http://schemas.openxmlformats.org/drawingml/2006/picture">
+                <pic:pic xmlns:pic="http://schemas.openxmlformats.org/drawingml/2006/picture">
+                  <pic:nvPicPr>
+                    <pic:cNvPr id="55" name="fist_by_jnatoli.jpg"/>
+                    <pic:cNvPicPr/>
+                  </pic:nvPicPr>
+                  <pic:blipFill>
+                    <a:blip r:embed="rId29">
+                      <a:extLst>
+                        <a:ext uri="{28A0092B-C50C-407E-A947-70E740481C1C}">
+                          <a14:useLocalDpi xmlns:a14="http://schemas.microsoft.com/office/drawing/2010/main" val="0"/>
+                        </a:ext>
+                      </a:extLst>
+                    </a:blip>
+                    <a:stretch>
+                      <a:fillRect/>
+                    </a:stretch>
+                  </pic:blipFill>
+                  <pic:spPr>
+                    <a:xfrm>
+                      <a:off x="0" y="0"/>
+                      <a:ext cx="1647825" cy="1529080"/>
+                    </a:xfrm>
+                    <a:prstGeom prst="rect">
+                      <a:avLst/>
+                    </a:prstGeom>
+                  </pic:spPr>
+                </pic:pic>
+              </a:graphicData>
+            </a:graphic>
+            <wp14:sizeRelH relativeFrom="margin">
+              <wp14:pctWidth>0</wp14:pctWidth>
+            </wp14:sizeRelH>
+            <wp14:sizeRelV relativeFrom="margin">
+              <wp14:pctHeight>0</wp14:pctHeight>
+            </wp14:sizeRelV>
+          </wp:anchor>
+        </w:drawing>
+      </w:r>
+    </w:p>
+    <w:p>
+      <w:pPr>
+        <w:ind w:firstLine="708"/>
+        <w:jc w:val="both"/>
+      </w:pPr>
+      <w:r>
+        <w:t>Finalement, nous avons choisi de gérer la translation de l’image par rapport à la caméra en créant notre propre gestuel, c'est-à-dire en combinant la détection d’un point fermé avec le déplacement de la main sur les axes x et y qui translate l’image dans la même direction.</w:t>
+      </w:r>
+    </w:p>
+    <w:p/>
+    <w:p/>
     <w:p>
       <w:pPr>
         <w:pStyle w:val="Titre3"/>
@@ -9213,6 +10000,7 @@
       </w:pPr>
       <w:bookmarkStart w:id="18" w:name="_Toc422534915"/>
       <w:r>
+        <w:lastRenderedPageBreak/>
         <w:t>Threads</w:t>
       </w:r>
       <w:bookmarkEnd w:id="18"/>
@@ -9430,26 +10218,6 @@
         <w:t>Cette fonctionnalité n’étant pas directement en rapport avec l’interface de l’application nous ne l’avons pas traité de manière prioritaire et n’a donc pas été implémenté de manière fonctionnelle dans notre application.</w:t>
       </w:r>
     </w:p>
-    <w:p>
-      <w:pPr>
-        <w:pStyle w:val="Titre1"/>
-        <w:spacing w:line="276" w:lineRule="auto"/>
-        <w:ind w:left="1080"/>
-        <w:jc w:val="both"/>
-      </w:pPr>
-    </w:p>
-    <w:p/>
-    <w:p/>
-    <w:p/>
-    <w:p/>
-    <w:p/>
-    <w:p/>
-    <w:p/>
-    <w:p/>
-    <w:p/>
-    <w:p/>
-    <w:p/>
-    <w:p/>
     <w:p/>
     <w:p>
       <w:pPr>
@@ -9463,34 +10231,37 @@
       </w:pPr>
       <w:bookmarkStart w:id="21" w:name="_Toc422534918"/>
       <w:r>
+        <w:t>Problèmes rencontrés</w:t>
+      </w:r>
+      <w:bookmarkEnd w:id="21"/>
+    </w:p>
+    <w:p>
+      <w:pPr>
+        <w:spacing w:line="276" w:lineRule="auto"/>
+        <w:jc w:val="both"/>
+      </w:pPr>
+    </w:p>
+    <w:p>
+      <w:pPr>
+        <w:spacing w:line="276" w:lineRule="auto"/>
+        <w:jc w:val="both"/>
+      </w:pPr>
+    </w:p>
+    <w:p>
+      <w:pPr>
+        <w:spacing w:line="276" w:lineRule="auto"/>
+        <w:ind w:firstLine="708"/>
+        <w:jc w:val="both"/>
+      </w:pPr>
+      <w:r>
+        <w:t xml:space="preserve">Tout au long de ce projet différents problèmes sont apparus, tout d’abord </w:t>
+      </w:r>
+      <w:r>
+        <w:t xml:space="preserve">la configuration d’un projet existant vers nos espaces de travail respectifs ne fut pas aisée. En effet le projet utilisait beaucoup de librairies externes et CUDA, qui ne fonctionne que sur du </w:t>
+      </w:r>
+      <w:r>
         <w:lastRenderedPageBreak/>
-        <w:t>Problèmes rencontrés</w:t>
-      </w:r>
-      <w:bookmarkEnd w:id="21"/>
-    </w:p>
-    <w:p>
-      <w:pPr>
-        <w:spacing w:line="276" w:lineRule="auto"/>
-        <w:jc w:val="both"/>
-      </w:pPr>
-    </w:p>
-    <w:p>
-      <w:pPr>
-        <w:spacing w:line="276" w:lineRule="auto"/>
-        <w:jc w:val="both"/>
-      </w:pPr>
-    </w:p>
-    <w:p>
-      <w:pPr>
-        <w:spacing w:line="276" w:lineRule="auto"/>
-        <w:ind w:firstLine="708"/>
-        <w:jc w:val="both"/>
-      </w:pPr>
-      <w:r>
-        <w:t xml:space="preserve">Tout au long de ce projet différents problèmes sont apparus, tout d’abord </w:t>
-      </w:r>
-      <w:r>
-        <w:t xml:space="preserve">la configuration d’un projet existant vers nos espaces de travail respectifs ne fut pas aisée. En effet le projet utilisait beaucoup de librairies externes et CUDA, qui ne fonctionne que sur du matériel </w:t>
+        <w:t xml:space="preserve">matériel </w:t>
       </w:r>
       <w:proofErr w:type="spellStart"/>
       <w:r>
@@ -9604,101 +10375,159 @@
     <w:p/>
     <w:p>
       <w:pPr>
-        <w:spacing w:line="276" w:lineRule="auto"/>
-        <w:jc w:val="both"/>
         <w:rPr>
           <w:rStyle w:val="Lienhypertexte"/>
         </w:rPr>
       </w:pPr>
-    </w:p>
-    <w:p>
-      <w:pPr>
-        <w:pStyle w:val="Titre1"/>
-        <w:spacing w:line="276" w:lineRule="auto"/>
-        <w:jc w:val="both"/>
-      </w:pPr>
-      <w:bookmarkStart w:id="23" w:name="_Toc422534920"/>
-      <w:r>
-        <w:lastRenderedPageBreak/>
-        <w:t>Conclusion</w:t>
-      </w:r>
-      <w:bookmarkEnd w:id="23"/>
-      <w:r>
-        <w:t> </w:t>
-      </w:r>
-    </w:p>
-    <w:p>
-      <w:pPr>
-        <w:spacing w:line="276" w:lineRule="auto"/>
-        <w:jc w:val="both"/>
-      </w:pPr>
-    </w:p>
-    <w:p>
-      <w:pPr>
-        <w:spacing w:line="276" w:lineRule="auto"/>
-        <w:ind w:firstLine="708"/>
-        <w:jc w:val="both"/>
-      </w:pPr>
-      <w:r>
-        <w:t>Ce projet a été pour nous une première approche de l’interface homme/machine, nous avons pu appliquer beaucoup de notions vues en cours telles que la simplicité d’utilisation et la mise en valeur des éléments importants d’une interface. Nous avons également profité de cette occasion pour découvrir et intégrer une nouvelle technologie ce qui nous a beaucoup enthousiasmé.</w:t>
-      </w:r>
-    </w:p>
-    <w:p>
-      <w:pPr>
-        <w:pStyle w:val="Titre1"/>
-        <w:spacing w:line="276" w:lineRule="auto"/>
-        <w:jc w:val="both"/>
-      </w:pPr>
-    </w:p>
-    <w:p>
-      <w:pPr>
-        <w:pStyle w:val="Titre1"/>
-        <w:spacing w:line="276" w:lineRule="auto"/>
-        <w:jc w:val="both"/>
-      </w:pPr>
-    </w:p>
-    <w:p>
-      <w:pPr>
-        <w:pStyle w:val="Titre1"/>
-        <w:spacing w:line="276" w:lineRule="auto"/>
-        <w:jc w:val="both"/>
-      </w:pPr>
-    </w:p>
-    <w:p>
-      <w:pPr>
-        <w:pStyle w:val="Titre1"/>
-        <w:spacing w:line="276" w:lineRule="auto"/>
-        <w:jc w:val="both"/>
-      </w:pPr>
-      <w:r>
-        <w:t>Annexes</w:t>
-      </w:r>
-      <w:bookmarkEnd w:id="22"/>
-    </w:p>
-    <w:p>
-      <w:pPr>
-        <w:spacing w:line="276" w:lineRule="auto"/>
-        <w:jc w:val="both"/>
-      </w:pPr>
-    </w:p>
-    <w:p>
-      <w:pPr>
-        <w:spacing w:line="276" w:lineRule="auto"/>
-        <w:jc w:val="both"/>
-      </w:pPr>
-      <w:r>
-        <w:t xml:space="preserve">Dépôt GIT : </w:t>
-      </w:r>
-    </w:p>
-    <w:p>
-      <w:pPr>
-        <w:spacing w:line="276" w:lineRule="auto"/>
-        <w:jc w:val="both"/>
+      <w:r>
         <w:rPr>
           <w:rStyle w:val="Lienhypertexte"/>
         </w:rPr>
-      </w:pPr>
-      <w:hyperlink r:id="rId23" w:history="1">
+        <w:br w:type="page"/>
+      </w:r>
+    </w:p>
+    <w:p>
+      <w:pPr>
+        <w:spacing w:line="276" w:lineRule="auto"/>
+        <w:jc w:val="both"/>
+        <w:rPr>
+          <w:rStyle w:val="Lienhypertexte"/>
+        </w:rPr>
+      </w:pPr>
+    </w:p>
+    <w:p>
+      <w:pPr>
+        <w:pStyle w:val="Titre1"/>
+        <w:spacing w:line="276" w:lineRule="auto"/>
+        <w:jc w:val="both"/>
+      </w:pPr>
+      <w:bookmarkStart w:id="23" w:name="_Toc422534920"/>
+      <w:r>
+        <w:t>Conclusion</w:t>
+      </w:r>
+      <w:bookmarkEnd w:id="23"/>
+      <w:r>
+        <w:t> </w:t>
+      </w:r>
+    </w:p>
+    <w:p>
+      <w:pPr>
+        <w:spacing w:line="276" w:lineRule="auto"/>
+        <w:jc w:val="both"/>
+      </w:pPr>
+    </w:p>
+    <w:p>
+      <w:pPr>
+        <w:spacing w:line="276" w:lineRule="auto"/>
+        <w:ind w:firstLine="708"/>
+        <w:jc w:val="both"/>
+      </w:pPr>
+      <w:r>
+        <w:t>Ce projet a été pour nous une première approche de l’interface homme/machine, nous avons pu appliquer beaucoup de notions vues en cours telles que la simplicité d’utilisation et la mise en valeur des éléments importants d’une interface. Nous avons également profité de cette occasion pour découvrir et intégrer une nouvelle technologie ce qui nous a beaucoup enthousiasmé.</w:t>
+      </w:r>
+    </w:p>
+    <w:p>
+      <w:pPr>
+        <w:pStyle w:val="Titre1"/>
+        <w:spacing w:line="276" w:lineRule="auto"/>
+        <w:jc w:val="both"/>
+      </w:pPr>
+      <w:r>
+        <w:t>Aperçu finale de l’application</w:t>
+      </w:r>
+    </w:p>
+    <w:p/>
+    <w:p>
+      <w:r>
+        <w:rPr>
+          <w:noProof/>
+        </w:rPr>
+        <w:drawing>
+          <wp:inline distT="0" distB="0" distL="0" distR="0" wp14:anchorId="1FC4ED97" wp14:editId="60DB7340">
+            <wp:extent cx="5757545" cy="3390900"/>
+            <wp:effectExtent l="0" t="0" r="0" b="0"/>
+            <wp:docPr id="1" name="Image 1"/>
+            <wp:cNvGraphicFramePr>
+              <a:graphicFrameLocks xmlns:a="http://schemas.openxmlformats.org/drawingml/2006/main" noChangeAspect="1"/>
+            </wp:cNvGraphicFramePr>
+            <a:graphic xmlns:a="http://schemas.openxmlformats.org/drawingml/2006/main">
+              <a:graphicData uri="http://schemas.openxmlformats.org/drawingml/2006/picture">
+                <pic:pic xmlns:pic="http://schemas.openxmlformats.org/drawingml/2006/picture">
+                  <pic:nvPicPr>
+                    <pic:cNvPr id="1" name=""/>
+                    <pic:cNvPicPr/>
+                  </pic:nvPicPr>
+                  <pic:blipFill>
+                    <a:blip r:embed="rId30"/>
+                    <a:stretch>
+                      <a:fillRect/>
+                    </a:stretch>
+                  </pic:blipFill>
+                  <pic:spPr>
+                    <a:xfrm>
+                      <a:off x="0" y="0"/>
+                      <a:ext cx="5757545" cy="3390900"/>
+                    </a:xfrm>
+                    <a:prstGeom prst="rect">
+                      <a:avLst/>
+                    </a:prstGeom>
+                  </pic:spPr>
+                </pic:pic>
+              </a:graphicData>
+            </a:graphic>
+          </wp:inline>
+        </w:drawing>
+      </w:r>
+    </w:p>
+    <w:p>
+      <w:pPr>
+        <w:pStyle w:val="Titre1"/>
+        <w:spacing w:line="276" w:lineRule="auto"/>
+        <w:jc w:val="both"/>
+      </w:pPr>
+    </w:p>
+    <w:p>
+      <w:pPr>
+        <w:pStyle w:val="Titre1"/>
+        <w:spacing w:line="276" w:lineRule="auto"/>
+        <w:jc w:val="both"/>
+      </w:pPr>
+    </w:p>
+    <w:p>
+      <w:pPr>
+        <w:pStyle w:val="Titre1"/>
+        <w:spacing w:line="276" w:lineRule="auto"/>
+        <w:jc w:val="both"/>
+      </w:pPr>
+      <w:r>
+        <w:t>Annexes</w:t>
+      </w:r>
+      <w:bookmarkEnd w:id="22"/>
+    </w:p>
+    <w:p>
+      <w:pPr>
+        <w:spacing w:line="276" w:lineRule="auto"/>
+        <w:jc w:val="both"/>
+      </w:pPr>
+    </w:p>
+    <w:p>
+      <w:pPr>
+        <w:spacing w:line="276" w:lineRule="auto"/>
+        <w:jc w:val="both"/>
+      </w:pPr>
+      <w:r>
+        <w:t xml:space="preserve">Dépôt GIT : </w:t>
+      </w:r>
+    </w:p>
+    <w:p>
+      <w:pPr>
+        <w:spacing w:line="276" w:lineRule="auto"/>
+        <w:jc w:val="both"/>
+        <w:rPr>
+          <w:rStyle w:val="Lienhypertexte"/>
+        </w:rPr>
+      </w:pPr>
+      <w:hyperlink r:id="rId31" w:history="1">
         <w:r>
           <w:rPr>
             <w:rStyle w:val="Lienhypertexte"/>
@@ -9780,77 +10609,6 @@
     </w:p>
     <w:p>
       <w:pPr>
-        <w:spacing w:line="276" w:lineRule="auto"/>
-        <w:jc w:val="both"/>
-        <w:rPr>
-          <w:rStyle w:val="Lienhypertexte"/>
-        </w:rPr>
-      </w:pPr>
-    </w:p>
-    <w:p>
-      <w:pPr>
-        <w:spacing w:line="276" w:lineRule="auto"/>
-        <w:jc w:val="both"/>
-        <w:rPr>
-          <w:rStyle w:val="Lienhypertexte"/>
-        </w:rPr>
-      </w:pPr>
-    </w:p>
-    <w:p>
-      <w:pPr>
-        <w:spacing w:line="276" w:lineRule="auto"/>
-        <w:jc w:val="both"/>
-        <w:rPr>
-          <w:rStyle w:val="Lienhypertexte"/>
-        </w:rPr>
-      </w:pPr>
-    </w:p>
-    <w:p>
-      <w:pPr>
-        <w:spacing w:line="276" w:lineRule="auto"/>
-        <w:jc w:val="both"/>
-        <w:rPr>
-          <w:rStyle w:val="Lienhypertexte"/>
-        </w:rPr>
-      </w:pPr>
-    </w:p>
-    <w:p>
-      <w:pPr>
-        <w:spacing w:line="276" w:lineRule="auto"/>
-        <w:jc w:val="both"/>
-        <w:rPr>
-          <w:rStyle w:val="Lienhypertexte"/>
-        </w:rPr>
-      </w:pPr>
-    </w:p>
-    <w:p>
-      <w:pPr>
-        <w:spacing w:line="276" w:lineRule="auto"/>
-        <w:jc w:val="both"/>
-        <w:rPr>
-          <w:rStyle w:val="Lienhypertexte"/>
-        </w:rPr>
-      </w:pPr>
-    </w:p>
-    <w:p>
-      <w:pPr>
-        <w:pStyle w:val="Paragraphedeliste"/>
-        <w:spacing w:line="276" w:lineRule="auto"/>
-        <w:jc w:val="both"/>
-        <w:sectPr>
-          <w:headerReference w:type="first" r:id="rId24"/>
-          <w:footerReference w:type="first" r:id="rId25"/>
-          <w:pgSz w:w="11901" w:h="16817"/>
-          <w:pgMar w:top="1417" w:right="1417" w:bottom="1417" w:left="1417" w:header="227" w:footer="284" w:gutter="0"/>
-          <w:pgNumType w:start="1"/>
-          <w:cols w:space="708"/>
-          <w:titlePg/>
-          <w:docGrid w:linePitch="326"/>
-        </w:sectPr>
-      </w:pPr>
-    </w:p>
-    <w:p>
-      <w:pPr>
         <w:pStyle w:val="Titre1"/>
         <w:jc w:val="both"/>
       </w:pPr>
@@ -9957,7 +10715,7 @@
       </w:r>
     </w:p>
     <w:sectPr>
-      <w:footerReference w:type="first" r:id="rId26"/>
+      <w:footerReference w:type="first" r:id="rId32"/>
       <w:pgSz w:w="11901" w:h="16817"/>
       <w:pgMar w:top="1417" w:right="1417" w:bottom="1417" w:left="1417" w:header="227" w:footer="284" w:gutter="0"/>
       <w:pgNumType w:start="1"/>
@@ -9970,7 +10728,7 @@
 </file>
 
 <file path=word/endnotes.xml><?xml version="1.0" encoding="utf-8"?>
-<w:endnotes xmlns:wpc="http://schemas.microsoft.com/office/word/2010/wordprocessingCanvas" xmlns:mc="http://schemas.openxmlformats.org/markup-compatibility/2006" xmlns:o="urn:schemas-microsoft-com:office:office" xmlns:r="http://schemas.openxmlformats.org/officeDocument/2006/relationships" xmlns:m="http://schemas.openxmlformats.org/officeDocument/2006/math" xmlns:v="urn:schemas-microsoft-com:vml" xmlns:wp14="http://schemas.microsoft.com/office/word/2010/wordprocessingDrawing" xmlns:wp="http://schemas.openxmlformats.org/drawingml/2006/wordprocessingDrawing" xmlns:w10="urn:schemas-microsoft-com:office:word" xmlns:w="http://schemas.openxmlformats.org/wordprocessingml/2006/main" xmlns:w14="http://schemas.microsoft.com/office/word/2010/wordml" xmlns:wpg="http://schemas.microsoft.com/office/word/2010/wordprocessingGroup" xmlns:wpi="http://schemas.microsoft.com/office/word/2010/wordprocessingInk" xmlns:wne="http://schemas.microsoft.com/office/word/2006/wordml" xmlns:wps="http://schemas.microsoft.com/office/word/2010/wordprocessingShape" mc:Ignorable="w14 wp14">
+<w:endnotes xmlns:wpc="http://schemas.microsoft.com/office/word/2010/wordprocessingCanvas" xmlns:mc="http://schemas.openxmlformats.org/markup-compatibility/2006" xmlns:o="urn:schemas-microsoft-com:office:office" xmlns:r="http://schemas.openxmlformats.org/officeDocument/2006/relationships" xmlns:m="http://schemas.openxmlformats.org/officeDocument/2006/math" xmlns:v="urn:schemas-microsoft-com:vml" xmlns:wp14="http://schemas.microsoft.com/office/word/2010/wordprocessingDrawing" xmlns:wp="http://schemas.openxmlformats.org/drawingml/2006/wordprocessingDrawing" xmlns:w10="urn:schemas-microsoft-com:office:word" xmlns:w="http://schemas.openxmlformats.org/wordprocessingml/2006/main" xmlns:w14="http://schemas.microsoft.com/office/word/2010/wordml" xmlns:w15="http://schemas.microsoft.com/office/word/2012/wordml" xmlns:wpg="http://schemas.microsoft.com/office/word/2010/wordprocessingGroup" xmlns:wpi="http://schemas.microsoft.com/office/word/2010/wordprocessingInk" xmlns:wne="http://schemas.microsoft.com/office/word/2006/wordml" xmlns:wps="http://schemas.microsoft.com/office/word/2010/wordprocessingShape" mc:Ignorable="w14 w15 wp14">
   <w:endnote w:type="separator" w:id="-1">
     <w:p>
       <w:r>
@@ -9989,7 +10747,7 @@
 </file>
 
 <file path=word/footer1.xml><?xml version="1.0" encoding="utf-8"?>
-<w:ftr xmlns:wpc="http://schemas.microsoft.com/office/word/2010/wordprocessingCanvas" xmlns:mc="http://schemas.openxmlformats.org/markup-compatibility/2006" xmlns:o="urn:schemas-microsoft-com:office:office" xmlns:r="http://schemas.openxmlformats.org/officeDocument/2006/relationships" xmlns:m="http://schemas.openxmlformats.org/officeDocument/2006/math" xmlns:v="urn:schemas-microsoft-com:vml" xmlns:wp14="http://schemas.microsoft.com/office/word/2010/wordprocessingDrawing" xmlns:wp="http://schemas.openxmlformats.org/drawingml/2006/wordprocessingDrawing" xmlns:w10="urn:schemas-microsoft-com:office:word" xmlns:w="http://schemas.openxmlformats.org/wordprocessingml/2006/main" xmlns:w14="http://schemas.microsoft.com/office/word/2010/wordml" xmlns:wpg="http://schemas.microsoft.com/office/word/2010/wordprocessingGroup" xmlns:wpi="http://schemas.microsoft.com/office/word/2010/wordprocessingInk" xmlns:wne="http://schemas.microsoft.com/office/word/2006/wordml" xmlns:wps="http://schemas.microsoft.com/office/word/2010/wordprocessingShape" mc:Ignorable="w14 wp14">
+<w:ftr xmlns:wpc="http://schemas.microsoft.com/office/word/2010/wordprocessingCanvas" xmlns:mc="http://schemas.openxmlformats.org/markup-compatibility/2006" xmlns:o="urn:schemas-microsoft-com:office:office" xmlns:r="http://schemas.openxmlformats.org/officeDocument/2006/relationships" xmlns:m="http://schemas.openxmlformats.org/officeDocument/2006/math" xmlns:v="urn:schemas-microsoft-com:vml" xmlns:wp14="http://schemas.microsoft.com/office/word/2010/wordprocessingDrawing" xmlns:wp="http://schemas.openxmlformats.org/drawingml/2006/wordprocessingDrawing" xmlns:w10="urn:schemas-microsoft-com:office:word" xmlns:w="http://schemas.openxmlformats.org/wordprocessingml/2006/main" xmlns:w14="http://schemas.microsoft.com/office/word/2010/wordml" xmlns:w15="http://schemas.microsoft.com/office/word/2012/wordml" xmlns:wpg="http://schemas.microsoft.com/office/word/2010/wordprocessingGroup" xmlns:wpi="http://schemas.microsoft.com/office/word/2010/wordprocessingInk" xmlns:wne="http://schemas.microsoft.com/office/word/2006/wordml" xmlns:wps="http://schemas.microsoft.com/office/word/2010/wordprocessingShape" mc:Ignorable="w14 w15 wp14">
   <w:p>
     <w:pPr>
       <w:pStyle w:val="Pieddepage"/>
@@ -10001,7 +10759,7 @@
 </file>
 
 <file path=word/footer2.xml><?xml version="1.0" encoding="utf-8"?>
-<w:ftr xmlns:wpc="http://schemas.microsoft.com/office/word/2010/wordprocessingCanvas" xmlns:mc="http://schemas.openxmlformats.org/markup-compatibility/2006" xmlns:o="urn:schemas-microsoft-com:office:office" xmlns:r="http://schemas.openxmlformats.org/officeDocument/2006/relationships" xmlns:m="http://schemas.openxmlformats.org/officeDocument/2006/math" xmlns:v="urn:schemas-microsoft-com:vml" xmlns:wp14="http://schemas.microsoft.com/office/word/2010/wordprocessingDrawing" xmlns:wp="http://schemas.openxmlformats.org/drawingml/2006/wordprocessingDrawing" xmlns:w10="urn:schemas-microsoft-com:office:word" xmlns:w="http://schemas.openxmlformats.org/wordprocessingml/2006/main" xmlns:w14="http://schemas.microsoft.com/office/word/2010/wordml" xmlns:wpg="http://schemas.microsoft.com/office/word/2010/wordprocessingGroup" xmlns:wpi="http://schemas.microsoft.com/office/word/2010/wordprocessingInk" xmlns:wne="http://schemas.microsoft.com/office/word/2006/wordml" xmlns:wps="http://schemas.microsoft.com/office/word/2010/wordprocessingShape" mc:Ignorable="w14 wp14">
+<w:ftr xmlns:wpc="http://schemas.microsoft.com/office/word/2010/wordprocessingCanvas" xmlns:mc="http://schemas.openxmlformats.org/markup-compatibility/2006" xmlns:o="urn:schemas-microsoft-com:office:office" xmlns:r="http://schemas.openxmlformats.org/officeDocument/2006/relationships" xmlns:m="http://schemas.openxmlformats.org/officeDocument/2006/math" xmlns:v="urn:schemas-microsoft-com:vml" xmlns:wp14="http://schemas.microsoft.com/office/word/2010/wordprocessingDrawing" xmlns:wp="http://schemas.openxmlformats.org/drawingml/2006/wordprocessingDrawing" xmlns:w10="urn:schemas-microsoft-com:office:word" xmlns:w="http://schemas.openxmlformats.org/wordprocessingml/2006/main" xmlns:w14="http://schemas.microsoft.com/office/word/2010/wordml" xmlns:w15="http://schemas.microsoft.com/office/word/2012/wordml" xmlns:wpg="http://schemas.microsoft.com/office/word/2010/wordprocessingGroup" xmlns:wpi="http://schemas.microsoft.com/office/word/2010/wordprocessingInk" xmlns:wne="http://schemas.microsoft.com/office/word/2006/wordml" xmlns:wps="http://schemas.microsoft.com/office/word/2010/wordprocessingShape" mc:Ignorable="w14 w15 wp14">
   <w:p>
     <w:pPr>
       <w:pStyle w:val="Pieddepage"/>
@@ -10013,7 +10771,7 @@
 </file>
 
 <file path=word/footer3.xml><?xml version="1.0" encoding="utf-8"?>
-<w:ftr xmlns:wpc="http://schemas.microsoft.com/office/word/2010/wordprocessingCanvas" xmlns:mc="http://schemas.openxmlformats.org/markup-compatibility/2006" xmlns:o="urn:schemas-microsoft-com:office:office" xmlns:r="http://schemas.openxmlformats.org/officeDocument/2006/relationships" xmlns:m="http://schemas.openxmlformats.org/officeDocument/2006/math" xmlns:v="urn:schemas-microsoft-com:vml" xmlns:wp14="http://schemas.microsoft.com/office/word/2010/wordprocessingDrawing" xmlns:wp="http://schemas.openxmlformats.org/drawingml/2006/wordprocessingDrawing" xmlns:w10="urn:schemas-microsoft-com:office:word" xmlns:w="http://schemas.openxmlformats.org/wordprocessingml/2006/main" xmlns:w14="http://schemas.microsoft.com/office/word/2010/wordml" xmlns:wpg="http://schemas.microsoft.com/office/word/2010/wordprocessingGroup" xmlns:wpi="http://schemas.microsoft.com/office/word/2010/wordprocessingInk" xmlns:wne="http://schemas.microsoft.com/office/word/2006/wordml" xmlns:wps="http://schemas.microsoft.com/office/word/2010/wordprocessingShape" mc:Ignorable="w14 wp14">
+<w:ftr xmlns:wpc="http://schemas.microsoft.com/office/word/2010/wordprocessingCanvas" xmlns:mc="http://schemas.openxmlformats.org/markup-compatibility/2006" xmlns:o="urn:schemas-microsoft-com:office:office" xmlns:r="http://schemas.openxmlformats.org/officeDocument/2006/relationships" xmlns:m="http://schemas.openxmlformats.org/officeDocument/2006/math" xmlns:v="urn:schemas-microsoft-com:vml" xmlns:wp14="http://schemas.microsoft.com/office/word/2010/wordprocessingDrawing" xmlns:wp="http://schemas.openxmlformats.org/drawingml/2006/wordprocessingDrawing" xmlns:w10="urn:schemas-microsoft-com:office:word" xmlns:w="http://schemas.openxmlformats.org/wordprocessingml/2006/main" xmlns:w14="http://schemas.microsoft.com/office/word/2010/wordml" xmlns:w15="http://schemas.microsoft.com/office/word/2012/wordml" xmlns:wpg="http://schemas.microsoft.com/office/word/2010/wordprocessingGroup" xmlns:wpi="http://schemas.microsoft.com/office/word/2010/wordprocessingInk" xmlns:wne="http://schemas.microsoft.com/office/word/2006/wordml" xmlns:wps="http://schemas.microsoft.com/office/word/2010/wordprocessingShape" mc:Ignorable="w14 w15 wp14">
   <w:p>
     <w:pPr>
       <w:pStyle w:val="Pieddepage"/>
@@ -10023,7 +10781,7 @@
 </file>
 
 <file path=word/footer4.xml><?xml version="1.0" encoding="utf-8"?>
-<w:ftr xmlns:wpc="http://schemas.microsoft.com/office/word/2010/wordprocessingCanvas" xmlns:mc="http://schemas.openxmlformats.org/markup-compatibility/2006" xmlns:o="urn:schemas-microsoft-com:office:office" xmlns:r="http://schemas.openxmlformats.org/officeDocument/2006/relationships" xmlns:m="http://schemas.openxmlformats.org/officeDocument/2006/math" xmlns:v="urn:schemas-microsoft-com:vml" xmlns:wp14="http://schemas.microsoft.com/office/word/2010/wordprocessingDrawing" xmlns:wp="http://schemas.openxmlformats.org/drawingml/2006/wordprocessingDrawing" xmlns:w10="urn:schemas-microsoft-com:office:word" xmlns:w="http://schemas.openxmlformats.org/wordprocessingml/2006/main" xmlns:w14="http://schemas.microsoft.com/office/word/2010/wordml" xmlns:wpg="http://schemas.microsoft.com/office/word/2010/wordprocessingGroup" xmlns:wpi="http://schemas.microsoft.com/office/word/2010/wordprocessingInk" xmlns:wne="http://schemas.microsoft.com/office/word/2006/wordml" xmlns:wps="http://schemas.microsoft.com/office/word/2010/wordprocessingShape" mc:Ignorable="w14 wp14">
+<w:ftr xmlns:wpc="http://schemas.microsoft.com/office/word/2010/wordprocessingCanvas" xmlns:mc="http://schemas.openxmlformats.org/markup-compatibility/2006" xmlns:o="urn:schemas-microsoft-com:office:office" xmlns:r="http://schemas.openxmlformats.org/officeDocument/2006/relationships" xmlns:m="http://schemas.openxmlformats.org/officeDocument/2006/math" xmlns:v="urn:schemas-microsoft-com:vml" xmlns:wp14="http://schemas.microsoft.com/office/word/2010/wordprocessingDrawing" xmlns:wp="http://schemas.openxmlformats.org/drawingml/2006/wordprocessingDrawing" xmlns:w10="urn:schemas-microsoft-com:office:word" xmlns:w="http://schemas.openxmlformats.org/wordprocessingml/2006/main" xmlns:w14="http://schemas.microsoft.com/office/word/2010/wordml" xmlns:w15="http://schemas.microsoft.com/office/word/2012/wordml" xmlns:wpg="http://schemas.microsoft.com/office/word/2010/wordprocessingGroup" xmlns:wpi="http://schemas.microsoft.com/office/word/2010/wordprocessingInk" xmlns:wne="http://schemas.microsoft.com/office/word/2006/wordml" xmlns:wps="http://schemas.microsoft.com/office/word/2010/wordprocessingShape" mc:Ignorable="w14 w15 wp14">
   <w:sdt>
     <w:sdtPr>
       <w:id w:val="-1062637497"/>
@@ -10032,6 +10790,7 @@
         <w:docPartUnique/>
       </w:docPartObj>
     </w:sdtPr>
+    <w:sdtEndPr/>
     <w:sdtContent>
       <w:p>
         <w:pPr>
@@ -10051,7 +10810,7 @@
           <w:rPr>
             <w:noProof/>
           </w:rPr>
-          <w:t>2</w:t>
+          <w:t>12</w:t>
         </w:r>
         <w:r>
           <w:fldChar w:fldCharType="end"/>
@@ -10068,7 +10827,7 @@
 </file>
 
 <file path=word/footer5.xml><?xml version="1.0" encoding="utf-8"?>
-<w:ftr xmlns:wpc="http://schemas.microsoft.com/office/word/2010/wordprocessingCanvas" xmlns:mc="http://schemas.openxmlformats.org/markup-compatibility/2006" xmlns:o="urn:schemas-microsoft-com:office:office" xmlns:r="http://schemas.openxmlformats.org/officeDocument/2006/relationships" xmlns:m="http://schemas.openxmlformats.org/officeDocument/2006/math" xmlns:v="urn:schemas-microsoft-com:vml" xmlns:wp14="http://schemas.microsoft.com/office/word/2010/wordprocessingDrawing" xmlns:wp="http://schemas.openxmlformats.org/drawingml/2006/wordprocessingDrawing" xmlns:w10="urn:schemas-microsoft-com:office:word" xmlns:w="http://schemas.openxmlformats.org/wordprocessingml/2006/main" xmlns:w14="http://schemas.microsoft.com/office/word/2010/wordml" xmlns:wpg="http://schemas.microsoft.com/office/word/2010/wordprocessingGroup" xmlns:wpi="http://schemas.microsoft.com/office/word/2010/wordprocessingInk" xmlns:wne="http://schemas.microsoft.com/office/word/2006/wordml" xmlns:wps="http://schemas.microsoft.com/office/word/2010/wordprocessingShape" mc:Ignorable="w14 wp14">
+<w:ftr xmlns:wpc="http://schemas.microsoft.com/office/word/2010/wordprocessingCanvas" xmlns:mc="http://schemas.openxmlformats.org/markup-compatibility/2006" xmlns:o="urn:schemas-microsoft-com:office:office" xmlns:r="http://schemas.openxmlformats.org/officeDocument/2006/relationships" xmlns:m="http://schemas.openxmlformats.org/officeDocument/2006/math" xmlns:v="urn:schemas-microsoft-com:vml" xmlns:wp14="http://schemas.microsoft.com/office/word/2010/wordprocessingDrawing" xmlns:wp="http://schemas.openxmlformats.org/drawingml/2006/wordprocessingDrawing" xmlns:w10="urn:schemas-microsoft-com:office:word" xmlns:w="http://schemas.openxmlformats.org/wordprocessingml/2006/main" xmlns:w14="http://schemas.microsoft.com/office/word/2010/wordml" xmlns:w15="http://schemas.microsoft.com/office/word/2012/wordml" xmlns:wpg="http://schemas.microsoft.com/office/word/2010/wordprocessingGroup" xmlns:wpi="http://schemas.microsoft.com/office/word/2010/wordprocessingInk" xmlns:wne="http://schemas.microsoft.com/office/word/2006/wordml" xmlns:wps="http://schemas.microsoft.com/office/word/2010/wordprocessingShape" mc:Ignorable="w14 w15 wp14">
   <w:p>
     <w:pPr>
       <w:pStyle w:val="Pieddepage"/>
@@ -10084,52 +10843,7 @@
 </file>
 
 <file path=word/footer6.xml><?xml version="1.0" encoding="utf-8"?>
-<w:ftr xmlns:wpc="http://schemas.microsoft.com/office/word/2010/wordprocessingCanvas" xmlns:mc="http://schemas.openxmlformats.org/markup-compatibility/2006" xmlns:o="urn:schemas-microsoft-com:office:office" xmlns:r="http://schemas.openxmlformats.org/officeDocument/2006/relationships" xmlns:m="http://schemas.openxmlformats.org/officeDocument/2006/math" xmlns:v="urn:schemas-microsoft-com:vml" xmlns:wp14="http://schemas.microsoft.com/office/word/2010/wordprocessingDrawing" xmlns:wp="http://schemas.openxmlformats.org/drawingml/2006/wordprocessingDrawing" xmlns:w10="urn:schemas-microsoft-com:office:word" xmlns:w="http://schemas.openxmlformats.org/wordprocessingml/2006/main" xmlns:w14="http://schemas.microsoft.com/office/word/2010/wordml" xmlns:wpg="http://schemas.microsoft.com/office/word/2010/wordprocessingGroup" xmlns:wpi="http://schemas.microsoft.com/office/word/2010/wordprocessingInk" xmlns:wne="http://schemas.microsoft.com/office/word/2006/wordml" xmlns:wps="http://schemas.microsoft.com/office/word/2010/wordprocessingShape" mc:Ignorable="w14 wp14">
-  <w:sdt>
-    <w:sdtPr>
-      <w:id w:val="1537072757"/>
-      <w:docPartObj>
-        <w:docPartGallery w:val="Page Numbers (Bottom of Page)"/>
-        <w:docPartUnique/>
-      </w:docPartObj>
-    </w:sdtPr>
-    <w:sdtContent>
-      <w:p>
-        <w:pPr>
-          <w:pStyle w:val="Pieddepage"/>
-          <w:jc w:val="right"/>
-        </w:pPr>
-        <w:r>
-          <w:fldChar w:fldCharType="begin"/>
-        </w:r>
-        <w:r>
-          <w:instrText>PAGE   \* MERGEFORMAT</w:instrText>
-        </w:r>
-        <w:r>
-          <w:fldChar w:fldCharType="separate"/>
-        </w:r>
-        <w:r>
-          <w:rPr>
-            <w:noProof/>
-          </w:rPr>
-          <w:t>1</w:t>
-        </w:r>
-        <w:r>
-          <w:fldChar w:fldCharType="end"/>
-        </w:r>
-      </w:p>
-    </w:sdtContent>
-  </w:sdt>
-  <w:p>
-    <w:pPr>
-      <w:pStyle w:val="Pieddepage"/>
-    </w:pPr>
-  </w:p>
-</w:ftr>
-</file>
-
-<file path=word/footer7.xml><?xml version="1.0" encoding="utf-8"?>
-<w:ftr xmlns:wpc="http://schemas.microsoft.com/office/word/2010/wordprocessingCanvas" xmlns:mc="http://schemas.openxmlformats.org/markup-compatibility/2006" xmlns:o="urn:schemas-microsoft-com:office:office" xmlns:r="http://schemas.openxmlformats.org/officeDocument/2006/relationships" xmlns:m="http://schemas.openxmlformats.org/officeDocument/2006/math" xmlns:v="urn:schemas-microsoft-com:vml" xmlns:wp14="http://schemas.microsoft.com/office/word/2010/wordprocessingDrawing" xmlns:wp="http://schemas.openxmlformats.org/drawingml/2006/wordprocessingDrawing" xmlns:w10="urn:schemas-microsoft-com:office:word" xmlns:w="http://schemas.openxmlformats.org/wordprocessingml/2006/main" xmlns:w14="http://schemas.microsoft.com/office/word/2010/wordml" xmlns:wpg="http://schemas.microsoft.com/office/word/2010/wordprocessingGroup" xmlns:wpi="http://schemas.microsoft.com/office/word/2010/wordprocessingInk" xmlns:wne="http://schemas.microsoft.com/office/word/2006/wordml" xmlns:wps="http://schemas.microsoft.com/office/word/2010/wordprocessingShape" mc:Ignorable="w14 wp14">
+<w:ftr xmlns:wpc="http://schemas.microsoft.com/office/word/2010/wordprocessingCanvas" xmlns:mc="http://schemas.openxmlformats.org/markup-compatibility/2006" xmlns:o="urn:schemas-microsoft-com:office:office" xmlns:r="http://schemas.openxmlformats.org/officeDocument/2006/relationships" xmlns:m="http://schemas.openxmlformats.org/officeDocument/2006/math" xmlns:v="urn:schemas-microsoft-com:vml" xmlns:wp14="http://schemas.microsoft.com/office/word/2010/wordprocessingDrawing" xmlns:wp="http://schemas.openxmlformats.org/drawingml/2006/wordprocessingDrawing" xmlns:w10="urn:schemas-microsoft-com:office:word" xmlns:w="http://schemas.openxmlformats.org/wordprocessingml/2006/main" xmlns:w14="http://schemas.microsoft.com/office/word/2010/wordml" xmlns:w15="http://schemas.microsoft.com/office/word/2012/wordml" xmlns:wpg="http://schemas.microsoft.com/office/word/2010/wordprocessingGroup" xmlns:wpi="http://schemas.microsoft.com/office/word/2010/wordprocessingInk" xmlns:wne="http://schemas.microsoft.com/office/word/2006/wordml" xmlns:wps="http://schemas.microsoft.com/office/word/2010/wordprocessingShape" mc:Ignorable="w14 w15 wp14">
   <w:p>
     <w:pPr>
       <w:pStyle w:val="Pieddepage"/>
@@ -10145,7 +10859,7 @@
 </file>
 
 <file path=word/footnotes.xml><?xml version="1.0" encoding="utf-8"?>
-<w:footnotes xmlns:wpc="http://schemas.microsoft.com/office/word/2010/wordprocessingCanvas" xmlns:mc="http://schemas.openxmlformats.org/markup-compatibility/2006" xmlns:o="urn:schemas-microsoft-com:office:office" xmlns:r="http://schemas.openxmlformats.org/officeDocument/2006/relationships" xmlns:m="http://schemas.openxmlformats.org/officeDocument/2006/math" xmlns:v="urn:schemas-microsoft-com:vml" xmlns:wp14="http://schemas.microsoft.com/office/word/2010/wordprocessingDrawing" xmlns:wp="http://schemas.openxmlformats.org/drawingml/2006/wordprocessingDrawing" xmlns:w10="urn:schemas-microsoft-com:office:word" xmlns:w="http://schemas.openxmlformats.org/wordprocessingml/2006/main" xmlns:w14="http://schemas.microsoft.com/office/word/2010/wordml" xmlns:wpg="http://schemas.microsoft.com/office/word/2010/wordprocessingGroup" xmlns:wpi="http://schemas.microsoft.com/office/word/2010/wordprocessingInk" xmlns:wne="http://schemas.microsoft.com/office/word/2006/wordml" xmlns:wps="http://schemas.microsoft.com/office/word/2010/wordprocessingShape" mc:Ignorable="w14 wp14">
+<w:footnotes xmlns:wpc="http://schemas.microsoft.com/office/word/2010/wordprocessingCanvas" xmlns:mc="http://schemas.openxmlformats.org/markup-compatibility/2006" xmlns:o="urn:schemas-microsoft-com:office:office" xmlns:r="http://schemas.openxmlformats.org/officeDocument/2006/relationships" xmlns:m="http://schemas.openxmlformats.org/officeDocument/2006/math" xmlns:v="urn:schemas-microsoft-com:vml" xmlns:wp14="http://schemas.microsoft.com/office/word/2010/wordprocessingDrawing" xmlns:wp="http://schemas.openxmlformats.org/drawingml/2006/wordprocessingDrawing" xmlns:w10="urn:schemas-microsoft-com:office:word" xmlns:w="http://schemas.openxmlformats.org/wordprocessingml/2006/main" xmlns:w14="http://schemas.microsoft.com/office/word/2010/wordml" xmlns:w15="http://schemas.microsoft.com/office/word/2012/wordml" xmlns:wpg="http://schemas.microsoft.com/office/word/2010/wordprocessingGroup" xmlns:wpi="http://schemas.microsoft.com/office/word/2010/wordprocessingInk" xmlns:wne="http://schemas.microsoft.com/office/word/2006/wordml" xmlns:wps="http://schemas.microsoft.com/office/word/2010/wordprocessingShape" mc:Ignorable="w14 w15 wp14">
   <w:footnote w:type="separator" w:id="-1">
     <w:p>
       <w:r>
@@ -10164,7 +10878,7 @@
 </file>
 
 <file path=word/header1.xml><?xml version="1.0" encoding="utf-8"?>
-<w:hdr xmlns:wpc="http://schemas.microsoft.com/office/word/2010/wordprocessingCanvas" xmlns:mc="http://schemas.openxmlformats.org/markup-compatibility/2006" xmlns:o="urn:schemas-microsoft-com:office:office" xmlns:r="http://schemas.openxmlformats.org/officeDocument/2006/relationships" xmlns:m="http://schemas.openxmlformats.org/officeDocument/2006/math" xmlns:v="urn:schemas-microsoft-com:vml" xmlns:wp14="http://schemas.microsoft.com/office/word/2010/wordprocessingDrawing" xmlns:wp="http://schemas.openxmlformats.org/drawingml/2006/wordprocessingDrawing" xmlns:w10="urn:schemas-microsoft-com:office:word" xmlns:w="http://schemas.openxmlformats.org/wordprocessingml/2006/main" xmlns:w14="http://schemas.microsoft.com/office/word/2010/wordml" xmlns:wpg="http://schemas.microsoft.com/office/word/2010/wordprocessingGroup" xmlns:wpi="http://schemas.microsoft.com/office/word/2010/wordprocessingInk" xmlns:wne="http://schemas.microsoft.com/office/word/2006/wordml" xmlns:wps="http://schemas.microsoft.com/office/word/2010/wordprocessingShape" mc:Ignorable="w14 wp14">
+<w:hdr xmlns:wpc="http://schemas.microsoft.com/office/word/2010/wordprocessingCanvas" xmlns:mc="http://schemas.openxmlformats.org/markup-compatibility/2006" xmlns:o="urn:schemas-microsoft-com:office:office" xmlns:r="http://schemas.openxmlformats.org/officeDocument/2006/relationships" xmlns:m="http://schemas.openxmlformats.org/officeDocument/2006/math" xmlns:v="urn:schemas-microsoft-com:vml" xmlns:wp14="http://schemas.microsoft.com/office/word/2010/wordprocessingDrawing" xmlns:wp="http://schemas.openxmlformats.org/drawingml/2006/wordprocessingDrawing" xmlns:w10="urn:schemas-microsoft-com:office:word" xmlns:w="http://schemas.openxmlformats.org/wordprocessingml/2006/main" xmlns:w14="http://schemas.microsoft.com/office/word/2010/wordml" xmlns:w15="http://schemas.microsoft.com/office/word/2012/wordml" xmlns:wpg="http://schemas.microsoft.com/office/word/2010/wordprocessingGroup" xmlns:wpi="http://schemas.microsoft.com/office/word/2010/wordprocessingInk" xmlns:wne="http://schemas.microsoft.com/office/word/2006/wordml" xmlns:wps="http://schemas.microsoft.com/office/word/2010/wordprocessingShape" mc:Ignorable="w14 w15 wp14">
   <w:p>
     <w:pPr>
       <w:spacing w:line="200" w:lineRule="exact"/>
@@ -10178,34 +10892,8 @@
           <v:stroke joinstyle="miter"/>
           <v:path gradientshapeok="t" o:connecttype="rect"/>
         </v:shapetype>
-        <v:shape id="_x0000_s4098" type="#_x0000_t202" style="position:absolute;margin-left:51.6pt;margin-top:35.2pt;width:104.95pt;height:11.95pt;z-index:-251656192;mso-position-horizontal-relative:page;mso-position-vertical-relative:page" filled="f" stroked="f">
-          <v:textbox style="mso-next-textbox:#_x0000_s4098" inset="0,0,0,0">
-            <w:txbxContent>
-              <w:p>
-                <w:pPr>
-                  <w:spacing w:line="220" w:lineRule="exact"/>
-                  <w:ind w:left="20" w:right="-30"/>
-                </w:pPr>
-              </w:p>
-            </w:txbxContent>
-          </v:textbox>
-          <w10:wrap anchorx="page" anchory="page"/>
-        </v:shape>
-      </w:pict>
-    </w:r>
-  </w:p>
-  <w:p/>
-  <w:p>
-    <w:pPr>
-      <w:spacing w:line="200" w:lineRule="exact"/>
-    </w:pPr>
-    <w:r>
-      <w:rPr>
-        <w:lang w:val="en-US" w:eastAsia="en-US"/>
-      </w:rPr>
-      <w:pict>
-        <v:shape id="_x0000_s4097" type="#_x0000_t202" style="position:absolute;margin-left:438.9pt;margin-top:35.2pt;width:104.95pt;height:11.95pt;z-index:-251657216;mso-position-horizontal-relative:page;mso-position-vertical-relative:page" filled="f" stroked="f">
-          <v:textbox style="mso-next-textbox:#_x0000_s4097" inset="0,0,0,0">
+        <v:shape id="_x0000_s2049" type="#_x0000_t202" style="position:absolute;margin-left:438.9pt;margin-top:35.2pt;width:104.95pt;height:11.95pt;z-index:-251657216;mso-position-horizontal-relative:page;mso-position-vertical-relative:page" filled="f" stroked="f">
+          <v:textbox style="mso-next-textbox:#_x0000_s2049" inset="0,0,0,0">
             <w:txbxContent>
               <w:p>
                 <w:pPr>
@@ -10224,7 +10912,7 @@
 </file>
 
 <file path=word/header2.xml><?xml version="1.0" encoding="utf-8"?>
-<w:hdr xmlns:wpc="http://schemas.microsoft.com/office/word/2010/wordprocessingCanvas" xmlns:mc="http://schemas.openxmlformats.org/markup-compatibility/2006" xmlns:o="urn:schemas-microsoft-com:office:office" xmlns:r="http://schemas.openxmlformats.org/officeDocument/2006/relationships" xmlns:m="http://schemas.openxmlformats.org/officeDocument/2006/math" xmlns:v="urn:schemas-microsoft-com:vml" xmlns:wp14="http://schemas.microsoft.com/office/word/2010/wordprocessingDrawing" xmlns:wp="http://schemas.openxmlformats.org/drawingml/2006/wordprocessingDrawing" xmlns:w10="urn:schemas-microsoft-com:office:word" xmlns:w="http://schemas.openxmlformats.org/wordprocessingml/2006/main" xmlns:w14="http://schemas.microsoft.com/office/word/2010/wordml" xmlns:wpg="http://schemas.microsoft.com/office/word/2010/wordprocessingGroup" xmlns:wpi="http://schemas.microsoft.com/office/word/2010/wordprocessingInk" xmlns:wne="http://schemas.microsoft.com/office/word/2006/wordml" xmlns:wps="http://schemas.microsoft.com/office/word/2010/wordprocessingShape" mc:Ignorable="w14 wp14">
+<w:hdr xmlns:wpc="http://schemas.microsoft.com/office/word/2010/wordprocessingCanvas" xmlns:mc="http://schemas.openxmlformats.org/markup-compatibility/2006" xmlns:o="urn:schemas-microsoft-com:office:office" xmlns:r="http://schemas.openxmlformats.org/officeDocument/2006/relationships" xmlns:m="http://schemas.openxmlformats.org/officeDocument/2006/math" xmlns:v="urn:schemas-microsoft-com:vml" xmlns:wp14="http://schemas.microsoft.com/office/word/2010/wordprocessingDrawing" xmlns:wp="http://schemas.openxmlformats.org/drawingml/2006/wordprocessingDrawing" xmlns:w10="urn:schemas-microsoft-com:office:word" xmlns:w="http://schemas.openxmlformats.org/wordprocessingml/2006/main" xmlns:w14="http://schemas.microsoft.com/office/word/2010/wordml" xmlns:w15="http://schemas.microsoft.com/office/word/2012/wordml" xmlns:wpg="http://schemas.microsoft.com/office/word/2010/wordprocessingGroup" xmlns:wpi="http://schemas.microsoft.com/office/word/2010/wordprocessingInk" xmlns:wne="http://schemas.microsoft.com/office/word/2006/wordml" xmlns:wps="http://schemas.microsoft.com/office/word/2010/wordprocessingShape" mc:Ignorable="w14 w15 wp14">
   <w:p>
     <w:pPr>
       <w:pStyle w:val="En-tte"/>
@@ -10234,7 +10922,7 @@
 </file>
 
 <file path=word/header3.xml><?xml version="1.0" encoding="utf-8"?>
-<w:hdr xmlns:wpc="http://schemas.microsoft.com/office/word/2010/wordprocessingCanvas" xmlns:mc="http://schemas.openxmlformats.org/markup-compatibility/2006" xmlns:o="urn:schemas-microsoft-com:office:office" xmlns:r="http://schemas.openxmlformats.org/officeDocument/2006/relationships" xmlns:m="http://schemas.openxmlformats.org/officeDocument/2006/math" xmlns:v="urn:schemas-microsoft-com:vml" xmlns:wp14="http://schemas.microsoft.com/office/word/2010/wordprocessingDrawing" xmlns:wp="http://schemas.openxmlformats.org/drawingml/2006/wordprocessingDrawing" xmlns:w10="urn:schemas-microsoft-com:office:word" xmlns:w="http://schemas.openxmlformats.org/wordprocessingml/2006/main" xmlns:w14="http://schemas.microsoft.com/office/word/2010/wordml" xmlns:wpg="http://schemas.microsoft.com/office/word/2010/wordprocessingGroup" xmlns:wpi="http://schemas.microsoft.com/office/word/2010/wordprocessingInk" xmlns:wne="http://schemas.microsoft.com/office/word/2006/wordml" xmlns:wps="http://schemas.microsoft.com/office/word/2010/wordprocessingShape" mc:Ignorable="w14 wp14">
+<w:hdr xmlns:wpc="http://schemas.microsoft.com/office/word/2010/wordprocessingCanvas" xmlns:mc="http://schemas.openxmlformats.org/markup-compatibility/2006" xmlns:o="urn:schemas-microsoft-com:office:office" xmlns:r="http://schemas.openxmlformats.org/officeDocument/2006/relationships" xmlns:m="http://schemas.openxmlformats.org/officeDocument/2006/math" xmlns:v="urn:schemas-microsoft-com:vml" xmlns:wp14="http://schemas.microsoft.com/office/word/2010/wordprocessingDrawing" xmlns:wp="http://schemas.openxmlformats.org/drawingml/2006/wordprocessingDrawing" xmlns:w10="urn:schemas-microsoft-com:office:word" xmlns:w="http://schemas.openxmlformats.org/wordprocessingml/2006/main" xmlns:w14="http://schemas.microsoft.com/office/word/2010/wordml" xmlns:w15="http://schemas.microsoft.com/office/word/2012/wordml" xmlns:wpg="http://schemas.microsoft.com/office/word/2010/wordprocessingGroup" xmlns:wpi="http://schemas.microsoft.com/office/word/2010/wordprocessingInk" xmlns:wne="http://schemas.microsoft.com/office/word/2006/wordml" xmlns:wps="http://schemas.microsoft.com/office/word/2010/wordprocessingShape" mc:Ignorable="w14 w15 wp14">
   <w:p>
     <w:pPr>
       <w:pStyle w:val="En-tte"/>
@@ -10244,7 +10932,7 @@
 </file>
 
 <file path=word/header4.xml><?xml version="1.0" encoding="utf-8"?>
-<w:hdr xmlns:wpc="http://schemas.microsoft.com/office/word/2010/wordprocessingCanvas" xmlns:mc="http://schemas.openxmlformats.org/markup-compatibility/2006" xmlns:o="urn:schemas-microsoft-com:office:office" xmlns:r="http://schemas.openxmlformats.org/officeDocument/2006/relationships" xmlns:m="http://schemas.openxmlformats.org/officeDocument/2006/math" xmlns:v="urn:schemas-microsoft-com:vml" xmlns:wp14="http://schemas.microsoft.com/office/word/2010/wordprocessingDrawing" xmlns:wp="http://schemas.openxmlformats.org/drawingml/2006/wordprocessingDrawing" xmlns:w10="urn:schemas-microsoft-com:office:word" xmlns:w="http://schemas.openxmlformats.org/wordprocessingml/2006/main" xmlns:w14="http://schemas.microsoft.com/office/word/2010/wordml" xmlns:wpg="http://schemas.microsoft.com/office/word/2010/wordprocessingGroup" xmlns:wpi="http://schemas.microsoft.com/office/word/2010/wordprocessingInk" xmlns:wne="http://schemas.microsoft.com/office/word/2006/wordml" xmlns:wps="http://schemas.microsoft.com/office/word/2010/wordprocessingShape" mc:Ignorable="w14 wp14">
+<w:hdr xmlns:wpc="http://schemas.microsoft.com/office/word/2010/wordprocessingCanvas" xmlns:mc="http://schemas.openxmlformats.org/markup-compatibility/2006" xmlns:o="urn:schemas-microsoft-com:office:office" xmlns:r="http://schemas.openxmlformats.org/officeDocument/2006/relationships" xmlns:m="http://schemas.openxmlformats.org/officeDocument/2006/math" xmlns:v="urn:schemas-microsoft-com:vml" xmlns:wp14="http://schemas.microsoft.com/office/word/2010/wordprocessingDrawing" xmlns:wp="http://schemas.openxmlformats.org/drawingml/2006/wordprocessingDrawing" xmlns:w10="urn:schemas-microsoft-com:office:word" xmlns:w="http://schemas.openxmlformats.org/wordprocessingml/2006/main" xmlns:w14="http://schemas.microsoft.com/office/word/2010/wordml" xmlns:w15="http://schemas.microsoft.com/office/word/2012/wordml" xmlns:wpg="http://schemas.microsoft.com/office/word/2010/wordprocessingGroup" xmlns:wpi="http://schemas.microsoft.com/office/word/2010/wordprocessingInk" xmlns:wne="http://schemas.microsoft.com/office/word/2006/wordml" xmlns:wps="http://schemas.microsoft.com/office/word/2010/wordprocessingShape" mc:Ignorable="w14 w15 wp14">
   <w:p>
     <w:pPr>
       <w:pStyle w:val="En-tte"/>
@@ -10253,44 +10941,121 @@
 </w:hdr>
 </file>
 
-<file path=word/header5.xml><?xml version="1.0" encoding="utf-8"?>
-<w:hdr xmlns:wpc="http://schemas.microsoft.com/office/word/2010/wordprocessingCanvas" xmlns:mc="http://schemas.openxmlformats.org/markup-compatibility/2006" xmlns:o="urn:schemas-microsoft-com:office:office" xmlns:r="http://schemas.openxmlformats.org/officeDocument/2006/relationships" xmlns:m="http://schemas.openxmlformats.org/officeDocument/2006/math" xmlns:v="urn:schemas-microsoft-com:vml" xmlns:wp14="http://schemas.microsoft.com/office/word/2010/wordprocessingDrawing" xmlns:wp="http://schemas.openxmlformats.org/drawingml/2006/wordprocessingDrawing" xmlns:w10="urn:schemas-microsoft-com:office:word" xmlns:w="http://schemas.openxmlformats.org/wordprocessingml/2006/main" xmlns:w14="http://schemas.microsoft.com/office/word/2010/wordml" xmlns:wpg="http://schemas.microsoft.com/office/word/2010/wordprocessingGroup" xmlns:wpi="http://schemas.microsoft.com/office/word/2010/wordprocessingInk" xmlns:wne="http://schemas.microsoft.com/office/word/2006/wordml" xmlns:wps="http://schemas.microsoft.com/office/word/2010/wordprocessingShape" mc:Ignorable="w14 wp14">
-  <w:p>
-    <w:pPr>
-      <w:pStyle w:val="En-tte"/>
-    </w:pPr>
-    <w:r>
-      <w:t>GABRIEL Victor</w:t>
-    </w:r>
-    <w:r>
-      <w:tab/>
-    </w:r>
-    <w:r>
-      <w:tab/>
-      <w:t>JEAN Constantin</w:t>
-    </w:r>
-  </w:p>
-  <w:p>
-    <w:pPr>
-      <w:pStyle w:val="En-tte"/>
-    </w:pPr>
-    <w:r>
-      <w:t>IMRE Ahmet</w:t>
-    </w:r>
-    <w:r>
-      <w:tab/>
-    </w:r>
-    <w:r>
-      <w:tab/>
-      <w:t>SCHIAVI Barbara</w:t>
-    </w:r>
-  </w:p>
-</w:hdr>
-</file>
-
 <file path=word/numbering.xml><?xml version="1.0" encoding="utf-8"?>
-<w:numbering xmlns:wpc="http://schemas.microsoft.com/office/word/2010/wordprocessingCanvas" xmlns:mc="http://schemas.openxmlformats.org/markup-compatibility/2006" xmlns:o="urn:schemas-microsoft-com:office:office" xmlns:r="http://schemas.openxmlformats.org/officeDocument/2006/relationships" xmlns:m="http://schemas.openxmlformats.org/officeDocument/2006/math" xmlns:v="urn:schemas-microsoft-com:vml" xmlns:wp14="http://schemas.microsoft.com/office/word/2010/wordprocessingDrawing" xmlns:wp="http://schemas.openxmlformats.org/drawingml/2006/wordprocessingDrawing" xmlns:w10="urn:schemas-microsoft-com:office:word" xmlns:w="http://schemas.openxmlformats.org/wordprocessingml/2006/main" xmlns:w14="http://schemas.microsoft.com/office/word/2010/wordml" xmlns:wpg="http://schemas.microsoft.com/office/word/2010/wordprocessingGroup" xmlns:wpi="http://schemas.microsoft.com/office/word/2010/wordprocessingInk" xmlns:wne="http://schemas.microsoft.com/office/word/2006/wordml" xmlns:wps="http://schemas.microsoft.com/office/word/2010/wordprocessingShape" mc:Ignorable="w14 wp14">
+<w:numbering xmlns:wpc="http://schemas.microsoft.com/office/word/2010/wordprocessingCanvas" xmlns:mc="http://schemas.openxmlformats.org/markup-compatibility/2006" xmlns:o="urn:schemas-microsoft-com:office:office" xmlns:r="http://schemas.openxmlformats.org/officeDocument/2006/relationships" xmlns:m="http://schemas.openxmlformats.org/officeDocument/2006/math" xmlns:v="urn:schemas-microsoft-com:vml" xmlns:wp14="http://schemas.microsoft.com/office/word/2010/wordprocessingDrawing" xmlns:wp="http://schemas.openxmlformats.org/drawingml/2006/wordprocessingDrawing" xmlns:w10="urn:schemas-microsoft-com:office:word" xmlns:w="http://schemas.openxmlformats.org/wordprocessingml/2006/main" xmlns:w14="http://schemas.microsoft.com/office/word/2010/wordml" xmlns:w15="http://schemas.microsoft.com/office/word/2012/wordml" xmlns:wpg="http://schemas.microsoft.com/office/word/2010/wordprocessingGroup" xmlns:wpi="http://schemas.microsoft.com/office/word/2010/wordprocessingInk" xmlns:wne="http://schemas.microsoft.com/office/word/2006/wordml" xmlns:wps="http://schemas.microsoft.com/office/word/2010/wordprocessingShape" mc:Ignorable="w14 w15 wp14">
   <w:abstractNum w:abstractNumId="0">
+    <w:nsid w:val="0A866F68"/>
+    <w:multiLevelType w:val="hybridMultilevel"/>
+    <w:tmpl w:val="C346060A"/>
+    <w:lvl w:ilvl="0" w:tplc="6D8CFD66">
+      <w:numFmt w:val="bullet"/>
+      <w:lvlText w:val="-"/>
+      <w:lvlJc w:val="left"/>
+      <w:pPr>
+        <w:ind w:left="720" w:hanging="360"/>
+      </w:pPr>
+      <w:rPr>
+        <w:rFonts w:ascii="Times New Roman" w:eastAsiaTheme="minorEastAsia" w:hAnsi="Times New Roman" w:cs="Times New Roman" w:hint="default"/>
+      </w:rPr>
+    </w:lvl>
+    <w:lvl w:ilvl="1" w:tplc="040C0003" w:tentative="1">
+      <w:start w:val="1"/>
+      <w:numFmt w:val="bullet"/>
+      <w:lvlText w:val="o"/>
+      <w:lvlJc w:val="left"/>
+      <w:pPr>
+        <w:ind w:left="1440" w:hanging="360"/>
+      </w:pPr>
+      <w:rPr>
+        <w:rFonts w:ascii="Courier New" w:hAnsi="Courier New" w:cs="Courier New" w:hint="default"/>
+      </w:rPr>
+    </w:lvl>
+    <w:lvl w:ilvl="2" w:tplc="040C0005" w:tentative="1">
+      <w:start w:val="1"/>
+      <w:numFmt w:val="bullet"/>
+      <w:lvlText w:val=""/>
+      <w:lvlJc w:val="left"/>
+      <w:pPr>
+        <w:ind w:left="2160" w:hanging="360"/>
+      </w:pPr>
+      <w:rPr>
+        <w:rFonts w:ascii="Wingdings" w:hAnsi="Wingdings" w:hint="default"/>
+      </w:rPr>
+    </w:lvl>
+    <w:lvl w:ilvl="3" w:tplc="040C0001" w:tentative="1">
+      <w:start w:val="1"/>
+      <w:numFmt w:val="bullet"/>
+      <w:lvlText w:val=""/>
+      <w:lvlJc w:val="left"/>
+      <w:pPr>
+        <w:ind w:left="2880" w:hanging="360"/>
+      </w:pPr>
+      <w:rPr>
+        <w:rFonts w:ascii="Symbol" w:hAnsi="Symbol" w:hint="default"/>
+      </w:rPr>
+    </w:lvl>
+    <w:lvl w:ilvl="4" w:tplc="040C0003" w:tentative="1">
+      <w:start w:val="1"/>
+      <w:numFmt w:val="bullet"/>
+      <w:lvlText w:val="o"/>
+      <w:lvlJc w:val="left"/>
+      <w:pPr>
+        <w:ind w:left="3600" w:hanging="360"/>
+      </w:pPr>
+      <w:rPr>
+        <w:rFonts w:ascii="Courier New" w:hAnsi="Courier New" w:cs="Courier New" w:hint="default"/>
+      </w:rPr>
+    </w:lvl>
+    <w:lvl w:ilvl="5" w:tplc="040C0005" w:tentative="1">
+      <w:start w:val="1"/>
+      <w:numFmt w:val="bullet"/>
+      <w:lvlText w:val=""/>
+      <w:lvlJc w:val="left"/>
+      <w:pPr>
+        <w:ind w:left="4320" w:hanging="360"/>
+      </w:pPr>
+      <w:rPr>
+        <w:rFonts w:ascii="Wingdings" w:hAnsi="Wingdings" w:hint="default"/>
+      </w:rPr>
+    </w:lvl>
+    <w:lvl w:ilvl="6" w:tplc="040C0001" w:tentative="1">
+      <w:start w:val="1"/>
+      <w:numFmt w:val="bullet"/>
+      <w:lvlText w:val=""/>
+      <w:lvlJc w:val="left"/>
+      <w:pPr>
+        <w:ind w:left="5040" w:hanging="360"/>
+      </w:pPr>
+      <w:rPr>
+        <w:rFonts w:ascii="Symbol" w:hAnsi="Symbol" w:hint="default"/>
+      </w:rPr>
+    </w:lvl>
+    <w:lvl w:ilvl="7" w:tplc="040C0003" w:tentative="1">
+      <w:start w:val="1"/>
+      <w:numFmt w:val="bullet"/>
+      <w:lvlText w:val="o"/>
+      <w:lvlJc w:val="left"/>
+      <w:pPr>
+        <w:ind w:left="5760" w:hanging="360"/>
+      </w:pPr>
+      <w:rPr>
+        <w:rFonts w:ascii="Courier New" w:hAnsi="Courier New" w:cs="Courier New" w:hint="default"/>
+      </w:rPr>
+    </w:lvl>
+    <w:lvl w:ilvl="8" w:tplc="040C0005" w:tentative="1">
+      <w:start w:val="1"/>
+      <w:numFmt w:val="bullet"/>
+      <w:lvlText w:val=""/>
+      <w:lvlJc w:val="left"/>
+      <w:pPr>
+        <w:ind w:left="6480" w:hanging="360"/>
+      </w:pPr>
+      <w:rPr>
+        <w:rFonts w:ascii="Wingdings" w:hAnsi="Wingdings" w:hint="default"/>
+      </w:rPr>
+    </w:lvl>
+  </w:abstractNum>
+  <w:abstractNum w:abstractNumId="1">
     <w:nsid w:val="0C9B446C"/>
     <w:multiLevelType w:val="hybridMultilevel"/>
     <w:tmpl w:val="88849532"/>
@@ -10379,7 +11144,7 @@
       </w:pPr>
     </w:lvl>
   </w:abstractNum>
-  <w:abstractNum w:abstractNumId="1">
+  <w:abstractNum w:abstractNumId="2">
     <w:nsid w:val="11604819"/>
     <w:multiLevelType w:val="hybridMultilevel"/>
     <w:tmpl w:val="3C6EC086"/>
@@ -10492,7 +11257,7 @@
       </w:rPr>
     </w:lvl>
   </w:abstractNum>
-  <w:abstractNum w:abstractNumId="2">
+  <w:abstractNum w:abstractNumId="3">
     <w:nsid w:val="11E6504E"/>
     <w:multiLevelType w:val="hybridMultilevel"/>
     <w:tmpl w:val="030C5FFE"/>
@@ -10581,7 +11346,7 @@
       </w:pPr>
     </w:lvl>
   </w:abstractNum>
-  <w:abstractNum w:abstractNumId="3">
+  <w:abstractNum w:abstractNumId="4">
     <w:nsid w:val="17C22354"/>
     <w:multiLevelType w:val="hybridMultilevel"/>
     <w:tmpl w:val="467C7062"/>
@@ -10670,7 +11435,7 @@
       </w:pPr>
     </w:lvl>
   </w:abstractNum>
-  <w:abstractNum w:abstractNumId="4">
+  <w:abstractNum w:abstractNumId="5">
     <w:nsid w:val="1DF32F6E"/>
     <w:multiLevelType w:val="hybridMultilevel"/>
     <w:tmpl w:val="2D661344"/>
@@ -10759,7 +11524,7 @@
       </w:pPr>
     </w:lvl>
   </w:abstractNum>
-  <w:abstractNum w:abstractNumId="5">
+  <w:abstractNum w:abstractNumId="6">
     <w:nsid w:val="252D5933"/>
     <w:multiLevelType w:val="hybridMultilevel"/>
     <w:tmpl w:val="3BD6E76E"/>
@@ -10873,7 +11638,7 @@
       </w:rPr>
     </w:lvl>
   </w:abstractNum>
-  <w:abstractNum w:abstractNumId="6">
+  <w:abstractNum w:abstractNumId="7">
     <w:nsid w:val="2A425596"/>
     <w:multiLevelType w:val="hybridMultilevel"/>
     <w:tmpl w:val="D2106A1A"/>
@@ -10986,7 +11751,7 @@
       </w:rPr>
     </w:lvl>
   </w:abstractNum>
-  <w:abstractNum w:abstractNumId="7">
+  <w:abstractNum w:abstractNumId="8">
     <w:nsid w:val="31426739"/>
     <w:multiLevelType w:val="hybridMultilevel"/>
     <w:tmpl w:val="8D9888C6"/>
@@ -11075,7 +11840,7 @@
       </w:pPr>
     </w:lvl>
   </w:abstractNum>
-  <w:abstractNum w:abstractNumId="8">
+  <w:abstractNum w:abstractNumId="9">
     <w:nsid w:val="318D2370"/>
     <w:multiLevelType w:val="hybridMultilevel"/>
     <w:tmpl w:val="43CC3DAC"/>
@@ -11164,7 +11929,7 @@
       </w:pPr>
     </w:lvl>
   </w:abstractNum>
-  <w:abstractNum w:abstractNumId="9">
+  <w:abstractNum w:abstractNumId="10">
     <w:nsid w:val="40802883"/>
     <w:multiLevelType w:val="hybridMultilevel"/>
     <w:tmpl w:val="F9806530"/>
@@ -11277,7 +12042,7 @@
       </w:rPr>
     </w:lvl>
   </w:abstractNum>
-  <w:abstractNum w:abstractNumId="10">
+  <w:abstractNum w:abstractNumId="11">
     <w:nsid w:val="411467C1"/>
     <w:multiLevelType w:val="hybridMultilevel"/>
     <w:tmpl w:val="41361D58"/>
@@ -11366,7 +12131,7 @@
       </w:pPr>
     </w:lvl>
   </w:abstractNum>
-  <w:abstractNum w:abstractNumId="11">
+  <w:abstractNum w:abstractNumId="12">
     <w:nsid w:val="41A05B45"/>
     <w:multiLevelType w:val="hybridMultilevel"/>
     <w:tmpl w:val="0EAA020A"/>
@@ -11455,7 +12220,7 @@
       </w:pPr>
     </w:lvl>
   </w:abstractNum>
-  <w:abstractNum w:abstractNumId="12">
+  <w:abstractNum w:abstractNumId="13">
     <w:nsid w:val="47722766"/>
     <w:multiLevelType w:val="hybridMultilevel"/>
     <w:tmpl w:val="8A52146C"/>
@@ -11544,7 +12309,7 @@
       </w:pPr>
     </w:lvl>
   </w:abstractNum>
-  <w:abstractNum w:abstractNumId="13">
+  <w:abstractNum w:abstractNumId="14">
     <w:nsid w:val="631B4ADA"/>
     <w:multiLevelType w:val="hybridMultilevel"/>
     <w:tmpl w:val="B5A04558"/>
@@ -11634,7 +12399,7 @@
       </w:pPr>
     </w:lvl>
   </w:abstractNum>
-  <w:abstractNum w:abstractNumId="14">
+  <w:abstractNum w:abstractNumId="15">
     <w:nsid w:val="6F1F5647"/>
     <w:multiLevelType w:val="hybridMultilevel"/>
     <w:tmpl w:val="E22EAC9C"/>
@@ -11747,7 +12512,7 @@
       </w:rPr>
     </w:lvl>
   </w:abstractNum>
-  <w:abstractNum w:abstractNumId="15">
+  <w:abstractNum w:abstractNumId="16">
     <w:nsid w:val="762132C4"/>
     <w:multiLevelType w:val="hybridMultilevel"/>
     <w:tmpl w:val="B04CE19A"/>
@@ -11859,7 +12624,7 @@
       </w:rPr>
     </w:lvl>
   </w:abstractNum>
-  <w:abstractNum w:abstractNumId="16">
+  <w:abstractNum w:abstractNumId="17">
     <w:nsid w:val="78535722"/>
     <w:multiLevelType w:val="hybridMultilevel"/>
     <w:tmpl w:val="4CB41438"/>
@@ -11972,61 +12737,64 @@
     </w:lvl>
   </w:abstractNum>
   <w:num w:numId="1">
+    <w:abstractNumId w:val="14"/>
+  </w:num>
+  <w:num w:numId="2">
+    <w:abstractNumId w:val="2"/>
+  </w:num>
+  <w:num w:numId="3">
+    <w:abstractNumId w:val="17"/>
+  </w:num>
+  <w:num w:numId="4">
+    <w:abstractNumId w:val="6"/>
+  </w:num>
+  <w:num w:numId="5">
+    <w:abstractNumId w:val="16"/>
+  </w:num>
+  <w:num w:numId="6">
+    <w:abstractNumId w:val="11"/>
+  </w:num>
+  <w:num w:numId="7">
+    <w:abstractNumId w:val="3"/>
+  </w:num>
+  <w:num w:numId="8">
+    <w:abstractNumId w:val="1"/>
+  </w:num>
+  <w:num w:numId="9">
     <w:abstractNumId w:val="13"/>
   </w:num>
-  <w:num w:numId="2">
-    <w:abstractNumId w:val="1"/>
+  <w:num w:numId="10">
+    <w:abstractNumId w:val="10"/>
   </w:num>
-  <w:num w:numId="3">
-    <w:abstractNumId w:val="16"/>
+  <w:num w:numId="11">
+    <w:abstractNumId w:val="15"/>
   </w:num>
-  <w:num w:numId="4">
+  <w:num w:numId="12">
+    <w:abstractNumId w:val="9"/>
+  </w:num>
+  <w:num w:numId="13">
     <w:abstractNumId w:val="5"/>
   </w:num>
-  <w:num w:numId="5">
-    <w:abstractNumId w:val="15"/>
+  <w:num w:numId="14">
+    <w:abstractNumId w:val="4"/>
   </w:num>
-  <w:num w:numId="6">
-    <w:abstractNumId w:val="10"/>
-  </w:num>
-  <w:num w:numId="7">
-    <w:abstractNumId w:val="2"/>
-  </w:num>
-  <w:num w:numId="8">
-    <w:abstractNumId w:val="0"/>
-  </w:num>
-  <w:num w:numId="9">
+  <w:num w:numId="15">
     <w:abstractNumId w:val="12"/>
   </w:num>
-  <w:num w:numId="10">
-    <w:abstractNumId w:val="9"/>
-  </w:num>
-  <w:num w:numId="11">
-    <w:abstractNumId w:val="14"/>
-  </w:num>
-  <w:num w:numId="12">
+  <w:num w:numId="16">
     <w:abstractNumId w:val="8"/>
   </w:num>
-  <w:num w:numId="13">
-    <w:abstractNumId w:val="4"/>
-  </w:num>
-  <w:num w:numId="14">
-    <w:abstractNumId w:val="3"/>
-  </w:num>
-  <w:num w:numId="15">
-    <w:abstractNumId w:val="11"/>
-  </w:num>
-  <w:num w:numId="16">
+  <w:num w:numId="17">
     <w:abstractNumId w:val="7"/>
   </w:num>
-  <w:num w:numId="17">
-    <w:abstractNumId w:val="6"/>
+  <w:num w:numId="18">
+    <w:abstractNumId w:val="0"/>
   </w:num>
 </w:numbering>
 </file>
 
 <file path=word/styles.xml><?xml version="1.0" encoding="utf-8"?>
-<w:styles xmlns:mc="http://schemas.openxmlformats.org/markup-compatibility/2006" xmlns:r="http://schemas.openxmlformats.org/officeDocument/2006/relationships" xmlns:w="http://schemas.openxmlformats.org/wordprocessingml/2006/main" xmlns:w14="http://schemas.microsoft.com/office/word/2010/wordml" mc:Ignorable="w14">
+<w:styles xmlns:mc="http://schemas.openxmlformats.org/markup-compatibility/2006" xmlns:r="http://schemas.openxmlformats.org/officeDocument/2006/relationships" xmlns:w="http://schemas.openxmlformats.org/wordprocessingml/2006/main" xmlns:w14="http://schemas.microsoft.com/office/word/2010/wordml" xmlns:w15="http://schemas.microsoft.com/office/word/2012/wordml" mc:Ignorable="w14 w15">
   <w:docDefaults>
     <w:rPrDefault>
       <w:rPr>
@@ -12038,755 +12806,378 @@
     </w:rPrDefault>
     <w:pPrDefault/>
   </w:docDefaults>
-  <w:latentStyles w:defLockedState="0" w:defUIPriority="99" w:defSemiHidden="1" w:defUnhideWhenUsed="1" w:defQFormat="0" w:count="267">
-    <w:lsdException w:name="Normal" w:semiHidden="0" w:uiPriority="0" w:unhideWhenUsed="0" w:qFormat="1"/>
-    <w:lsdException w:name="heading 1" w:semiHidden="0" w:uiPriority="9" w:unhideWhenUsed="0" w:qFormat="1"/>
-    <w:lsdException w:name="heading 2" w:uiPriority="9" w:qFormat="1"/>
-    <w:lsdException w:name="heading 3" w:uiPriority="9" w:qFormat="1"/>
-    <w:lsdException w:name="heading 4" w:uiPriority="9" w:qFormat="1"/>
-    <w:lsdException w:name="heading 5" w:uiPriority="9" w:qFormat="1"/>
-    <w:lsdException w:name="heading 6" w:uiPriority="9" w:qFormat="1"/>
-    <w:lsdException w:name="heading 7" w:uiPriority="9" w:qFormat="1"/>
-    <w:lsdException w:name="heading 8" w:uiPriority="9" w:qFormat="1"/>
-    <w:lsdException w:name="heading 9" w:uiPriority="9" w:qFormat="1"/>
-    <w:lsdException w:name="toc 1" w:uiPriority="39"/>
-    <w:lsdException w:name="toc 2" w:uiPriority="39"/>
-    <w:lsdException w:name="toc 3" w:uiPriority="39"/>
-    <w:lsdException w:name="toc 4" w:uiPriority="39"/>
-    <w:lsdException w:name="toc 5" w:uiPriority="39"/>
-    <w:lsdException w:name="toc 6" w:uiPriority="39"/>
-    <w:lsdException w:name="toc 7" w:uiPriority="39"/>
-    <w:lsdException w:name="toc 8" w:uiPriority="39"/>
-    <w:lsdException w:name="toc 9" w:uiPriority="39"/>
-    <w:lsdException w:name="caption" w:uiPriority="35" w:qFormat="1"/>
-    <w:lsdException w:name="Title" w:semiHidden="0" w:uiPriority="10" w:unhideWhenUsed="0" w:qFormat="1"/>
-    <w:lsdException w:name="Default Paragraph Font" w:uiPriority="1"/>
-    <w:lsdException w:name="Subtitle" w:semiHidden="0" w:uiPriority="11" w:unhideWhenUsed="0" w:qFormat="1"/>
-    <w:lsdException w:name="Strong" w:semiHidden="0" w:uiPriority="22" w:unhideWhenUsed="0" w:qFormat="1"/>
-    <w:lsdException w:name="Emphasis" w:semiHidden="0" w:uiPriority="20" w:unhideWhenUsed="0" w:qFormat="1"/>
-    <w:lsdException w:name="Table Grid" w:semiHidden="0" w:uiPriority="59" w:unhideWhenUsed="0"/>
-    <w:lsdException w:name="Placeholder Text" w:unhideWhenUsed="0"/>
-    <w:lsdException w:name="No Spacing" w:semiHidden="0" w:uiPriority="1" w:unhideWhenUsed="0" w:qFormat="1"/>
-    <w:lsdException w:name="Light Shading" w:semiHidden="0" w:uiPriority="60" w:unhideWhenUsed="0"/>
-    <w:lsdException w:name="Light List" w:semiHidden="0" w:uiPriority="61" w:unhideWhenUsed="0"/>
-    <w:lsdException w:name="Light Grid" w:semiHidden="0" w:uiPriority="62" w:unhideWhenUsed="0"/>
-    <w:lsdException w:name="Medium Shading 1" w:semiHidden="0" w:uiPriority="63" w:unhideWhenUsed="0"/>
-    <w:lsdException w:name="Medium Shading 2" w:semiHidden="0" w:uiPriority="64" w:unhideWhenUsed="0"/>
-    <w:lsdException w:name="Medium List 1" w:semiHidden="0" w:uiPriority="65" w:unhideWhenUsed="0"/>
-    <w:lsdException w:name="Medium List 2" w:semiHidden="0" w:uiPriority="66" w:unhideWhenUsed="0"/>
-    <w:lsdException w:name="Medium Grid 1" w:semiHidden="0" w:uiPriority="67" w:unhideWhenUsed="0"/>
-    <w:lsdException w:name="Medium Grid 2" w:semiHidden="0" w:uiPriority="68" w:unhideWhenUsed="0"/>
-    <w:lsdException w:name="Medium Grid 3" w:semiHidden="0" w:uiPriority="69" w:unhideWhenUsed="0"/>
-    <w:lsdException w:name="Dark List" w:semiHidden="0" w:uiPriority="70" w:unhideWhenUsed="0"/>
-    <w:lsdException w:name="Colorful Shading" w:semiHidden="0" w:uiPriority="71" w:unhideWhenUsed="0"/>
-    <w:lsdException w:name="Colorful List" w:semiHidden="0" w:uiPriority="72" w:unhideWhenUsed="0"/>
-    <w:lsdException w:name="Colorful Grid" w:semiHidden="0" w:uiPriority="73" w:unhideWhenUsed="0"/>
-    <w:lsdException w:name="Light Shading Accent 1" w:semiHidden="0" w:uiPriority="60" w:unhideWhenUsed="0"/>
-    <w:lsdException w:name="Light List Accent 1" w:semiHidden="0" w:uiPriority="61" w:unhideWhenUsed="0"/>
-    <w:lsdException w:name="Light Grid Accent 1" w:semiHidden="0" w:uiPriority="62" w:unhideWhenUsed="0"/>
-    <w:lsdException w:name="Medium Shading 1 Accent 1" w:semiHidden="0" w:uiPriority="63" w:unhideWhenUsed="0"/>
-    <w:lsdException w:name="Medium Shading 2 Accent 1" w:semiHidden="0" w:uiPriority="64" w:unhideWhenUsed="0"/>
-    <w:lsdException w:name="Medium List 1 Accent 1" w:semiHidden="0" w:uiPriority="65" w:unhideWhenUsed="0"/>
-    <w:lsdException w:name="Revision" w:unhideWhenUsed="0"/>
-    <w:lsdException w:name="List Paragraph" w:semiHidden="0" w:uiPriority="34" w:unhideWhenUsed="0" w:qFormat="1"/>
-    <w:lsdException w:name="Quote" w:semiHidden="0" w:uiPriority="29" w:unhideWhenUsed="0" w:qFormat="1"/>
-    <w:lsdException w:name="Intense Quote" w:semiHidden="0" w:uiPriority="30" w:unhideWhenUsed="0" w:qFormat="1"/>
-    <w:lsdException w:name="Medium List 2 Accent 1" w:semiHidden="0" w:uiPriority="66" w:unhideWhenUsed="0"/>
-    <w:lsdException w:name="Medium Grid 1 Accent 1" w:semiHidden="0" w:uiPriority="67" w:unhideWhenUsed="0"/>
-    <w:lsdException w:name="Medium Grid 2 Accent 1" w:semiHidden="0" w:uiPriority="68" w:unhideWhenUsed="0"/>
-    <w:lsdException w:name="Medium Grid 3 Accent 1" w:semiHidden="0" w:uiPriority="69" w:unhideWhenUsed="0"/>
-    <w:lsdException w:name="Dark List Accent 1" w:semiHidden="0" w:uiPriority="70" w:unhideWhenUsed="0"/>
-    <w:lsdException w:name="Colorful Shading Accent 1" w:semiHidden="0" w:uiPriority="71" w:unhideWhenUsed="0"/>
-    <w:lsdException w:name="Colorful List Accent 1" w:semiHidden="0" w:uiPriority="72" w:unhideWhenUsed="0"/>
-    <w:lsdException w:name="Colorful Grid Accent 1" w:semiHidden="0" w:uiPriority="73" w:unhideWhenUsed="0"/>
-    <w:lsdException w:name="Light Shading Accent 2" w:semiHidden="0" w:uiPriority="60" w:unhideWhenUsed="0"/>
-    <w:lsdException w:name="Light List Accent 2" w:semiHidden="0" w:uiPriority="61" w:unhideWhenUsed="0"/>
-    <w:lsdException w:name="Light Grid Accent 2" w:semiHidden="0" w:uiPriority="62" w:unhideWhenUsed="0"/>
-    <w:lsdException w:name="Medium Shading 1 Accent 2" w:semiHidden="0" w:uiPriority="63" w:unhideWhenUsed="0"/>
-    <w:lsdException w:name="Medium Shading 2 Accent 2" w:semiHidden="0" w:uiPriority="64" w:unhideWhenUsed="0"/>
-    <w:lsdException w:name="Medium List 1 Accent 2" w:semiHidden="0" w:uiPriority="65" w:unhideWhenUsed="0"/>
-    <w:lsdException w:name="Medium List 2 Accent 2" w:semiHidden="0" w:uiPriority="66" w:unhideWhenUsed="0"/>
-    <w:lsdException w:name="Medium Grid 1 Accent 2" w:semiHidden="0" w:uiPriority="67" w:unhideWhenUsed="0"/>
-    <w:lsdException w:name="Medium Grid 2 Accent 2" w:semiHidden="0" w:uiPriority="68" w:unhideWhenUsed="0"/>
-    <w:lsdException w:name="Medium Grid 3 Accent 2" w:semiHidden="0" w:uiPriority="69" w:unhideWhenUsed="0"/>
-    <w:lsdException w:name="Dark List Accent 2" w:semiHidden="0" w:uiPriority="70" w:unhideWhenUsed="0"/>
-    <w:lsdException w:name="Colorful Shading Accent 2" w:semiHidden="0" w:uiPriority="71" w:unhideWhenUsed="0"/>
-    <w:lsdException w:name="Colorful List Accent 2" w:semiHidden="0" w:uiPriority="72" w:unhideWhenUsed="0"/>
-    <w:lsdException w:name="Colorful Grid Accent 2" w:semiHidden="0" w:uiPriority="73" w:unhideWhenUsed="0"/>
-    <w:lsdException w:name="Light Shading Accent 3" w:semiHidden="0" w:uiPriority="60" w:unhideWhenUsed="0"/>
-    <w:lsdException w:name="Light List Accent 3" w:semiHidden="0" w:uiPriority="61" w:unhideWhenUsed="0"/>
-    <w:lsdException w:name="Light Grid Accent 3" w:semiHidden="0" w:uiPriority="62" w:unhideWhenUsed="0"/>
-    <w:lsdException w:name="Medium Shading 1 Accent 3" w:semiHidden="0" w:uiPriority="63" w:unhideWhenUsed="0"/>
-    <w:lsdException w:name="Medium Shading 2 Accent 3" w:semiHidden="0" w:uiPriority="64" w:unhideWhenUsed="0"/>
-    <w:lsdException w:name="Medium List 1 Accent 3" w:semiHidden="0" w:uiPriority="65" w:unhideWhenUsed="0"/>
-    <w:lsdException w:name="Medium List 2 Accent 3" w:semiHidden="0" w:uiPriority="66" w:unhideWhenUsed="0"/>
-    <w:lsdException w:name="Medium Grid 1 Accent 3" w:semiHidden="0" w:uiPriority="67" w:unhideWhenUsed="0"/>
-    <w:lsdException w:name="Medium Grid 2 Accent 3" w:semiHidden="0" w:uiPriority="68" w:unhideWhenUsed="0"/>
-    <w:lsdException w:name="Medium Grid 3 Accent 3" w:semiHidden="0" w:uiPriority="69" w:unhideWhenUsed="0"/>
-    <w:lsdException w:name="Dark List Accent 3" w:semiHidden="0" w:uiPriority="70" w:unhideWhenUsed="0"/>
-    <w:lsdException w:name="Colorful Shading Accent 3" w:semiHidden="0" w:uiPriority="71" w:unhideWhenUsed="0"/>
-    <w:lsdException w:name="Colorful List Accent 3" w:semiHidden="0" w:uiPriority="72" w:unhideWhenUsed="0"/>
-    <w:lsdException w:name="Colorful Grid Accent 3" w:semiHidden="0" w:uiPriority="73" w:unhideWhenUsed="0"/>
-    <w:lsdException w:name="Light Shading Accent 4" w:semiHidden="0" w:uiPriority="60" w:unhideWhenUsed="0"/>
-    <w:lsdException w:name="Light List Accent 4" w:semiHidden="0" w:uiPriority="61" w:unhideWhenUsed="0"/>
-    <w:lsdException w:name="Light Grid Accent 4" w:semiHidden="0" w:uiPriority="62" w:unhideWhenUsed="0"/>
-    <w:lsdException w:name="Medium Shading 1 Accent 4" w:semiHidden="0" w:uiPriority="63" w:unhideWhenUsed="0"/>
-    <w:lsdException w:name="Medium Shading 2 Accent 4" w:semiHidden="0" w:uiPriority="64" w:unhideWhenUsed="0"/>
-    <w:lsdException w:name="Medium List 1 Accent 4" w:semiHidden="0" w:uiPriority="65" w:unhideWhenUsed="0"/>
-    <w:lsdException w:name="Medium List 2 Accent 4" w:semiHidden="0" w:uiPriority="66" w:unhideWhenUsed="0"/>
-    <w:lsdException w:name="Medium Grid 1 Accent 4" w:semiHidden="0" w:uiPriority="67" w:unhideWhenUsed="0"/>
-    <w:lsdException w:name="Medium Grid 2 Accent 4" w:semiHidden="0" w:uiPriority="68" w:unhideWhenUsed="0"/>
-    <w:lsdException w:name="Medium Grid 3 Accent 4" w:semiHidden="0" w:uiPriority="69" w:unhideWhenUsed="0"/>
-    <w:lsdException w:name="Dark List Accent 4" w:semiHidden="0" w:uiPriority="70" w:unhideWhenUsed="0"/>
-    <w:lsdException w:name="Colorful Shading Accent 4" w:semiHidden="0" w:uiPriority="71" w:unhideWhenUsed="0"/>
-    <w:lsdException w:name="Colorful List Accent 4" w:semiHidden="0" w:uiPriority="72" w:unhideWhenUsed="0"/>
-    <w:lsdException w:name="Colorful Grid Accent 4" w:semiHidden="0" w:uiPriority="73" w:unhideWhenUsed="0"/>
-    <w:lsdException w:name="Light Shading Accent 5" w:semiHidden="0" w:uiPriority="60" w:unhideWhenUsed="0"/>
-    <w:lsdException w:name="Light List Accent 5" w:semiHidden="0" w:uiPriority="61" w:unhideWhenUsed="0"/>
-    <w:lsdException w:name="Light Grid Accent 5" w:semiHidden="0" w:uiPriority="62" w:unhideWhenUsed="0"/>
-    <w:lsdException w:name="Medium Shading 1 Accent 5" w:semiHidden="0" w:uiPriority="63" w:unhideWhenUsed="0"/>
-    <w:lsdException w:name="Medium Shading 2 Accent 5" w:semiHidden="0" w:uiPriority="64" w:unhideWhenUsed="0"/>
-    <w:lsdException w:name="Medium List 1 Accent 5" w:semiHidden="0" w:uiPriority="65" w:unhideWhenUsed="0"/>
-    <w:lsdException w:name="Medium List 2 Accent 5" w:semiHidden="0" w:uiPriority="66" w:unhideWhenUsed="0"/>
-    <w:lsdException w:name="Medium Grid 1 Accent 5" w:semiHidden="0" w:uiPriority="67" w:unhideWhenUsed="0"/>
-    <w:lsdException w:name="Medium Grid 2 Accent 5" w:semiHidden="0" w:uiPriority="68" w:unhideWhenUsed="0"/>
-    <w:lsdException w:name="Medium Grid 3 Accent 5" w:semiHidden="0" w:uiPriority="69" w:unhideWhenUsed="0"/>
-    <w:lsdException w:name="Dark List Accent 5" w:semiHidden="0" w:uiPriority="70" w:unhideWhenUsed="0"/>
-    <w:lsdException w:name="Colorful Shading Accent 5" w:semiHidden="0" w:uiPriority="71" w:unhideWhenUsed="0"/>
-    <w:lsdException w:name="Colorful List Accent 5" w:semiHidden="0" w:uiPriority="72" w:unhideWhenUsed="0"/>
-    <w:lsdException w:name="Colorful Grid Accent 5" w:semiHidden="0" w:uiPriority="73" w:unhideWhenUsed="0"/>
-    <w:lsdException w:name="Light Shading Accent 6" w:semiHidden="0" w:uiPriority="60" w:unhideWhenUsed="0"/>
-    <w:lsdException w:name="Light List Accent 6" w:semiHidden="0" w:uiPriority="61" w:unhideWhenUsed="0"/>
-    <w:lsdException w:name="Light Grid Accent 6" w:semiHidden="0" w:uiPriority="62" w:unhideWhenUsed="0"/>
-    <w:lsdException w:name="Medium Shading 1 Accent 6" w:semiHidden="0" w:uiPriority="63" w:unhideWhenUsed="0"/>
-    <w:lsdException w:name="Medium Shading 2 Accent 6" w:semiHidden="0" w:uiPriority="64" w:unhideWhenUsed="0"/>
-    <w:lsdException w:name="Medium List 1 Accent 6" w:semiHidden="0" w:uiPriority="65" w:unhideWhenUsed="0"/>
-    <w:lsdException w:name="Medium List 2 Accent 6" w:semiHidden="0" w:uiPriority="66" w:unhideWhenUsed="0"/>
-    <w:lsdException w:name="Medium Grid 1 Accent 6" w:semiHidden="0" w:uiPriority="67" w:unhideWhenUsed="0"/>
-    <w:lsdException w:name="Medium Grid 2 Accent 6" w:semiHidden="0" w:uiPriority="68" w:unhideWhenUsed="0"/>
-    <w:lsdException w:name="Medium Grid 3 Accent 6" w:semiHidden="0" w:uiPriority="69" w:unhideWhenUsed="0"/>
-    <w:lsdException w:name="Dark List Accent 6" w:semiHidden="0" w:uiPriority="70" w:unhideWhenUsed="0"/>
-    <w:lsdException w:name="Colorful Shading Accent 6" w:semiHidden="0" w:uiPriority="71" w:unhideWhenUsed="0"/>
-    <w:lsdException w:name="Colorful List Accent 6" w:semiHidden="0" w:uiPriority="72" w:unhideWhenUsed="0"/>
-    <w:lsdException w:name="Colorful Grid Accent 6" w:semiHidden="0" w:uiPriority="73" w:unhideWhenUsed="0"/>
-    <w:lsdException w:name="Subtle Emphasis" w:semiHidden="0" w:uiPriority="19" w:unhideWhenUsed="0" w:qFormat="1"/>
-    <w:lsdException w:name="Intense Emphasis" w:semiHidden="0" w:uiPriority="21" w:unhideWhenUsed="0" w:qFormat="1"/>
-    <w:lsdException w:name="Subtle Reference" w:semiHidden="0" w:uiPriority="31" w:unhideWhenUsed="0" w:qFormat="1"/>
-    <w:lsdException w:name="Intense Reference" w:semiHidden="0" w:uiPriority="32" w:unhideWhenUsed="0" w:qFormat="1"/>
-    <w:lsdException w:name="Book Title" w:semiHidden="0" w:uiPriority="33" w:unhideWhenUsed="0" w:qFormat="1"/>
-    <w:lsdException w:name="Bibliography" w:uiPriority="37"/>
-    <w:lsdException w:name="TOC Heading" w:uiPriority="39" w:qFormat="1"/>
-  </w:latentStyles>
-  <w:style w:type="paragraph" w:default="1" w:styleId="Normal">
-    <w:name w:val="Normal"/>
-    <w:qFormat/>
-    <w:rsid w:val="00796B75"/>
-    <w:rPr>
-      <w:rFonts w:ascii="Times New Roman" w:hAnsi="Times New Roman"/>
-      <w:color w:val="000000" w:themeColor="text1" w:themeShade="BF"/>
-    </w:rPr>
-  </w:style>
-  <w:style w:type="paragraph" w:styleId="Titre1">
-    <w:name w:val="heading 1"/>
-    <w:basedOn w:val="Normal"/>
-    <w:next w:val="Normal"/>
-    <w:link w:val="Titre1Car"/>
-    <w:uiPriority w:val="9"/>
-    <w:qFormat/>
-    <w:rsid w:val="004A1173"/>
-    <w:pPr>
-      <w:keepNext/>
-      <w:keepLines/>
-      <w:spacing w:before="240"/>
-      <w:outlineLvl w:val="0"/>
-    </w:pPr>
-    <w:rPr>
-      <w:rFonts w:asciiTheme="majorHAnsi" w:eastAsiaTheme="majorEastAsia" w:hAnsiTheme="majorHAnsi" w:cstheme="majorBidi"/>
-      <w:color w:val="577188" w:themeColor="accent1" w:themeShade="BF"/>
-      <w:sz w:val="32"/>
-      <w:szCs w:val="32"/>
-    </w:rPr>
-  </w:style>
-  <w:style w:type="paragraph" w:styleId="Titre2">
-    <w:name w:val="heading 2"/>
-    <w:basedOn w:val="Normal"/>
-    <w:next w:val="Normal"/>
-    <w:link w:val="Titre2Car"/>
-    <w:uiPriority w:val="9"/>
-    <w:unhideWhenUsed/>
-    <w:qFormat/>
-    <w:rsid w:val="00BD216D"/>
-    <w:pPr>
-      <w:keepNext/>
-      <w:keepLines/>
-      <w:spacing w:before="200"/>
-      <w:outlineLvl w:val="1"/>
-    </w:pPr>
-    <w:rPr>
-      <w:rFonts w:asciiTheme="majorHAnsi" w:eastAsiaTheme="majorEastAsia" w:hAnsiTheme="majorHAnsi" w:cstheme="majorBidi"/>
-      <w:b/>
-      <w:bCs/>
-      <w:color w:val="7E97AD" w:themeColor="accent1"/>
-      <w:sz w:val="26"/>
-      <w:szCs w:val="26"/>
-    </w:rPr>
-  </w:style>
-  <w:style w:type="paragraph" w:styleId="Titre3">
-    <w:name w:val="heading 3"/>
-    <w:basedOn w:val="Normal"/>
-    <w:next w:val="Normal"/>
-    <w:link w:val="Titre3Car"/>
-    <w:uiPriority w:val="9"/>
-    <w:unhideWhenUsed/>
-    <w:qFormat/>
-    <w:rsid w:val="00BD216D"/>
-    <w:pPr>
-      <w:keepNext/>
-      <w:keepLines/>
-      <w:spacing w:before="200"/>
-      <w:outlineLvl w:val="2"/>
-    </w:pPr>
-    <w:rPr>
-      <w:rFonts w:asciiTheme="majorHAnsi" w:eastAsiaTheme="majorEastAsia" w:hAnsiTheme="majorHAnsi" w:cstheme="majorBidi"/>
-      <w:b/>
-      <w:bCs/>
-      <w:color w:val="7E97AD" w:themeColor="accent1"/>
-    </w:rPr>
-  </w:style>
-  <w:style w:type="character" w:default="1" w:styleId="Policepardfaut">
-    <w:name w:val="Default Paragraph Font"/>
-    <w:uiPriority w:val="1"/>
-    <w:semiHidden/>
-    <w:unhideWhenUsed/>
-  </w:style>
-  <w:style w:type="table" w:default="1" w:styleId="TableauNormal">
-    <w:name w:val="Normal Table"/>
-    <w:uiPriority w:val="99"/>
-    <w:semiHidden/>
-    <w:unhideWhenUsed/>
-    <w:tblPr>
-      <w:tblInd w:w="0" w:type="dxa"/>
-      <w:tblCellMar>
-        <w:top w:w="0" w:type="dxa"/>
-        <w:left w:w="108" w:type="dxa"/>
-        <w:bottom w:w="0" w:type="dxa"/>
-        <w:right w:w="108" w:type="dxa"/>
-      </w:tblCellMar>
-    </w:tblPr>
-  </w:style>
-  <w:style w:type="numbering" w:default="1" w:styleId="Aucuneliste">
-    <w:name w:val="No List"/>
-    <w:uiPriority w:val="99"/>
-    <w:semiHidden/>
-    <w:unhideWhenUsed/>
-  </w:style>
-  <w:style w:type="paragraph" w:styleId="Textedebulles">
-    <w:name w:val="Balloon Text"/>
-    <w:basedOn w:val="Normal"/>
-    <w:link w:val="TextedebullesCar"/>
-    <w:uiPriority w:val="99"/>
-    <w:semiHidden/>
-    <w:unhideWhenUsed/>
-    <w:rsid w:val="006B445E"/>
-    <w:rPr>
-      <w:rFonts w:ascii="Lucida Grande" w:hAnsi="Lucida Grande"/>
-      <w:sz w:val="18"/>
-      <w:szCs w:val="18"/>
-    </w:rPr>
-  </w:style>
-  <w:style w:type="character" w:customStyle="1" w:styleId="TextedebullesCar">
-    <w:name w:val="Texte de bulles Car"/>
-    <w:basedOn w:val="Policepardfaut"/>
-    <w:link w:val="Textedebulles"/>
-    <w:uiPriority w:val="99"/>
-    <w:semiHidden/>
-    <w:rsid w:val="006B445E"/>
-    <w:rPr>
-      <w:rFonts w:ascii="Lucida Grande" w:hAnsi="Lucida Grande"/>
-      <w:sz w:val="18"/>
-      <w:szCs w:val="18"/>
-    </w:rPr>
-  </w:style>
-  <w:style w:type="paragraph" w:styleId="En-tte">
-    <w:name w:val="header"/>
-    <w:basedOn w:val="Normal"/>
-    <w:link w:val="En-tteCar"/>
-    <w:uiPriority w:val="99"/>
-    <w:unhideWhenUsed/>
-    <w:rsid w:val="006651C9"/>
-    <w:pPr>
-      <w:tabs>
-        <w:tab w:val="center" w:pos="4536"/>
-        <w:tab w:val="right" w:pos="9072"/>
-      </w:tabs>
-    </w:pPr>
-  </w:style>
-  <w:style w:type="character" w:customStyle="1" w:styleId="En-tteCar">
-    <w:name w:val="En-tête Car"/>
-    <w:basedOn w:val="Policepardfaut"/>
-    <w:link w:val="En-tte"/>
-    <w:uiPriority w:val="99"/>
-    <w:rsid w:val="006651C9"/>
-  </w:style>
-  <w:style w:type="paragraph" w:styleId="Pieddepage">
-    <w:name w:val="footer"/>
-    <w:basedOn w:val="Normal"/>
-    <w:link w:val="PieddepageCar"/>
-    <w:uiPriority w:val="99"/>
-    <w:unhideWhenUsed/>
-    <w:rsid w:val="006651C9"/>
-    <w:pPr>
-      <w:tabs>
-        <w:tab w:val="center" w:pos="4536"/>
-        <w:tab w:val="right" w:pos="9072"/>
-      </w:tabs>
-    </w:pPr>
-  </w:style>
-  <w:style w:type="character" w:customStyle="1" w:styleId="PieddepageCar">
-    <w:name w:val="Pied de page Car"/>
-    <w:basedOn w:val="Policepardfaut"/>
-    <w:link w:val="Pieddepage"/>
-    <w:uiPriority w:val="99"/>
-    <w:rsid w:val="006651C9"/>
-  </w:style>
-  <w:style w:type="paragraph" w:styleId="Sansinterligne">
-    <w:name w:val="No Spacing"/>
-    <w:link w:val="SansinterligneCar"/>
-    <w:uiPriority w:val="1"/>
-    <w:qFormat/>
-    <w:rsid w:val="00F23C32"/>
-    <w:rPr>
-      <w:sz w:val="22"/>
-      <w:szCs w:val="22"/>
-    </w:rPr>
-  </w:style>
-  <w:style w:type="character" w:customStyle="1" w:styleId="SansinterligneCar">
-    <w:name w:val="Sans interligne Car"/>
-    <w:basedOn w:val="Policepardfaut"/>
-    <w:link w:val="Sansinterligne"/>
-    <w:uiPriority w:val="1"/>
-    <w:rsid w:val="00F23C32"/>
-    <w:rPr>
-      <w:sz w:val="22"/>
-      <w:szCs w:val="22"/>
-    </w:rPr>
-  </w:style>
-  <w:style w:type="character" w:customStyle="1" w:styleId="Titre1Car">
-    <w:name w:val="Titre 1 Car"/>
-    <w:basedOn w:val="Policepardfaut"/>
-    <w:link w:val="Titre1"/>
-    <w:uiPriority w:val="9"/>
-    <w:rsid w:val="004A1173"/>
-    <w:rPr>
-      <w:rFonts w:asciiTheme="majorHAnsi" w:eastAsiaTheme="majorEastAsia" w:hAnsiTheme="majorHAnsi" w:cstheme="majorBidi"/>
-      <w:color w:val="577188" w:themeColor="accent1" w:themeShade="BF"/>
-      <w:sz w:val="32"/>
-      <w:szCs w:val="32"/>
-    </w:rPr>
-  </w:style>
-  <w:style w:type="character" w:styleId="Rfrenceple">
-    <w:name w:val="Subtle Reference"/>
-    <w:basedOn w:val="Policepardfaut"/>
-    <w:uiPriority w:val="31"/>
-    <w:qFormat/>
-    <w:rsid w:val="00440EB4"/>
-    <w:rPr>
-      <w:smallCaps/>
-      <w:color w:val="5A5A5A" w:themeColor="text1" w:themeTint="A5"/>
-    </w:rPr>
-  </w:style>
-  <w:style w:type="paragraph" w:styleId="Paragraphedeliste">
-    <w:name w:val="List Paragraph"/>
-    <w:basedOn w:val="Normal"/>
-    <w:uiPriority w:val="34"/>
-    <w:qFormat/>
-    <w:rsid w:val="00440EB4"/>
-    <w:pPr>
-      <w:ind w:left="720"/>
-      <w:contextualSpacing/>
-    </w:pPr>
-  </w:style>
-  <w:style w:type="paragraph" w:styleId="Citationintense">
-    <w:name w:val="Intense Quote"/>
-    <w:basedOn w:val="Normal"/>
-    <w:next w:val="Normal"/>
-    <w:link w:val="CitationintenseCar"/>
-    <w:uiPriority w:val="30"/>
-    <w:qFormat/>
-    <w:rsid w:val="00567064"/>
-    <w:pPr>
-      <w:pBdr>
-        <w:top w:val="single" w:sz="4" w:space="10" w:color="7E97AD" w:themeColor="accent1"/>
-        <w:bottom w:val="single" w:sz="4" w:space="10" w:color="7E97AD" w:themeColor="accent1"/>
-      </w:pBdr>
-      <w:spacing w:before="360" w:after="360"/>
-      <w:ind w:left="864" w:right="864"/>
-      <w:jc w:val="center"/>
-    </w:pPr>
-    <w:rPr>
-      <w:i/>
-      <w:iCs/>
-      <w:color w:val="7E97AD" w:themeColor="accent1"/>
-    </w:rPr>
-  </w:style>
-  <w:style w:type="character" w:customStyle="1" w:styleId="CitationintenseCar">
-    <w:name w:val="Citation intense Car"/>
-    <w:basedOn w:val="Policepardfaut"/>
-    <w:link w:val="Citationintense"/>
-    <w:uiPriority w:val="30"/>
-    <w:rsid w:val="00567064"/>
-    <w:rPr>
-      <w:i/>
-      <w:iCs/>
-      <w:color w:val="7E97AD" w:themeColor="accent1"/>
-    </w:rPr>
-  </w:style>
-  <w:style w:type="character" w:styleId="Lienhypertexte">
-    <w:name w:val="Hyperlink"/>
-    <w:basedOn w:val="Policepardfaut"/>
-    <w:uiPriority w:val="99"/>
-    <w:unhideWhenUsed/>
-    <w:rsid w:val="003578B3"/>
-    <w:rPr>
-      <w:color w:val="646464" w:themeColor="hyperlink"/>
-      <w:u w:val="single"/>
-    </w:rPr>
-  </w:style>
-  <w:style w:type="character" w:styleId="Lienhypertextesuivivisit">
-    <w:name w:val="FollowedHyperlink"/>
-    <w:basedOn w:val="Policepardfaut"/>
-    <w:uiPriority w:val="99"/>
-    <w:semiHidden/>
-    <w:unhideWhenUsed/>
-    <w:rsid w:val="003578B3"/>
-    <w:rPr>
-      <w:color w:val="969696" w:themeColor="followedHyperlink"/>
-      <w:u w:val="single"/>
-    </w:rPr>
-  </w:style>
-  <w:style w:type="table" w:styleId="Grilledutableau">
-    <w:name w:val="Table Grid"/>
-    <w:basedOn w:val="TableauNormal"/>
-    <w:uiPriority w:val="59"/>
-    <w:rsid w:val="00600BD1"/>
-    <w:tblPr>
-      <w:tblInd w:w="0" w:type="dxa"/>
-      <w:tblBorders>
-        <w:top w:val="single" w:sz="4" w:space="0" w:color="auto"/>
-        <w:left w:val="single" w:sz="4" w:space="0" w:color="auto"/>
-        <w:bottom w:val="single" w:sz="4" w:space="0" w:color="auto"/>
-        <w:right w:val="single" w:sz="4" w:space="0" w:color="auto"/>
-        <w:insideH w:val="single" w:sz="4" w:space="0" w:color="auto"/>
-        <w:insideV w:val="single" w:sz="4" w:space="0" w:color="auto"/>
-      </w:tblBorders>
-      <w:tblCellMar>
-        <w:top w:w="0" w:type="dxa"/>
-        <w:left w:w="108" w:type="dxa"/>
-        <w:bottom w:w="0" w:type="dxa"/>
-        <w:right w:w="108" w:type="dxa"/>
-      </w:tblCellMar>
-    </w:tblPr>
-  </w:style>
-  <w:style w:type="paragraph" w:styleId="PrformatHTML">
-    <w:name w:val="HTML Preformatted"/>
-    <w:basedOn w:val="Normal"/>
-    <w:link w:val="PrformatHTMLCar"/>
-    <w:uiPriority w:val="99"/>
-    <w:semiHidden/>
-    <w:unhideWhenUsed/>
-    <w:rsid w:val="00C874E7"/>
-    <w:pPr>
-      <w:tabs>
-        <w:tab w:val="left" w:pos="916"/>
-        <w:tab w:val="left" w:pos="1832"/>
-        <w:tab w:val="left" w:pos="2748"/>
-        <w:tab w:val="left" w:pos="3664"/>
-        <w:tab w:val="left" w:pos="4580"/>
-        <w:tab w:val="left" w:pos="5496"/>
-        <w:tab w:val="left" w:pos="6412"/>
-        <w:tab w:val="left" w:pos="7328"/>
-        <w:tab w:val="left" w:pos="8244"/>
-        <w:tab w:val="left" w:pos="9160"/>
-        <w:tab w:val="left" w:pos="10076"/>
-        <w:tab w:val="left" w:pos="10992"/>
-        <w:tab w:val="left" w:pos="11908"/>
-        <w:tab w:val="left" w:pos="12824"/>
-        <w:tab w:val="left" w:pos="13740"/>
-        <w:tab w:val="left" w:pos="14656"/>
-      </w:tabs>
-    </w:pPr>
-    <w:rPr>
-      <w:rFonts w:ascii="Courier New" w:eastAsia="Times New Roman" w:hAnsi="Courier New" w:cs="Courier New"/>
-      <w:sz w:val="20"/>
-      <w:szCs w:val="20"/>
-    </w:rPr>
-  </w:style>
-  <w:style w:type="character" w:customStyle="1" w:styleId="PrformatHTMLCar">
-    <w:name w:val="Préformaté HTML Car"/>
-    <w:basedOn w:val="Policepardfaut"/>
-    <w:link w:val="PrformatHTML"/>
-    <w:uiPriority w:val="99"/>
-    <w:semiHidden/>
-    <w:rsid w:val="00C874E7"/>
-    <w:rPr>
-      <w:rFonts w:ascii="Courier New" w:eastAsia="Times New Roman" w:hAnsi="Courier New" w:cs="Courier New"/>
-      <w:sz w:val="20"/>
-      <w:szCs w:val="20"/>
-    </w:rPr>
-  </w:style>
-  <w:style w:type="paragraph" w:styleId="En-ttedetabledesmatires">
-    <w:name w:val="TOC Heading"/>
-    <w:basedOn w:val="Titre1"/>
-    <w:next w:val="Normal"/>
-    <w:uiPriority w:val="39"/>
-    <w:semiHidden/>
-    <w:unhideWhenUsed/>
-    <w:qFormat/>
-    <w:rsid w:val="005E4924"/>
-    <w:pPr>
-      <w:spacing w:before="480" w:line="276" w:lineRule="auto"/>
-      <w:outlineLvl w:val="9"/>
-    </w:pPr>
-    <w:rPr>
-      <w:b/>
-      <w:bCs/>
-      <w:sz w:val="28"/>
-      <w:szCs w:val="28"/>
-      <w:lang w:eastAsia="ja-JP"/>
-    </w:rPr>
-  </w:style>
-  <w:style w:type="paragraph" w:styleId="TM1">
-    <w:name w:val="toc 1"/>
-    <w:basedOn w:val="Normal"/>
-    <w:next w:val="Normal"/>
-    <w:autoRedefine/>
-    <w:uiPriority w:val="39"/>
-    <w:unhideWhenUsed/>
-    <w:rsid w:val="005E4924"/>
-    <w:pPr>
-      <w:spacing w:after="100"/>
-    </w:pPr>
-  </w:style>
-  <w:style w:type="character" w:customStyle="1" w:styleId="Titre2Car">
-    <w:name w:val="Titre 2 Car"/>
-    <w:basedOn w:val="Policepardfaut"/>
-    <w:link w:val="Titre2"/>
-    <w:uiPriority w:val="9"/>
-    <w:rsid w:val="00BD216D"/>
-    <w:rPr>
-      <w:rFonts w:asciiTheme="majorHAnsi" w:eastAsiaTheme="majorEastAsia" w:hAnsiTheme="majorHAnsi" w:cstheme="majorBidi"/>
-      <w:b/>
-      <w:bCs/>
-      <w:color w:val="7E97AD" w:themeColor="accent1"/>
-      <w:sz w:val="26"/>
-      <w:szCs w:val="26"/>
-    </w:rPr>
-  </w:style>
-  <w:style w:type="character" w:customStyle="1" w:styleId="Titre3Car">
-    <w:name w:val="Titre 3 Car"/>
-    <w:basedOn w:val="Policepardfaut"/>
-    <w:link w:val="Titre3"/>
-    <w:uiPriority w:val="9"/>
-    <w:rsid w:val="00BD216D"/>
-    <w:rPr>
-      <w:rFonts w:asciiTheme="majorHAnsi" w:eastAsiaTheme="majorEastAsia" w:hAnsiTheme="majorHAnsi" w:cstheme="majorBidi"/>
-      <w:b/>
-      <w:bCs/>
-      <w:color w:val="7E97AD" w:themeColor="accent1"/>
-    </w:rPr>
-  </w:style>
-  <w:style w:type="character" w:styleId="Emphaseple">
-    <w:name w:val="Subtle Emphasis"/>
-    <w:basedOn w:val="Policepardfaut"/>
-    <w:uiPriority w:val="19"/>
-    <w:qFormat/>
-    <w:rsid w:val="00C17C64"/>
-    <w:rPr>
-      <w:i/>
-      <w:iCs/>
-      <w:color w:val="808080" w:themeColor="text1" w:themeTint="7F"/>
-    </w:rPr>
-  </w:style>
-  <w:style w:type="paragraph" w:styleId="TM2">
-    <w:name w:val="toc 2"/>
-    <w:basedOn w:val="Normal"/>
-    <w:next w:val="Normal"/>
-    <w:autoRedefine/>
-    <w:uiPriority w:val="39"/>
-    <w:unhideWhenUsed/>
-    <w:rsid w:val="00F11748"/>
-    <w:pPr>
-      <w:spacing w:after="100"/>
-      <w:ind w:left="240"/>
-    </w:pPr>
-  </w:style>
-  <w:style w:type="paragraph" w:styleId="TM3">
-    <w:name w:val="toc 3"/>
-    <w:basedOn w:val="Normal"/>
-    <w:next w:val="Normal"/>
-    <w:autoRedefine/>
-    <w:uiPriority w:val="39"/>
-    <w:unhideWhenUsed/>
-    <w:rsid w:val="00F11748"/>
-    <w:pPr>
-      <w:spacing w:after="100"/>
-      <w:ind w:left="480"/>
-    </w:pPr>
-  </w:style>
-</w:styles>
-</file>
-
-<file path=word/stylesWithEffects.xml><?xml version="1.0" encoding="utf-8"?>
-<w:styles xmlns:wpc="http://schemas.microsoft.com/office/word/2010/wordprocessingCanvas" xmlns:mc="http://schemas.openxmlformats.org/markup-compatibility/2006" xmlns:o="urn:schemas-microsoft-com:office:office" xmlns:r="http://schemas.openxmlformats.org/officeDocument/2006/relationships" xmlns:m="http://schemas.openxmlformats.org/officeDocument/2006/math" xmlns:v="urn:schemas-microsoft-com:vml" xmlns:wp14="http://schemas.microsoft.com/office/word/2010/wordprocessingDrawing" xmlns:wp="http://schemas.openxmlformats.org/drawingml/2006/wordprocessingDrawing" xmlns:w10="urn:schemas-microsoft-com:office:word" xmlns:w="http://schemas.openxmlformats.org/wordprocessingml/2006/main" xmlns:w14="http://schemas.microsoft.com/office/word/2010/wordml" xmlns:wpg="http://schemas.microsoft.com/office/word/2010/wordprocessingGroup" xmlns:wpi="http://schemas.microsoft.com/office/word/2010/wordprocessingInk" xmlns:wne="http://schemas.microsoft.com/office/word/2006/wordml" xmlns:wps="http://schemas.microsoft.com/office/word/2010/wordprocessingShape" mc:Ignorable="w14 wp14">
-  <w:docDefaults>
-    <w:rPrDefault>
-      <w:rPr>
-        <w:rFonts w:asciiTheme="minorHAnsi" w:eastAsiaTheme="minorEastAsia" w:hAnsiTheme="minorHAnsi" w:cstheme="minorBidi"/>
-        <w:sz w:val="24"/>
-        <w:szCs w:val="24"/>
-        <w:lang w:val="fr-FR" w:eastAsia="fr-FR" w:bidi="ar-SA"/>
-      </w:rPr>
-    </w:rPrDefault>
-    <w:pPrDefault/>
-  </w:docDefaults>
-  <w:latentStyles w:defLockedState="0" w:defUIPriority="99" w:defSemiHidden="1" w:defUnhideWhenUsed="1" w:defQFormat="0" w:count="267">
-    <w:lsdException w:name="Normal" w:semiHidden="0" w:uiPriority="0" w:unhideWhenUsed="0" w:qFormat="1"/>
-    <w:lsdException w:name="heading 1" w:semiHidden="0" w:uiPriority="9" w:unhideWhenUsed="0" w:qFormat="1"/>
-    <w:lsdException w:name="heading 2" w:uiPriority="9" w:qFormat="1"/>
-    <w:lsdException w:name="heading 3" w:uiPriority="9" w:qFormat="1"/>
-    <w:lsdException w:name="heading 4" w:uiPriority="9" w:qFormat="1"/>
-    <w:lsdException w:name="heading 5" w:uiPriority="9" w:qFormat="1"/>
-    <w:lsdException w:name="heading 6" w:uiPriority="9" w:qFormat="1"/>
-    <w:lsdException w:name="heading 7" w:uiPriority="9" w:qFormat="1"/>
-    <w:lsdException w:name="heading 8" w:uiPriority="9" w:qFormat="1"/>
-    <w:lsdException w:name="heading 9" w:uiPriority="9" w:qFormat="1"/>
-    <w:lsdException w:name="toc 1" w:uiPriority="39"/>
-    <w:lsdException w:name="toc 2" w:uiPriority="39"/>
-    <w:lsdException w:name="toc 3" w:uiPriority="39"/>
-    <w:lsdException w:name="toc 4" w:uiPriority="39"/>
-    <w:lsdException w:name="toc 5" w:uiPriority="39"/>
-    <w:lsdException w:name="toc 6" w:uiPriority="39"/>
-    <w:lsdException w:name="toc 7" w:uiPriority="39"/>
-    <w:lsdException w:name="toc 8" w:uiPriority="39"/>
-    <w:lsdException w:name="toc 9" w:uiPriority="39"/>
-    <w:lsdException w:name="caption" w:uiPriority="35" w:qFormat="1"/>
-    <w:lsdException w:name="Title" w:semiHidden="0" w:uiPriority="10" w:unhideWhenUsed="0" w:qFormat="1"/>
-    <w:lsdException w:name="Default Paragraph Font" w:uiPriority="1"/>
-    <w:lsdException w:name="Subtitle" w:semiHidden="0" w:uiPriority="11" w:unhideWhenUsed="0" w:qFormat="1"/>
-    <w:lsdException w:name="Strong" w:semiHidden="0" w:uiPriority="22" w:unhideWhenUsed="0" w:qFormat="1"/>
-    <w:lsdException w:name="Emphasis" w:semiHidden="0" w:uiPriority="20" w:unhideWhenUsed="0" w:qFormat="1"/>
-    <w:lsdException w:name="Table Grid" w:semiHidden="0" w:uiPriority="59" w:unhideWhenUsed="0"/>
-    <w:lsdException w:name="Placeholder Text" w:unhideWhenUsed="0"/>
-    <w:lsdException w:name="No Spacing" w:semiHidden="0" w:uiPriority="1" w:unhideWhenUsed="0" w:qFormat="1"/>
-    <w:lsdException w:name="Light Shading" w:semiHidden="0" w:uiPriority="60" w:unhideWhenUsed="0"/>
-    <w:lsdException w:name="Light List" w:semiHidden="0" w:uiPriority="61" w:unhideWhenUsed="0"/>
-    <w:lsdException w:name="Light Grid" w:semiHidden="0" w:uiPriority="62" w:unhideWhenUsed="0"/>
-    <w:lsdException w:name="Medium Shading 1" w:semiHidden="0" w:uiPriority="63" w:unhideWhenUsed="0"/>
-    <w:lsdException w:name="Medium Shading 2" w:semiHidden="0" w:uiPriority="64" w:unhideWhenUsed="0"/>
-    <w:lsdException w:name="Medium List 1" w:semiHidden="0" w:uiPriority="65" w:unhideWhenUsed="0"/>
-    <w:lsdException w:name="Medium List 2" w:semiHidden="0" w:uiPriority="66" w:unhideWhenUsed="0"/>
-    <w:lsdException w:name="Medium Grid 1" w:semiHidden="0" w:uiPriority="67" w:unhideWhenUsed="0"/>
-    <w:lsdException w:name="Medium Grid 2" w:semiHidden="0" w:uiPriority="68" w:unhideWhenUsed="0"/>
-    <w:lsdException w:name="Medium Grid 3" w:semiHidden="0" w:uiPriority="69" w:unhideWhenUsed="0"/>
-    <w:lsdException w:name="Dark List" w:semiHidden="0" w:uiPriority="70" w:unhideWhenUsed="0"/>
-    <w:lsdException w:name="Colorful Shading" w:semiHidden="0" w:uiPriority="71" w:unhideWhenUsed="0"/>
-    <w:lsdException w:name="Colorful List" w:semiHidden="0" w:uiPriority="72" w:unhideWhenUsed="0"/>
-    <w:lsdException w:name="Colorful Grid" w:semiHidden="0" w:uiPriority="73" w:unhideWhenUsed="0"/>
-    <w:lsdException w:name="Light Shading Accent 1" w:semiHidden="0" w:uiPriority="60" w:unhideWhenUsed="0"/>
-    <w:lsdException w:name="Light List Accent 1" w:semiHidden="0" w:uiPriority="61" w:unhideWhenUsed="0"/>
-    <w:lsdException w:name="Light Grid Accent 1" w:semiHidden="0" w:uiPriority="62" w:unhideWhenUsed="0"/>
-    <w:lsdException w:name="Medium Shading 1 Accent 1" w:semiHidden="0" w:uiPriority="63" w:unhideWhenUsed="0"/>
-    <w:lsdException w:name="Medium Shading 2 Accent 1" w:semiHidden="0" w:uiPriority="64" w:unhideWhenUsed="0"/>
-    <w:lsdException w:name="Medium List 1 Accent 1" w:semiHidden="0" w:uiPriority="65" w:unhideWhenUsed="0"/>
-    <w:lsdException w:name="Revision" w:unhideWhenUsed="0"/>
-    <w:lsdException w:name="List Paragraph" w:semiHidden="0" w:uiPriority="34" w:unhideWhenUsed="0" w:qFormat="1"/>
-    <w:lsdException w:name="Quote" w:semiHidden="0" w:uiPriority="29" w:unhideWhenUsed="0" w:qFormat="1"/>
-    <w:lsdException w:name="Intense Quote" w:semiHidden="0" w:uiPriority="30" w:unhideWhenUsed="0" w:qFormat="1"/>
-    <w:lsdException w:name="Medium List 2 Accent 1" w:semiHidden="0" w:uiPriority="66" w:unhideWhenUsed="0"/>
-    <w:lsdException w:name="Medium Grid 1 Accent 1" w:semiHidden="0" w:uiPriority="67" w:unhideWhenUsed="0"/>
-    <w:lsdException w:name="Medium Grid 2 Accent 1" w:semiHidden="0" w:uiPriority="68" w:unhideWhenUsed="0"/>
-    <w:lsdException w:name="Medium Grid 3 Accent 1" w:semiHidden="0" w:uiPriority="69" w:unhideWhenUsed="0"/>
-    <w:lsdException w:name="Dark List Accent 1" w:semiHidden="0" w:uiPriority="70" w:unhideWhenUsed="0"/>
-    <w:lsdException w:name="Colorful Shading Accent 1" w:semiHidden="0" w:uiPriority="71" w:unhideWhenUsed="0"/>
-    <w:lsdException w:name="Colorful List Accent 1" w:semiHidden="0" w:uiPriority="72" w:unhideWhenUsed="0"/>
-    <w:lsdException w:name="Colorful Grid Accent 1" w:semiHidden="0" w:uiPriority="73" w:unhideWhenUsed="0"/>
-    <w:lsdException w:name="Light Shading Accent 2" w:semiHidden="0" w:uiPriority="60" w:unhideWhenUsed="0"/>
-    <w:lsdException w:name="Light List Accent 2" w:semiHidden="0" w:uiPriority="61" w:unhideWhenUsed="0"/>
-    <w:lsdException w:name="Light Grid Accent 2" w:semiHidden="0" w:uiPriority="62" w:unhideWhenUsed="0"/>
-    <w:lsdException w:name="Medium Shading 1 Accent 2" w:semiHidden="0" w:uiPriority="63" w:unhideWhenUsed="0"/>
-    <w:lsdException w:name="Medium Shading 2 Accent 2" w:semiHidden="0" w:uiPriority="64" w:unhideWhenUsed="0"/>
-    <w:lsdException w:name="Medium List 1 Accent 2" w:semiHidden="0" w:uiPriority="65" w:unhideWhenUsed="0"/>
-    <w:lsdException w:name="Medium List 2 Accent 2" w:semiHidden="0" w:uiPriority="66" w:unhideWhenUsed="0"/>
-    <w:lsdException w:name="Medium Grid 1 Accent 2" w:semiHidden="0" w:uiPriority="67" w:unhideWhenUsed="0"/>
-    <w:lsdException w:name="Medium Grid 2 Accent 2" w:semiHidden="0" w:uiPriority="68" w:unhideWhenUsed="0"/>
-    <w:lsdException w:name="Medium Grid 3 Accent 2" w:semiHidden="0" w:uiPriority="69" w:unhideWhenUsed="0"/>
-    <w:lsdException w:name="Dark List Accent 2" w:semiHidden="0" w:uiPriority="70" w:unhideWhenUsed="0"/>
-    <w:lsdException w:name="Colorful Shading Accent 2" w:semiHidden="0" w:uiPriority="71" w:unhideWhenUsed="0"/>
-    <w:lsdException w:name="Colorful List Accent 2" w:semiHidden="0" w:uiPriority="72" w:unhideWhenUsed="0"/>
-    <w:lsdException w:name="Colorful Grid Accent 2" w:semiHidden="0" w:uiPriority="73" w:unhideWhenUsed="0"/>
-    <w:lsdException w:name="Light Shading Accent 3" w:semiHidden="0" w:uiPriority="60" w:unhideWhenUsed="0"/>
-    <w:lsdException w:name="Light List Accent 3" w:semiHidden="0" w:uiPriority="61" w:unhideWhenUsed="0"/>
-    <w:lsdException w:name="Light Grid Accent 3" w:semiHidden="0" w:uiPriority="62" w:unhideWhenUsed="0"/>
-    <w:lsdException w:name="Medium Shading 1 Accent 3" w:semiHidden="0" w:uiPriority="63" w:unhideWhenUsed="0"/>
-    <w:lsdException w:name="Medium Shading 2 Accent 3" w:semiHidden="0" w:uiPriority="64" w:unhideWhenUsed="0"/>
-    <w:lsdException w:name="Medium List 1 Accent 3" w:semiHidden="0" w:uiPriority="65" w:unhideWhenUsed="0"/>
-    <w:lsdException w:name="Medium List 2 Accent 3" w:semiHidden="0" w:uiPriority="66" w:unhideWhenUsed="0"/>
-    <w:lsdException w:name="Medium Grid 1 Accent 3" w:semiHidden="0" w:uiPriority="67" w:unhideWhenUsed="0"/>
-    <w:lsdException w:name="Medium Grid 2 Accent 3" w:semiHidden="0" w:uiPriority="68" w:unhideWhenUsed="0"/>
-    <w:lsdException w:name="Medium Grid 3 Accent 3" w:semiHidden="0" w:uiPriority="69" w:unhideWhenUsed="0"/>
-    <w:lsdException w:name="Dark List Accent 3" w:semiHidden="0" w:uiPriority="70" w:unhideWhenUsed="0"/>
-    <w:lsdException w:name="Colorful Shading Accent 3" w:semiHidden="0" w:uiPriority="71" w:unhideWhenUsed="0"/>
-    <w:lsdException w:name="Colorful List Accent 3" w:semiHidden="0" w:uiPriority="72" w:unhideWhenUsed="0"/>
-    <w:lsdException w:name="Colorful Grid Accent 3" w:semiHidden="0" w:uiPriority="73" w:unhideWhenUsed="0"/>
-    <w:lsdException w:name="Light Shading Accent 4" w:semiHidden="0" w:uiPriority="60" w:unhideWhenUsed="0"/>
-    <w:lsdException w:name="Light List Accent 4" w:semiHidden="0" w:uiPriority="61" w:unhideWhenUsed="0"/>
-    <w:lsdException w:name="Light Grid Accent 4" w:semiHidden="0" w:uiPriority="62" w:unhideWhenUsed="0"/>
-    <w:lsdException w:name="Medium Shading 1 Accent 4" w:semiHidden="0" w:uiPriority="63" w:unhideWhenUsed="0"/>
-    <w:lsdException w:name="Medium Shading 2 Accent 4" w:semiHidden="0" w:uiPriority="64" w:unhideWhenUsed="0"/>
-    <w:lsdException w:name="Medium List 1 Accent 4" w:semiHidden="0" w:uiPriority="65" w:unhideWhenUsed="0"/>
-    <w:lsdException w:name="Medium List 2 Accent 4" w:semiHidden="0" w:uiPriority="66" w:unhideWhenUsed="0"/>
-    <w:lsdException w:name="Medium Grid 1 Accent 4" w:semiHidden="0" w:uiPriority="67" w:unhideWhenUsed="0"/>
-    <w:lsdException w:name="Medium Grid 2 Accent 4" w:semiHidden="0" w:uiPriority="68" w:unhideWhenUsed="0"/>
-    <w:lsdException w:name="Medium Grid 3 Accent 4" w:semiHidden="0" w:uiPriority="69" w:unhideWhenUsed="0"/>
-    <w:lsdException w:name="Dark List Accent 4" w:semiHidden="0" w:uiPriority="70" w:unhideWhenUsed="0"/>
-    <w:lsdException w:name="Colorful Shading Accent 4" w:semiHidden="0" w:uiPriority="71" w:unhideWhenUsed="0"/>
-    <w:lsdException w:name="Colorful List Accent 4" w:semiHidden="0" w:uiPriority="72" w:unhideWhenUsed="0"/>
-    <w:lsdException w:name="Colorful Grid Accent 4" w:semiHidden="0" w:uiPriority="73" w:unhideWhenUsed="0"/>
-    <w:lsdException w:name="Light Shading Accent 5" w:semiHidden="0" w:uiPriority="60" w:unhideWhenUsed="0"/>
-    <w:lsdException w:name="Light List Accent 5" w:semiHidden="0" w:uiPriority="61" w:unhideWhenUsed="0"/>
-    <w:lsdException w:name="Light Grid Accent 5" w:semiHidden="0" w:uiPriority="62" w:unhideWhenUsed="0"/>
-    <w:lsdException w:name="Medium Shading 1 Accent 5" w:semiHidden="0" w:uiPriority="63" w:unhideWhenUsed="0"/>
-    <w:lsdException w:name="Medium Shading 2 Accent 5" w:semiHidden="0" w:uiPriority="64" w:unhideWhenUsed="0"/>
-    <w:lsdException w:name="Medium List 1 Accent 5" w:semiHidden="0" w:uiPriority="65" w:unhideWhenUsed="0"/>
-    <w:lsdException w:name="Medium List 2 Accent 5" w:semiHidden="0" w:uiPriority="66" w:unhideWhenUsed="0"/>
-    <w:lsdException w:name="Medium Grid 1 Accent 5" w:semiHidden="0" w:uiPriority="67" w:unhideWhenUsed="0"/>
-    <w:lsdException w:name="Medium Grid 2 Accent 5" w:semiHidden="0" w:uiPriority="68" w:unhideWhenUsed="0"/>
-    <w:lsdException w:name="Medium Grid 3 Accent 5" w:semiHidden="0" w:uiPriority="69" w:unhideWhenUsed="0"/>
-    <w:lsdException w:name="Dark List Accent 5" w:semiHidden="0" w:uiPriority="70" w:unhideWhenUsed="0"/>
-    <w:lsdException w:name="Colorful Shading Accent 5" w:semiHidden="0" w:uiPriority="71" w:unhideWhenUsed="0"/>
-    <w:lsdException w:name="Colorful List Accent 5" w:semiHidden="0" w:uiPriority="72" w:unhideWhenUsed="0"/>
-    <w:lsdException w:name="Colorful Grid Accent 5" w:semiHidden="0" w:uiPriority="73" w:unhideWhenUsed="0"/>
-    <w:lsdException w:name="Light Shading Accent 6" w:semiHidden="0" w:uiPriority="60" w:unhideWhenUsed="0"/>
-    <w:lsdException w:name="Light List Accent 6" w:semiHidden="0" w:uiPriority="61" w:unhideWhenUsed="0"/>
-    <w:lsdException w:name="Light Grid Accent 6" w:semiHidden="0" w:uiPriority="62" w:unhideWhenUsed="0"/>
-    <w:lsdException w:name="Medium Shading 1 Accent 6" w:semiHidden="0" w:uiPriority="63" w:unhideWhenUsed="0"/>
-    <w:lsdException w:name="Medium Shading 2 Accent 6" w:semiHidden="0" w:uiPriority="64" w:unhideWhenUsed="0"/>
-    <w:lsdException w:name="Medium List 1 Accent 6" w:semiHidden="0" w:uiPriority="65" w:unhideWhenUsed="0"/>
-    <w:lsdException w:name="Medium List 2 Accent 6" w:semiHidden="0" w:uiPriority="66" w:unhideWhenUsed="0"/>
-    <w:lsdException w:name="Medium Grid 1 Accent 6" w:semiHidden="0" w:uiPriority="67" w:unhideWhenUsed="0"/>
-    <w:lsdException w:name="Medium Grid 2 Accent 6" w:semiHidden="0" w:uiPriority="68" w:unhideWhenUsed="0"/>
-    <w:lsdException w:name="Medium Grid 3 Accent 6" w:semiHidden="0" w:uiPriority="69" w:unhideWhenUsed="0"/>
-    <w:lsdException w:name="Dark List Accent 6" w:semiHidden="0" w:uiPriority="70" w:unhideWhenUsed="0"/>
-    <w:lsdException w:name="Colorful Shading Accent 6" w:semiHidden="0" w:uiPriority="71" w:unhideWhenUsed="0"/>
-    <w:lsdException w:name="Colorful List Accent 6" w:semiHidden="0" w:uiPriority="72" w:unhideWhenUsed="0"/>
-    <w:lsdException w:name="Colorful Grid Accent 6" w:semiHidden="0" w:uiPriority="73" w:unhideWhenUsed="0"/>
-    <w:lsdException w:name="Subtle Emphasis" w:semiHidden="0" w:uiPriority="19" w:unhideWhenUsed="0" w:qFormat="1"/>
-    <w:lsdException w:name="Intense Emphasis" w:semiHidden="0" w:uiPriority="21" w:unhideWhenUsed="0" w:qFormat="1"/>
-    <w:lsdException w:name="Subtle Reference" w:semiHidden="0" w:uiPriority="31" w:unhideWhenUsed="0" w:qFormat="1"/>
-    <w:lsdException w:name="Intense Reference" w:semiHidden="0" w:uiPriority="32" w:unhideWhenUsed="0" w:qFormat="1"/>
-    <w:lsdException w:name="Book Title" w:semiHidden="0" w:uiPriority="33" w:unhideWhenUsed="0" w:qFormat="1"/>
-    <w:lsdException w:name="Bibliography" w:uiPriority="37"/>
-    <w:lsdException w:name="TOC Heading" w:uiPriority="39" w:qFormat="1"/>
+  <w:latentStyles w:defLockedState="0" w:defUIPriority="99" w:defSemiHidden="0" w:defUnhideWhenUsed="0" w:defQFormat="0" w:count="371">
+    <w:lsdException w:name="Normal" w:uiPriority="0" w:qFormat="1"/>
+    <w:lsdException w:name="heading 1" w:uiPriority="9" w:qFormat="1"/>
+    <w:lsdException w:name="heading 2" w:semiHidden="1" w:uiPriority="9" w:unhideWhenUsed="1" w:qFormat="1"/>
+    <w:lsdException w:name="heading 3" w:semiHidden="1" w:uiPriority="9" w:unhideWhenUsed="1" w:qFormat="1"/>
+    <w:lsdException w:name="heading 4" w:semiHidden="1" w:uiPriority="9" w:unhideWhenUsed="1" w:qFormat="1"/>
+    <w:lsdException w:name="heading 5" w:semiHidden="1" w:uiPriority="9" w:unhideWhenUsed="1" w:qFormat="1"/>
+    <w:lsdException w:name="heading 6" w:semiHidden="1" w:uiPriority="9" w:unhideWhenUsed="1" w:qFormat="1"/>
+    <w:lsdException w:name="heading 7" w:semiHidden="1" w:uiPriority="9" w:unhideWhenUsed="1" w:qFormat="1"/>
+    <w:lsdException w:name="heading 8" w:semiHidden="1" w:uiPriority="9" w:unhideWhenUsed="1" w:qFormat="1"/>
+    <w:lsdException w:name="heading 9" w:semiHidden="1" w:uiPriority="9" w:unhideWhenUsed="1" w:qFormat="1"/>
+    <w:lsdException w:name="index 1" w:semiHidden="1" w:unhideWhenUsed="1"/>
+    <w:lsdException w:name="index 2" w:semiHidden="1" w:unhideWhenUsed="1"/>
+    <w:lsdException w:name="index 3" w:semiHidden="1" w:unhideWhenUsed="1"/>
+    <w:lsdException w:name="index 4" w:semiHidden="1" w:unhideWhenUsed="1"/>
+    <w:lsdException w:name="index 5" w:semiHidden="1" w:unhideWhenUsed="1"/>
+    <w:lsdException w:name="index 6" w:semiHidden="1" w:unhideWhenUsed="1"/>
+    <w:lsdException w:name="index 7" w:semiHidden="1" w:unhideWhenUsed="1"/>
+    <w:lsdException w:name="index 8" w:semiHidden="1" w:unhideWhenUsed="1"/>
+    <w:lsdException w:name="index 9" w:semiHidden="1" w:unhideWhenUsed="1"/>
+    <w:lsdException w:name="toc 1" w:semiHidden="1" w:uiPriority="39" w:unhideWhenUsed="1"/>
+    <w:lsdException w:name="toc 2" w:semiHidden="1" w:uiPriority="39" w:unhideWhenUsed="1"/>
+    <w:lsdException w:name="toc 3" w:semiHidden="1" w:uiPriority="39" w:unhideWhenUsed="1"/>
+    <w:lsdException w:name="toc 4" w:semiHidden="1" w:uiPriority="39" w:unhideWhenUsed="1"/>
+    <w:lsdException w:name="toc 5" w:semiHidden="1" w:uiPriority="39" w:unhideWhenUsed="1"/>
+    <w:lsdException w:name="toc 6" w:semiHidden="1" w:uiPriority="39" w:unhideWhenUsed="1"/>
+    <w:lsdException w:name="toc 7" w:semiHidden="1" w:uiPriority="39" w:unhideWhenUsed="1"/>
+    <w:lsdException w:name="toc 8" w:semiHidden="1" w:uiPriority="39" w:unhideWhenUsed="1"/>
+    <w:lsdException w:name="toc 9" w:semiHidden="1" w:uiPriority="39" w:unhideWhenUsed="1"/>
+    <w:lsdException w:name="Normal Indent" w:semiHidden="1" w:unhideWhenUsed="1"/>
+    <w:lsdException w:name="footnote text" w:semiHidden="1" w:unhideWhenUsed="1"/>
+    <w:lsdException w:name="annotation text" w:semiHidden="1" w:unhideWhenUsed="1"/>
+    <w:lsdException w:name="header" w:semiHidden="1" w:unhideWhenUsed="1"/>
+    <w:lsdException w:name="footer" w:semiHidden="1" w:unhideWhenUsed="1"/>
+    <w:lsdException w:name="index heading" w:semiHidden="1" w:unhideWhenUsed="1"/>
+    <w:lsdException w:name="caption" w:semiHidden="1" w:uiPriority="35" w:unhideWhenUsed="1" w:qFormat="1"/>
+    <w:lsdException w:name="table of figures" w:semiHidden="1" w:unhideWhenUsed="1"/>
+    <w:lsdException w:name="envelope address" w:semiHidden="1" w:unhideWhenUsed="1"/>
+    <w:lsdException w:name="envelope return" w:semiHidden="1" w:unhideWhenUsed="1"/>
+    <w:lsdException w:name="footnote reference" w:semiHidden="1" w:unhideWhenUsed="1"/>
+    <w:lsdException w:name="annotation reference" w:semiHidden="1" w:unhideWhenUsed="1"/>
+    <w:lsdException w:name="line number" w:semiHidden="1" w:unhideWhenUsed="1"/>
+    <w:lsdException w:name="page number" w:semiHidden="1" w:unhideWhenUsed="1"/>
+    <w:lsdException w:name="endnote reference" w:semiHidden="1" w:unhideWhenUsed="1"/>
+    <w:lsdException w:name="endnote text" w:semiHidden="1" w:unhideWhenUsed="1"/>
+    <w:lsdException w:name="table of authorities" w:semiHidden="1" w:unhideWhenUsed="1"/>
+    <w:lsdException w:name="macro" w:semiHidden="1" w:unhideWhenUsed="1"/>
+    <w:lsdException w:name="toa heading" w:semiHidden="1" w:unhideWhenUsed="1"/>
+    <w:lsdException w:name="List" w:semiHidden="1" w:unhideWhenUsed="1"/>
+    <w:lsdException w:name="List Bullet" w:semiHidden="1" w:unhideWhenUsed="1"/>
+    <w:lsdException w:name="List Number" w:semiHidden="1" w:unhideWhenUsed="1"/>
+    <w:lsdException w:name="List 2" w:semiHidden="1" w:unhideWhenUsed="1"/>
+    <w:lsdException w:name="List 3" w:semiHidden="1" w:unhideWhenUsed="1"/>
+    <w:lsdException w:name="List 4" w:semiHidden="1" w:unhideWhenUsed="1"/>
+    <w:lsdException w:name="List 5" w:semiHidden="1" w:unhideWhenUsed="1"/>
+    <w:lsdException w:name="List Bullet 2" w:semiHidden="1" w:unhideWhenUsed="1"/>
+    <w:lsdException w:name="List Bullet 3" w:semiHidden="1" w:unhideWhenUsed="1"/>
+    <w:lsdException w:name="List Bullet 4" w:semiHidden="1" w:unhideWhenUsed="1"/>
+    <w:lsdException w:name="List Bullet 5" w:semiHidden="1" w:unhideWhenUsed="1"/>
+    <w:lsdException w:name="List Number 2" w:semiHidden="1" w:unhideWhenUsed="1"/>
+    <w:lsdException w:name="List Number 3" w:semiHidden="1" w:unhideWhenUsed="1"/>
+    <w:lsdException w:name="List Number 4" w:semiHidden="1" w:unhideWhenUsed="1"/>
+    <w:lsdException w:name="List Number 5" w:semiHidden="1" w:unhideWhenUsed="1"/>
+    <w:lsdException w:name="Title" w:uiPriority="10" w:qFormat="1"/>
+    <w:lsdException w:name="Closing" w:semiHidden="1" w:unhideWhenUsed="1"/>
+    <w:lsdException w:name="Signature" w:semiHidden="1" w:unhideWhenUsed="1"/>
+    <w:lsdException w:name="Default Paragraph Font" w:semiHidden="1" w:uiPriority="1" w:unhideWhenUsed="1"/>
+    <w:lsdException w:name="Body Text" w:semiHidden="1" w:unhideWhenUsed="1"/>
+    <w:lsdException w:name="Body Text Indent" w:semiHidden="1" w:unhideWhenUsed="1"/>
+    <w:lsdException w:name="List Continue" w:semiHidden="1" w:unhideWhenUsed="1"/>
+    <w:lsdException w:name="List Continue 2" w:semiHidden="1" w:unhideWhenUsed="1"/>
+    <w:lsdException w:name="List Continue 3" w:semiHidden="1" w:unhideWhenUsed="1"/>
+    <w:lsdException w:name="List Continue 4" w:semiHidden="1" w:unhideWhenUsed="1"/>
+    <w:lsdException w:name="List Continue 5" w:semiHidden="1" w:unhideWhenUsed="1"/>
+    <w:lsdException w:name="Message Header" w:semiHidden="1" w:unhideWhenUsed="1"/>
+    <w:lsdException w:name="Subtitle" w:uiPriority="11" w:qFormat="1"/>
+    <w:lsdException w:name="Salutation" w:semiHidden="1" w:unhideWhenUsed="1"/>
+    <w:lsdException w:name="Date" w:semiHidden="1" w:unhideWhenUsed="1"/>
+    <w:lsdException w:name="Body Text First Indent" w:semiHidden="1" w:unhideWhenUsed="1"/>
+    <w:lsdException w:name="Body Text First Indent 2" w:semiHidden="1" w:unhideWhenUsed="1"/>
+    <w:lsdException w:name="Note Heading" w:semiHidden="1" w:unhideWhenUsed="1"/>
+    <w:lsdException w:name="Body Text 2" w:semiHidden="1" w:unhideWhenUsed="1"/>
+    <w:lsdException w:name="Body Text 3" w:semiHidden="1" w:unhideWhenUsed="1"/>
+    <w:lsdException w:name="Body Text Indent 2" w:semiHidden="1" w:unhideWhenUsed="1"/>
+    <w:lsdException w:name="Body Text Indent 3" w:semiHidden="1" w:unhideWhenUsed="1"/>
+    <w:lsdException w:name="Block Text" w:semiHidden="1" w:unhideWhenUsed="1"/>
+    <w:lsdException w:name="Hyperlink" w:semiHidden="1" w:unhideWhenUsed="1"/>
+    <w:lsdException w:name="FollowedHyperlink" w:semiHidden="1" w:unhideWhenUsed="1"/>
+    <w:lsdException w:name="Strong" w:uiPriority="22" w:qFormat="1"/>
+    <w:lsdException w:name="Emphasis" w:uiPriority="20" w:qFormat="1"/>
+    <w:lsdException w:name="Document Map" w:semiHidden="1" w:unhideWhenUsed="1"/>
+    <w:lsdException w:name="Plain Text" w:semiHidden="1" w:unhideWhenUsed="1"/>
+    <w:lsdException w:name="E-mail Signature" w:semiHidden="1" w:unhideWhenUsed="1"/>
+    <w:lsdException w:name="HTML Top of Form" w:semiHidden="1" w:unhideWhenUsed="1"/>
+    <w:lsdException w:name="HTML Bottom of Form" w:semiHidden="1" w:unhideWhenUsed="1"/>
+    <w:lsdException w:name="Normal (Web)" w:semiHidden="1" w:unhideWhenUsed="1"/>
+    <w:lsdException w:name="HTML Acronym" w:semiHidden="1" w:unhideWhenUsed="1"/>
+    <w:lsdException w:name="HTML Address" w:semiHidden="1" w:unhideWhenUsed="1"/>
+    <w:lsdException w:name="HTML Cite" w:semiHidden="1" w:unhideWhenUsed="1"/>
+    <w:lsdException w:name="HTML Code" w:semiHidden="1" w:unhideWhenUsed="1"/>
+    <w:lsdException w:name="HTML Definition" w:semiHidden="1" w:unhideWhenUsed="1"/>
+    <w:lsdException w:name="HTML Keyboard" w:semiHidden="1" w:unhideWhenUsed="1"/>
+    <w:lsdException w:name="HTML Preformatted" w:semiHidden="1" w:unhideWhenUsed="1"/>
+    <w:lsdException w:name="HTML Sample" w:semiHidden="1" w:unhideWhenUsed="1"/>
+    <w:lsdException w:name="HTML Typewriter" w:semiHidden="1" w:unhideWhenUsed="1"/>
+    <w:lsdException w:name="HTML Variable" w:semiHidden="1" w:unhideWhenUsed="1"/>
+    <w:lsdException w:name="Normal Table" w:semiHidden="1" w:unhideWhenUsed="1"/>
+    <w:lsdException w:name="annotation subject" w:semiHidden="1" w:unhideWhenUsed="1"/>
+    <w:lsdException w:name="No List" w:semiHidden="1" w:unhideWhenUsed="1"/>
+    <w:lsdException w:name="Outline List 1" w:semiHidden="1" w:unhideWhenUsed="1"/>
+    <w:lsdException w:name="Outline List 2" w:semiHidden="1" w:unhideWhenUsed="1"/>
+    <w:lsdException w:name="Outline List 3" w:semiHidden="1" w:unhideWhenUsed="1"/>
+    <w:lsdException w:name="Table Simple 1" w:semiHidden="1" w:unhideWhenUsed="1"/>
+    <w:lsdException w:name="Table Simple 2" w:semiHidden="1" w:unhideWhenUsed="1"/>
+    <w:lsdException w:name="Table Simple 3" w:semiHidden="1" w:unhideWhenUsed="1"/>
+    <w:lsdException w:name="Table Classic 1" w:semiHidden="1" w:unhideWhenUsed="1"/>
+    <w:lsdException w:name="Table Classic 2" w:semiHidden="1" w:unhideWhenUsed="1"/>
+    <w:lsdException w:name="Table Classic 3" w:semiHidden="1" w:unhideWhenUsed="1"/>
+    <w:lsdException w:name="Table Classic 4" w:semiHidden="1" w:unhideWhenUsed="1"/>
+    <w:lsdException w:name="Table Colorful 1" w:semiHidden="1" w:unhideWhenUsed="1"/>
+    <w:lsdException w:name="Table Colorful 2" w:semiHidden="1" w:unhideWhenUsed="1"/>
+    <w:lsdException w:name="Table Colorful 3" w:semiHidden="1" w:unhideWhenUsed="1"/>
+    <w:lsdException w:name="Table Columns 1" w:semiHidden="1" w:unhideWhenUsed="1"/>
+    <w:lsdException w:name="Table Columns 2" w:semiHidden="1" w:unhideWhenUsed="1"/>
+    <w:lsdException w:name="Table Columns 3" w:semiHidden="1" w:unhideWhenUsed="1"/>
+    <w:lsdException w:name="Table Columns 4" w:semiHidden="1" w:unhideWhenUsed="1"/>
+    <w:lsdException w:name="Table Columns 5" w:semiHidden="1" w:unhideWhenUsed="1"/>
+    <w:lsdException w:name="Table Grid 1" w:semiHidden="1" w:unhideWhenUsed="1"/>
+    <w:lsdException w:name="Table Grid 2" w:semiHidden="1" w:unhideWhenUsed="1"/>
+    <w:lsdException w:name="Table Grid 3" w:semiHidden="1" w:unhideWhenUsed="1"/>
+    <w:lsdException w:name="Table Grid 4" w:semiHidden="1" w:unhideWhenUsed="1"/>
+    <w:lsdException w:name="Table Grid 5" w:semiHidden="1" w:unhideWhenUsed="1"/>
+    <w:lsdException w:name="Table Grid 6" w:semiHidden="1" w:unhideWhenUsed="1"/>
+    <w:lsdException w:name="Table Grid 7" w:semiHidden="1" w:unhideWhenUsed="1"/>
+    <w:lsdException w:name="Table Grid 8" w:semiHidden="1" w:unhideWhenUsed="1"/>
+    <w:lsdException w:name="Table List 1" w:semiHidden="1" w:unhideWhenUsed="1"/>
+    <w:lsdException w:name="Table List 2" w:semiHidden="1" w:unhideWhenUsed="1"/>
+    <w:lsdException w:name="Table List 3" w:semiHidden="1" w:unhideWhenUsed="1"/>
+    <w:lsdException w:name="Table List 4" w:semiHidden="1" w:unhideWhenUsed="1"/>
+    <w:lsdException w:name="Table List 5" w:semiHidden="1" w:unhideWhenUsed="1"/>
+    <w:lsdException w:name="Table List 6" w:semiHidden="1" w:unhideWhenUsed="1"/>
+    <w:lsdException w:name="Table List 7" w:semiHidden="1" w:unhideWhenUsed="1"/>
+    <w:lsdException w:name="Table List 8" w:semiHidden="1" w:unhideWhenUsed="1"/>
+    <w:lsdException w:name="Table 3D effects 1" w:semiHidden="1" w:unhideWhenUsed="1"/>
+    <w:lsdException w:name="Table 3D effects 2" w:semiHidden="1" w:unhideWhenUsed="1"/>
+    <w:lsdException w:name="Table 3D effects 3" w:semiHidden="1" w:unhideWhenUsed="1"/>
+    <w:lsdException w:name="Table Contemporary" w:semiHidden="1" w:unhideWhenUsed="1"/>
+    <w:lsdException w:name="Table Elegant" w:semiHidden="1" w:unhideWhenUsed="1"/>
+    <w:lsdException w:name="Table Professional" w:semiHidden="1" w:unhideWhenUsed="1"/>
+    <w:lsdException w:name="Table Subtle 1" w:semiHidden="1" w:unhideWhenUsed="1"/>
+    <w:lsdException w:name="Table Subtle 2" w:semiHidden="1" w:unhideWhenUsed="1"/>
+    <w:lsdException w:name="Table Web 1" w:semiHidden="1" w:unhideWhenUsed="1"/>
+    <w:lsdException w:name="Table Web 2" w:semiHidden="1" w:unhideWhenUsed="1"/>
+    <w:lsdException w:name="Table Web 3" w:semiHidden="1" w:unhideWhenUsed="1"/>
+    <w:lsdException w:name="Balloon Text" w:semiHidden="1" w:unhideWhenUsed="1"/>
+    <w:lsdException w:name="Table Grid" w:uiPriority="59"/>
+    <w:lsdException w:name="Table Theme" w:semiHidden="1" w:unhideWhenUsed="1"/>
+    <w:lsdException w:name="Placeholder Text" w:semiHidden="1"/>
+    <w:lsdException w:name="No Spacing" w:uiPriority="1" w:qFormat="1"/>
+    <w:lsdException w:name="Light Shading" w:uiPriority="60"/>
+    <w:lsdException w:name="Light List" w:uiPriority="61"/>
+    <w:lsdException w:name="Light Grid" w:uiPriority="62"/>
+    <w:lsdException w:name="Medium Shading 1" w:uiPriority="63"/>
+    <w:lsdException w:name="Medium Shading 2" w:uiPriority="64"/>
+    <w:lsdException w:name="Medium List 1" w:uiPriority="65"/>
+    <w:lsdException w:name="Medium List 2" w:uiPriority="66"/>
+    <w:lsdException w:name="Medium Grid 1" w:uiPriority="67"/>
+    <w:lsdException w:name="Medium Grid 2" w:uiPriority="68"/>
+    <w:lsdException w:name="Medium Grid 3" w:uiPriority="69"/>
+    <w:lsdException w:name="Dark List" w:uiPriority="70"/>
+    <w:lsdException w:name="Colorful Shading" w:uiPriority="71"/>
+    <w:lsdException w:name="Colorful List" w:uiPriority="72"/>
+    <w:lsdException w:name="Colorful Grid" w:uiPriority="73"/>
+    <w:lsdException w:name="Light Shading Accent 1" w:uiPriority="60"/>
+    <w:lsdException w:name="Light List Accent 1" w:uiPriority="61"/>
+    <w:lsdException w:name="Light Grid Accent 1" w:uiPriority="62"/>
+    <w:lsdException w:name="Medium Shading 1 Accent 1" w:uiPriority="63"/>
+    <w:lsdException w:name="Medium Shading 2 Accent 1" w:uiPriority="64"/>
+    <w:lsdException w:name="Medium List 1 Accent 1" w:uiPriority="65"/>
+    <w:lsdException w:name="Revision" w:semiHidden="1"/>
+    <w:lsdException w:name="List Paragraph" w:uiPriority="34" w:qFormat="1"/>
+    <w:lsdException w:name="Quote" w:uiPriority="29" w:qFormat="1"/>
+    <w:lsdException w:name="Intense Quote" w:uiPriority="30" w:qFormat="1"/>
+    <w:lsdException w:name="Medium List 2 Accent 1" w:uiPriority="66"/>
+    <w:lsdException w:name="Medium Grid 1 Accent 1" w:uiPriority="67"/>
+    <w:lsdException w:name="Medium Grid 2 Accent 1" w:uiPriority="68"/>
+    <w:lsdException w:name="Medium Grid 3 Accent 1" w:uiPriority="69"/>
+    <w:lsdException w:name="Dark List Accent 1" w:uiPriority="70"/>
+    <w:lsdException w:name="Colorful Shading Accent 1" w:uiPriority="71"/>
+    <w:lsdException w:name="Colorful List Accent 1" w:uiPriority="72"/>
+    <w:lsdException w:name="Colorful Grid Accent 1" w:uiPriority="73"/>
+    <w:lsdException w:name="Light Shading Accent 2" w:uiPriority="60"/>
+    <w:lsdException w:name="Light List Accent 2" w:uiPriority="61"/>
+    <w:lsdException w:name="Light Grid Accent 2" w:uiPriority="62"/>
+    <w:lsdException w:name="Medium Shading 1 Accent 2" w:uiPriority="63"/>
+    <w:lsdException w:name="Medium Shading 2 Accent 2" w:uiPriority="64"/>
+    <w:lsdException w:name="Medium List 1 Accent 2" w:uiPriority="65"/>
+    <w:lsdException w:name="Medium List 2 Accent 2" w:uiPriority="66"/>
+    <w:lsdException w:name="Medium Grid 1 Accent 2" w:uiPriority="67"/>
+    <w:lsdException w:name="Medium Grid 2 Accent 2" w:uiPriority="68"/>
+    <w:lsdException w:name="Medium Grid 3 Accent 2" w:uiPriority="69"/>
+    <w:lsdException w:name="Dark List Accent 2" w:uiPriority="70"/>
+    <w:lsdException w:name="Colorful Shading Accent 2" w:uiPriority="71"/>
+    <w:lsdException w:name="Colorful List Accent 2" w:uiPriority="72"/>
+    <w:lsdException w:name="Colorful Grid Accent 2" w:uiPriority="73"/>
+    <w:lsdException w:name="Light Shading Accent 3" w:uiPriority="60"/>
+    <w:lsdException w:name="Light List Accent 3" w:uiPriority="61"/>
+    <w:lsdException w:name="Light Grid Accent 3" w:uiPriority="62"/>
+    <w:lsdException w:name="Medium Shading 1 Accent 3" w:uiPriority="63"/>
+    <w:lsdException w:name="Medium Shading 2 Accent 3" w:uiPriority="64"/>
+    <w:lsdException w:name="Medium List 1 Accent 3" w:uiPriority="65"/>
+    <w:lsdException w:name="Medium List 2 Accent 3" w:uiPriority="66"/>
+    <w:lsdException w:name="Medium Grid 1 Accent 3" w:uiPriority="67"/>
+    <w:lsdException w:name="Medium Grid 2 Accent 3" w:uiPriority="68"/>
+    <w:lsdException w:name="Medium Grid 3 Accent 3" w:uiPriority="69"/>
+    <w:lsdException w:name="Dark List Accent 3" w:uiPriority="70"/>
+    <w:lsdException w:name="Colorful Shading Accent 3" w:uiPriority="71"/>
+    <w:lsdException w:name="Colorful List Accent 3" w:uiPriority="72"/>
+    <w:lsdException w:name="Colorful Grid Accent 3" w:uiPriority="73"/>
+    <w:lsdException w:name="Light Shading Accent 4" w:uiPriority="60"/>
+    <w:lsdException w:name="Light List Accent 4" w:uiPriority="61"/>
+    <w:lsdException w:name="Light Grid Accent 4" w:uiPriority="62"/>
+    <w:lsdException w:name="Medium Shading 1 Accent 4" w:uiPriority="63"/>
+    <w:lsdException w:name="Medium Shading 2 Accent 4" w:uiPriority="64"/>
+    <w:lsdException w:name="Medium List 1 Accent 4" w:uiPriority="65"/>
+    <w:lsdException w:name="Medium List 2 Accent 4" w:uiPriority="66"/>
+    <w:lsdException w:name="Medium Grid 1 Accent 4" w:uiPriority="67"/>
+    <w:lsdException w:name="Medium Grid 2 Accent 4" w:uiPriority="68"/>
+    <w:lsdException w:name="Medium Grid 3 Accent 4" w:uiPriority="69"/>
+    <w:lsdException w:name="Dark List Accent 4" w:uiPriority="70"/>
+    <w:lsdException w:name="Colorful Shading Accent 4" w:uiPriority="71"/>
+    <w:lsdException w:name="Colorful List Accent 4" w:uiPriority="72"/>
+    <w:lsdException w:name="Colorful Grid Accent 4" w:uiPriority="73"/>
+    <w:lsdException w:name="Light Shading Accent 5" w:uiPriority="60"/>
+    <w:lsdException w:name="Light List Accent 5" w:uiPriority="61"/>
+    <w:lsdException w:name="Light Grid Accent 5" w:uiPriority="62"/>
+    <w:lsdException w:name="Medium Shading 1 Accent 5" w:uiPriority="63"/>
+    <w:lsdException w:name="Medium Shading 2 Accent 5" w:uiPriority="64"/>
+    <w:lsdException w:name="Medium List 1 Accent 5" w:uiPriority="65"/>
+    <w:lsdException w:name="Medium List 2 Accent 5" w:uiPriority="66"/>
+    <w:lsdException w:name="Medium Grid 1 Accent 5" w:uiPriority="67"/>
+    <w:lsdException w:name="Medium Grid 2 Accent 5" w:uiPriority="68"/>
+    <w:lsdException w:name="Medium Grid 3 Accent 5" w:uiPriority="69"/>
+    <w:lsdException w:name="Dark List Accent 5" w:uiPriority="70"/>
+    <w:lsdException w:name="Colorful Shading Accent 5" w:uiPriority="71"/>
+    <w:lsdException w:name="Colorful List Accent 5" w:uiPriority="72"/>
+    <w:lsdException w:name="Colorful Grid Accent 5" w:uiPriority="73"/>
+    <w:lsdException w:name="Light Shading Accent 6" w:uiPriority="60"/>
+    <w:lsdException w:name="Light List Accent 6" w:uiPriority="61"/>
+    <w:lsdException w:name="Light Grid Accent 6" w:uiPriority="62"/>
+    <w:lsdException w:name="Medium Shading 1 Accent 6" w:uiPriority="63"/>
+    <w:lsdException w:name="Medium Shading 2 Accent 6" w:uiPriority="64"/>
+    <w:lsdException w:name="Medium List 1 Accent 6" w:uiPriority="65"/>
+    <w:lsdException w:name="Medium List 2 Accent 6" w:uiPriority="66"/>
+    <w:lsdException w:name="Medium Grid 1 Accent 6" w:uiPriority="67"/>
+    <w:lsdException w:name="Medium Grid 2 Accent 6" w:uiPriority="68"/>
+    <w:lsdException w:name="Medium Grid 3 Accent 6" w:uiPriority="69"/>
+    <w:lsdException w:name="Dark List Accent 6" w:uiPriority="70"/>
+    <w:lsdException w:name="Colorful Shading Accent 6" w:uiPriority="71"/>
+    <w:lsdException w:name="Colorful List Accent 6" w:uiPriority="72"/>
+    <w:lsdException w:name="Colorful Grid Accent 6" w:uiPriority="73"/>
+    <w:lsdException w:name="Subtle Emphasis" w:uiPriority="19" w:qFormat="1"/>
+    <w:lsdException w:name="Intense Emphasis" w:uiPriority="21" w:qFormat="1"/>
+    <w:lsdException w:name="Subtle Reference" w:uiPriority="31" w:qFormat="1"/>
+    <w:lsdException w:name="Intense Reference" w:uiPriority="32" w:qFormat="1"/>
+    <w:lsdException w:name="Book Title" w:uiPriority="33" w:qFormat="1"/>
+    <w:lsdException w:name="Bibliography" w:semiHidden="1" w:uiPriority="37" w:unhideWhenUsed="1"/>
+    <w:lsdException w:name="TOC Heading" w:semiHidden="1" w:uiPriority="39" w:unhideWhenUsed="1" w:qFormat="1"/>
+    <w:lsdException w:name="Plain Table 1" w:uiPriority="41"/>
+    <w:lsdException w:name="Plain Table 2" w:uiPriority="42"/>
+    <w:lsdException w:name="Plain Table 3" w:uiPriority="43"/>
+    <w:lsdException w:name="Plain Table 4" w:uiPriority="44"/>
+    <w:lsdException w:name="Plain Table 5" w:uiPriority="45"/>
+    <w:lsdException w:name="Grid Table Light" w:uiPriority="40"/>
+    <w:lsdException w:name="Grid Table 1 Light" w:uiPriority="46"/>
+    <w:lsdException w:name="Grid Table 2" w:uiPriority="47"/>
+    <w:lsdException w:name="Grid Table 3" w:uiPriority="48"/>
+    <w:lsdException w:name="Grid Table 4" w:uiPriority="49"/>
+    <w:lsdException w:name="Grid Table 5 Dark" w:uiPriority="50"/>
+    <w:lsdException w:name="Grid Table 6 Colorful" w:uiPriority="51"/>
+    <w:lsdException w:name="Grid Table 7 Colorful" w:uiPriority="52"/>
+    <w:lsdException w:name="Grid Table 1 Light Accent 1" w:uiPriority="46"/>
+    <w:lsdException w:name="Grid Table 2 Accent 1" w:uiPriority="47"/>
+    <w:lsdException w:name="Grid Table 3 Accent 1" w:uiPriority="48"/>
+    <w:lsdException w:name="Grid Table 4 Accent 1" w:uiPriority="49"/>
+    <w:lsdException w:name="Grid Table 5 Dark Accent 1" w:uiPriority="50"/>
+    <w:lsdException w:name="Grid Table 6 Colorful Accent 1" w:uiPriority="51"/>
+    <w:lsdException w:name="Grid Table 7 Colorful Accent 1" w:uiPriority="52"/>
+    <w:lsdException w:name="Grid Table 1 Light Accent 2" w:uiPriority="46"/>
+    <w:lsdException w:name="Grid Table 2 Accent 2" w:uiPriority="47"/>
+    <w:lsdException w:name="Grid Table 3 Accent 2" w:uiPriority="48"/>
+    <w:lsdException w:name="Grid Table 4 Accent 2" w:uiPriority="49"/>
+    <w:lsdException w:name="Grid Table 5 Dark Accent 2" w:uiPriority="50"/>
+    <w:lsdException w:name="Grid Table 6 Colorful Accent 2" w:uiPriority="51"/>
+    <w:lsdException w:name="Grid Table 7 Colorful Accent 2" w:uiPriority="52"/>
+    <w:lsdException w:name="Grid Table 1 Light Accent 3" w:uiPriority="46"/>
+    <w:lsdException w:name="Grid Table 2 Accent 3" w:uiPriority="47"/>
+    <w:lsdException w:name="Grid Table 3 Accent 3" w:uiPriority="48"/>
+    <w:lsdException w:name="Grid Table 4 Accent 3" w:uiPriority="49"/>
+    <w:lsdException w:name="Grid Table 5 Dark Accent 3" w:uiPriority="50"/>
+    <w:lsdException w:name="Grid Table 6 Colorful Accent 3" w:uiPriority="51"/>
+    <w:lsdException w:name="Grid Table 7 Colorful Accent 3" w:uiPriority="52"/>
+    <w:lsdException w:name="Grid Table 1 Light Accent 4" w:uiPriority="46"/>
+    <w:lsdException w:name="Grid Table 2 Accent 4" w:uiPriority="47"/>
+    <w:lsdException w:name="Grid Table 3 Accent 4" w:uiPriority="48"/>
+    <w:lsdException w:name="Grid Table 4 Accent 4" w:uiPriority="49"/>
+    <w:lsdException w:name="Grid Table 5 Dark Accent 4" w:uiPriority="50"/>
+    <w:lsdException w:name="Grid Table 6 Colorful Accent 4" w:uiPriority="51"/>
+    <w:lsdException w:name="Grid Table 7 Colorful Accent 4" w:uiPriority="52"/>
+    <w:lsdException w:name="Grid Table 1 Light Accent 5" w:uiPriority="46"/>
+    <w:lsdException w:name="Grid Table 2 Accent 5" w:uiPriority="47"/>
+    <w:lsdException w:name="Grid Table 3 Accent 5" w:uiPriority="48"/>
+    <w:lsdException w:name="Grid Table 4 Accent 5" w:uiPriority="49"/>
+    <w:lsdException w:name="Grid Table 5 Dark Accent 5" w:uiPriority="50"/>
+    <w:lsdException w:name="Grid Table 6 Colorful Accent 5" w:uiPriority="51"/>
+    <w:lsdException w:name="Grid Table 7 Colorful Accent 5" w:uiPriority="52"/>
+    <w:lsdException w:name="Grid Table 1 Light Accent 6" w:uiPriority="46"/>
+    <w:lsdException w:name="Grid Table 2 Accent 6" w:uiPriority="47"/>
+    <w:lsdException w:name="Grid Table 3 Accent 6" w:uiPriority="48"/>
+    <w:lsdException w:name="Grid Table 4 Accent 6" w:uiPriority="49"/>
+    <w:lsdException w:name="Grid Table 5 Dark Accent 6" w:uiPriority="50"/>
+    <w:lsdException w:name="Grid Table 6 Colorful Accent 6" w:uiPriority="51"/>
+    <w:lsdException w:name="Grid Table 7 Colorful Accent 6" w:uiPriority="52"/>
+    <w:lsdException w:name="List Table 1 Light" w:uiPriority="46"/>
+    <w:lsdException w:name="List Table 2" w:uiPriority="47"/>
+    <w:lsdException w:name="List Table 3" w:uiPriority="48"/>
+    <w:lsdException w:name="List Table 4" w:uiPriority="49"/>
+    <w:lsdException w:name="List Table 5 Dark" w:uiPriority="50"/>
+    <w:lsdException w:name="List Table 6 Colorful" w:uiPriority="51"/>
+    <w:lsdException w:name="List Table 7 Colorful" w:uiPriority="52"/>
+    <w:lsdException w:name="List Table 1 Light Accent 1" w:uiPriority="46"/>
+    <w:lsdException w:name="List Table 2 Accent 1" w:uiPriority="47"/>
+    <w:lsdException w:name="List Table 3 Accent 1" w:uiPriority="48"/>
+    <w:lsdException w:name="List Table 4 Accent 1" w:uiPriority="49"/>
+    <w:lsdException w:name="List Table 5 Dark Accent 1" w:uiPriority="50"/>
+    <w:lsdException w:name="List Table 6 Colorful Accent 1" w:uiPriority="51"/>
+    <w:lsdException w:name="List Table 7 Colorful Accent 1" w:uiPriority="52"/>
+    <w:lsdException w:name="List Table 1 Light Accent 2" w:uiPriority="46"/>
+    <w:lsdException w:name="List Table 2 Accent 2" w:uiPriority="47"/>
+    <w:lsdException w:name="List Table 3 Accent 2" w:uiPriority="48"/>
+    <w:lsdException w:name="List Table 4 Accent 2" w:uiPriority="49"/>
+    <w:lsdException w:name="List Table 5 Dark Accent 2" w:uiPriority="50"/>
+    <w:lsdException w:name="List Table 6 Colorful Accent 2" w:uiPriority="51"/>
+    <w:lsdException w:name="List Table 7 Colorful Accent 2" w:uiPriority="52"/>
+    <w:lsdException w:name="List Table 1 Light Accent 3" w:uiPriority="46"/>
+    <w:lsdException w:name="List Table 2 Accent 3" w:uiPriority="47"/>
+    <w:lsdException w:name="List Table 3 Accent 3" w:uiPriority="48"/>
+    <w:lsdException w:name="List Table 4 Accent 3" w:uiPriority="49"/>
+    <w:lsdException w:name="List Table 5 Dark Accent 3" w:uiPriority="50"/>
+    <w:lsdException w:name="List Table 6 Colorful Accent 3" w:uiPriority="51"/>
+    <w:lsdException w:name="List Table 7 Colorful Accent 3" w:uiPriority="52"/>
+    <w:lsdException w:name="List Table 1 Light Accent 4" w:uiPriority="46"/>
+    <w:lsdException w:name="List Table 2 Accent 4" w:uiPriority="47"/>
+    <w:lsdException w:name="List Table 3 Accent 4" w:uiPriority="48"/>
+    <w:lsdException w:name="List Table 4 Accent 4" w:uiPriority="49"/>
+    <w:lsdException w:name="List Table 5 Dark Accent 4" w:uiPriority="50"/>
+    <w:lsdException w:name="List Table 6 Colorful Accent 4" w:uiPriority="51"/>
+    <w:lsdException w:name="List Table 7 Colorful Accent 4" w:uiPriority="52"/>
+    <w:lsdException w:name="List Table 1 Light Accent 5" w:uiPriority="46"/>
+    <w:lsdException w:name="List Table 2 Accent 5" w:uiPriority="47"/>
+    <w:lsdException w:name="List Table 3 Accent 5" w:uiPriority="48"/>
+    <w:lsdException w:name="List Table 4 Accent 5" w:uiPriority="49"/>
+    <w:lsdException w:name="List Table 5 Dark Accent 5" w:uiPriority="50"/>
+    <w:lsdException w:name="List Table 6 Colorful Accent 5" w:uiPriority="51"/>
+    <w:lsdException w:name="List Table 7 Colorful Accent 5" w:uiPriority="52"/>
+    <w:lsdException w:name="List Table 1 Light Accent 6" w:uiPriority="46"/>
+    <w:lsdException w:name="List Table 2 Accent 6" w:uiPriority="47"/>
+    <w:lsdException w:name="List Table 3 Accent 6" w:uiPriority="48"/>
+    <w:lsdException w:name="List Table 4 Accent 6" w:uiPriority="49"/>
+    <w:lsdException w:name="List Table 5 Dark Accent 6" w:uiPriority="50"/>
+    <w:lsdException w:name="List Table 6 Colorful Accent 6" w:uiPriority="51"/>
+    <w:lsdException w:name="List Table 7 Colorful Accent 6" w:uiPriority="52"/>
   </w:latentStyles>
   <w:style w:type="paragraph" w:default="1" w:styleId="Normal">
     <w:name w:val="Normal"/>
@@ -13579,7 +13970,7 @@
 
 <file path=customXml/item1.xml><?xml version="1.0" encoding="utf-8"?>
 <CoverPageProperties xmlns="http://schemas.microsoft.com/office/2006/coverPageProps">
-  <PublishDate>2015-06-18T00:00:00</PublishDate>
+  <PublishDate>2015-06-20T00:00:00</PublishDate>
   <Abstract/>
   <CompanyAddress/>
   <CompanyPhone/>
@@ -13618,7 +14009,7 @@
 </file>
 
 <file path=customXml/itemProps3.xml><?xml version="1.0" encoding="utf-8"?>
-<ds:datastoreItem xmlns:ds="http://schemas.openxmlformats.org/officeDocument/2006/customXml" ds:itemID="{4D91912E-6CF7-490E-BEC1-5FA9FEA72F0A}">
+<ds:datastoreItem xmlns:ds="http://schemas.openxmlformats.org/officeDocument/2006/customXml" ds:itemID="{0E2B6B34-E76D-43ED-B36F-E238552F07ED}">
   <ds:schemaRefs>
     <ds:schemaRef ds:uri="http://schemas.openxmlformats.org/officeDocument/2006/bibliography"/>
   </ds:schemaRefs>

</xml_diff>